<commit_message>
Thematic Parallels: Session 205 - Fixed 1-verse similarity scores
- Modified embedding_text() to return Hebrew-only text
- Rebuilt vector index with Hebrew-only embeddings
- Fixed Psalm 23:1 similarity from 0.7867 to 0.9978
- Updated test search script to use Hebrew-only text

Next: Test various verses for consistent high similarity

🤖 Generated with [Claude Code](https://claude.com/claude-code)

Co-Authored-By: Claude Sonnet 4.5 <noreply@anthropic.com>
</commit_message>
<xml_diff>
--- a/output/psalm_17/psalm_017_commentary.docx
+++ b/output/psalm_17/psalm_017_commentary.docx
@@ -613,7 +613,7 @@
         <w:bidi w:val="0"/>
       </w:pPr>
       <w:r>
-        <w:t>Psalm 17 begins with a legal cry and ends with a vision. It opens:</w:t>
+        <w:t>Psalm 17 opens not with contrition but with a summons:</w:t>
       </w:r>
     </w:p>
     <w:p>
@@ -628,7 +628,7 @@
           <w:i/>
           <w:sz w:val="24"/>
         </w:rPr>
-        <w:t>שִׁמְעָ֤ה ה׳ ׀ צֶ֗דֶק;</w:t>
+        <w:t>תְּפִלָּה לְדָוִד; שִׁמְעָה ה׳ צֶדֶק,</w:t>
       </w:r>
     </w:p>
     <w:p>
@@ -643,7 +643,96 @@
           <w:i/>
           <w:sz w:val="24"/>
         </w:rPr>
-        <w:t>הַקְשִׁ֥יבָה רִנָּתִ֗י;</w:t>
+        <w:t>הַקְשִׁיבָה רִנָּתִי; הַאֲזִינָה תְּפִלָּתִי, בְּלֹא שִׂפְתֵי מִרְמָה.</w:t>
+      </w:r>
+    </w:p>
+    <w:p>
+      <w:pPr>
+        <w:pStyle w:val="BodySans"/>
+        <w:bidi w:val="0"/>
+      </w:pPr>
+      <w:r>
+        <w:t xml:space="preserve">“A prayer of David. Hear, O YHWH, </w:t>
+      </w:r>
+      <w:r>
+        <w:rPr>
+          <w:i/>
+        </w:rPr>
+        <w:t>justice</w:t>
+      </w:r>
+      <w:r>
+        <w:t>; give heed to my cry; listen to my prayer—from lips without deceit.”</w:t>
+      </w:r>
+    </w:p>
+    <w:p>
+      <w:pPr>
+        <w:pStyle w:val="BodySans"/>
+        <w:bidi w:val="0"/>
+      </w:pPr>
+      <w:r>
+        <w:t xml:space="preserve">The first word addressed to God is not “mercy” but </w:t>
+      </w:r>
+      <w:r>
+        <w:rPr>
+          <w:i/>
+        </w:rPr>
+        <w:t>צֶדֶק</w:t>
+      </w:r>
+      <w:r>
+        <w:t xml:space="preserve"> (</w:t>
+      </w:r>
+      <w:r>
+        <w:rPr>
+          <w:i/>
+        </w:rPr>
+        <w:t>tzedeq</w:t>
+      </w:r>
+      <w:r>
+        <w:t>), justice. The psalmist does not cast himself as a sinner begging for pardon (as in Psalm 51) but as a defendant demanding that his just case be heard. That opening line already sketches the drama of the psalm: human courts have failed, enemies have seized the narrative; the only hope is to appeal to the Judge whose eyes cannot be bribed.</w:t>
+      </w:r>
+    </w:p>
+    <w:p>
+      <w:pPr>
+        <w:pStyle w:val="BodySans"/>
+        <w:bidi w:val="0"/>
+      </w:pPr>
+      <w:r>
+        <w:t xml:space="preserve">The three verbs—“hear,” “give heed,” “listen”—are a classic example of what scholars call </w:t>
+      </w:r>
+      <w:r>
+        <w:rPr>
+          <w:i/>
+        </w:rPr>
+        <w:t>parallelism</w:t>
+      </w:r>
+      <w:r>
+        <w:t xml:space="preserve">, the basic poetic device in biblical verse in which the second and third phrases echo and sharpen the first. Here the triple imperative piles insistence upon insistence: </w:t>
+      </w:r>
+      <w:r>
+        <w:rPr>
+          <w:i/>
+        </w:rPr>
+        <w:t>שִׁמְעָה … הַקְשִׁיבָה … הַאֲזִינָה</w:t>
+      </w:r>
+      <w:r>
+        <w:t>. Read aloud, they hammer like a fist on a locked door.</w:t>
+      </w:r>
+    </w:p>
+    <w:p>
+      <w:pPr>
+        <w:pStyle w:val="Heading4"/>
+      </w:pPr>
+      <w:r>
+        <w:t>The legal frame</w:t>
+      </w:r>
+    </w:p>
+    <w:p>
+      <w:pPr>
+        <w:pStyle w:val="BodySans"/>
+        <w:bidi w:val="0"/>
+      </w:pPr>
+      <w:r>
+        <w:t>Verse 2 makes the legal theater explicit:</w:t>
       </w:r>
     </w:p>
     <w:p>
@@ -658,7 +747,7 @@
           <w:i/>
           <w:sz w:val="24"/>
         </w:rPr>
-        <w:t>הַאֲזִ֥ינָה תְּפִלָּתִ֑י, בְּ֝לֹ֗א שִׂפְתֵ֥י מִרְמָֽה׃</w:t>
+        <w:t>מִלְּפָנֶיךָ מִשְׁפָּטִי יֵצֵא;</w:t>
       </w:r>
     </w:p>
     <w:p>
@@ -673,7 +762,67 @@
           <w:i/>
           <w:sz w:val="24"/>
         </w:rPr>
-        <w:t>“Hear, O LORD, righteousness;</w:t>
+        <w:t>עֵינֶיךָ תֶּחֱזֶינָה מֵישָׁרִים.</w:t>
+      </w:r>
+    </w:p>
+    <w:p>
+      <w:pPr>
+        <w:pStyle w:val="BodySans"/>
+        <w:bidi w:val="0"/>
+      </w:pPr>
+      <w:r>
+        <w:t>“From before You let my judgment come forth; may Your eyes behold what is upright.”</w:t>
+      </w:r>
+    </w:p>
+    <w:p>
+      <w:pPr>
+        <w:pStyle w:val="BodySans"/>
+        <w:bidi w:val="0"/>
+      </w:pPr>
+      <w:r>
+        <w:rPr>
+          <w:i/>
+        </w:rPr>
+        <w:t>מִשְׁפָּטִי</w:t>
+      </w:r>
+      <w:r>
+        <w:t xml:space="preserve"> (“my judgment”) is the verdict the psalmist wants publicly issued from God’s </w:t>
+      </w:r>
+      <w:r>
+        <w:rPr>
+          <w:i/>
+        </w:rPr>
+        <w:t>presence</w:t>
+      </w:r>
+      <w:r>
+        <w:t xml:space="preserve"> (literally “face,” </w:t>
+      </w:r>
+      <w:r>
+        <w:rPr>
+          <w:i/>
+        </w:rPr>
+        <w:t>פָּנִים</w:t>
+      </w:r>
+      <w:r>
+        <w:t xml:space="preserve">). The verb “go forth” is courtroom language: a decision is rendered and emerges from the judge’s chambers into the world. The second line turns from the ear to the eye. God’s “eyes” are asked to see </w:t>
+      </w:r>
+      <w:r>
+        <w:rPr>
+          <w:i/>
+        </w:rPr>
+        <w:t>מֵישָׁרִים</w:t>
+      </w:r>
+      <w:r>
+        <w:t>—straightness, equity. Human observers see a fugitive; God, the psalm insists, will see a straight path.</w:t>
+      </w:r>
+    </w:p>
+    <w:p>
+      <w:pPr>
+        <w:pStyle w:val="BodySans"/>
+        <w:bidi w:val="0"/>
+      </w:pPr>
+      <w:r>
+        <w:t>That path is defended in verses 3–5 with a remarkable triple testing:</w:t>
       </w:r>
     </w:p>
     <w:p>
@@ -688,7 +837,7 @@
           <w:i/>
           <w:sz w:val="24"/>
         </w:rPr>
-        <w:t>attend to my cry;</w:t>
+        <w:t>בָּחַנְתָּ לִבִּי, פָּקַדְתָּ לַּיְלָה, צְרַפְתַּנִי בַל־תִּמְצָא;</w:t>
       </w:r>
     </w:p>
     <w:p>
@@ -703,7 +852,7 @@
           <w:i/>
           <w:sz w:val="24"/>
         </w:rPr>
-        <w:t>give ear to my prayer, from lips without deceit.”</w:t>
+        <w:t>זַמֹּתִי בַּל־יַעֲבֹר־פִּי.</w:t>
       </w:r>
     </w:p>
     <w:p>
@@ -712,16 +861,7 @@
         <w:bidi w:val="0"/>
       </w:pPr>
       <w:r>
-        <w:t xml:space="preserve">Three near-synonyms—“hear” ‭(העָמְשִׁ)‬, “pay attention” ‭(הבָישִׁקְהַ)‬, “give ear” ‭(הנָיזִאֲהַ)‬—pile up in what literary critics call </w:t>
-      </w:r>
-      <w:r>
-        <w:rPr>
-          <w:i/>
-        </w:rPr>
-        <w:t>anaphora</w:t>
-      </w:r>
-      <w:r>
-        <w:t>, the deliberate repetition of a word or phrase at the beginning of successive lines. The grammar lets צֶדֶק (“righteousness” or “justice”) hover between “hear what is right” and “hear my righteous cause.” From the first breath, the speaker stakes two claims: the justice of his case, and the honesty of his speech (“from lips without deceit”).</w:t>
+        <w:t>“You have probed my heart, You have visited me by night, You have refined me—you will find nothing; I have resolved that my mouth will not transgress.”</w:t>
       </w:r>
     </w:p>
     <w:p>
@@ -730,7 +870,52 @@
         <w:bidi w:val="0"/>
       </w:pPr>
       <w:r>
-        <w:t>The psalm closes on a very different tone:</w:t>
+        <w:t xml:space="preserve">Each verb deepens the inspection. </w:t>
+      </w:r>
+      <w:r>
+        <w:rPr>
+          <w:i/>
+        </w:rPr>
+        <w:t>בָּחַן</w:t>
+      </w:r>
+      <w:r>
+        <w:t xml:space="preserve"> is to assay metal, to test its quality; </w:t>
+      </w:r>
+      <w:r>
+        <w:rPr>
+          <w:i/>
+        </w:rPr>
+        <w:t>פָּקַד</w:t>
+      </w:r>
+      <w:r>
+        <w:t xml:space="preserve"> is to “visit,” in the sense of inspect or take account; </w:t>
+      </w:r>
+      <w:r>
+        <w:rPr>
+          <w:i/>
+        </w:rPr>
+        <w:t>צָרַף</w:t>
+      </w:r>
+      <w:r>
+        <w:t xml:space="preserve"> is to refine silver over fire. Night is when thoughts surface. Under that intense, nocturnal scrutiny, the poet claims, no scheme (</w:t>
+      </w:r>
+      <w:r>
+        <w:rPr>
+          <w:i/>
+        </w:rPr>
+        <w:t>זִמָּה</w:t>
+      </w:r>
+      <w:r>
+        <w:t>) was found, no premeditated malice that would cross his lips. Traditional Jewish readers were not blind to the audacity here. Rashi, who reads the psalm against the backdrop of David and Bathsheba, glosses “You visited me by night” as the moment of that sin and still hears David saying: once judged and chastened, my heart and speech are aligned.</w:t>
+      </w:r>
+    </w:p>
+    <w:p>
+      <w:pPr>
+        <w:pStyle w:val="BodySans"/>
+        <w:bidi w:val="0"/>
+      </w:pPr>
+      <w:r>
+        <w:t>Verse 4, syntactically gnarled, anchors this innocence in obedience:</w:t>
       </w:r>
     </w:p>
     <w:p>
@@ -745,7 +930,7 @@
           <w:i/>
           <w:sz w:val="24"/>
         </w:rPr>
-        <w:t>אֲנִ֗י בְּ֭צֶדֶק אֶחֱזֶ֣ה פָנֶ֑יךָ;</w:t>
+        <w:t>לִפְעֻלּוֹת אָדָם, בִּדְבַר שְׂפָתֶיךָ;</w:t>
       </w:r>
     </w:p>
     <w:p>
@@ -760,7 +945,43 @@
           <w:i/>
           <w:sz w:val="24"/>
         </w:rPr>
-        <w:t>אֶשְׂבְּעָ֥ה בְ֝הָקִ֗יץ תְּמוּנָתֶֽךָ׃</w:t>
+        <w:t>אֲנִי שָׁמַרְתִּי אׇרְחוֹת פָּרִיץ.</w:t>
+      </w:r>
+    </w:p>
+    <w:p>
+      <w:pPr>
+        <w:pStyle w:val="BodySans"/>
+        <w:bidi w:val="0"/>
+      </w:pPr>
+      <w:r>
+        <w:t>“As for human deeds—by the word of Your lips—I have kept away from the paths of the violent.”</w:t>
+      </w:r>
+    </w:p>
+    <w:p>
+      <w:pPr>
+        <w:pStyle w:val="BodySans"/>
+        <w:bidi w:val="0"/>
+      </w:pPr>
+      <w:r>
+        <w:t xml:space="preserve">The “word of Your lips” is Torah, the revealed will. </w:t>
+      </w:r>
+      <w:r>
+        <w:rPr>
+          <w:i/>
+        </w:rPr>
+        <w:t>אׇרְחוֹת פָּרִיץ</w:t>
+      </w:r>
+      <w:r>
+        <w:t>—“paths of the violent, the lawless one”—are the shortcuts of those who seize by force what they cannot obtain by right. Many medievals hear behind this line the stories in 1 Samuel where David refuses to murder Saul even when he can. He “kept” himself from that violent path precisely because of “the word of [God’s] lips.”</w:t>
+      </w:r>
+    </w:p>
+    <w:p>
+      <w:pPr>
+        <w:pStyle w:val="BodySans"/>
+        <w:bidi w:val="0"/>
+      </w:pPr>
+      <w:r>
+        <w:t>Verse 5 continues the travel metaphor:</w:t>
       </w:r>
     </w:p>
     <w:p>
@@ -775,7 +996,7 @@
           <w:i/>
           <w:sz w:val="24"/>
         </w:rPr>
-        <w:t>“As for me, in righteousness I shall behold Your face;</w:t>
+        <w:t>תָּמֹךְ אֲשֻׁרַי בְּמַעְגְּלוֹתֶיךָ;</w:t>
       </w:r>
     </w:p>
     <w:p>
@@ -790,7 +1011,7 @@
           <w:i/>
           <w:sz w:val="24"/>
         </w:rPr>
-        <w:t>I will be satisfied, when I awake, with Your form.”</w:t>
+        <w:t>בַּל־נָמוֹטּוּ פְּעָמָי.</w:t>
       </w:r>
     </w:p>
     <w:p>
@@ -799,16 +1020,7 @@
         <w:bidi w:val="0"/>
       </w:pPr>
       <w:r>
-        <w:t xml:space="preserve">The same word, צֶדֶק, frames the psalm like bookends—what scholars call an </w:t>
-      </w:r>
-      <w:r>
-        <w:rPr>
-          <w:i/>
-        </w:rPr>
-        <w:t>inclusio</w:t>
-      </w:r>
-      <w:r>
-        <w:t>: a repeated term at beginning and end that marks and interprets the whole. Here, righteousness begins as a plea (“hear righteousness”) and ends as the condition for beholding God’s face. The line between ethics and mysticism dissolves: the reward of a righteous life is not simply rescue but vision.</w:t>
+        <w:t>“Hold firm my steps in Your tracks; let my feet not slip.”</w:t>
       </w:r>
     </w:p>
     <w:p>
@@ -817,7 +1029,13 @@
         <w:bidi w:val="0"/>
       </w:pPr>
       <w:r>
-        <w:t>Between these poles the poem moves through carefully staged phases. Verses 1–2 are the opening petition: God is addressed as judge, and the psalmist asks that “my judgment come forth from before You” (מִלְּפָנֶיךָ מִשְׁפָּטִי יֵצֵא, v. 2). This legal language—“judgment,” “before Your face,” “Your eyes shall behold what is right”—places us in a courtroom more than a battlefield.</w:t>
+        <w:rPr>
+          <w:i/>
+        </w:rPr>
+        <w:t>מַעְגָּל</w:t>
+      </w:r>
+      <w:r>
+        <w:t xml:space="preserve"> is not just a “path” but a track worn into the ground—a wagon-rut produced by repeated passage. The poet asks that his steps cling to those divine grooves. Malbim, with psychological acuity, notes that sometimes righteousness itself requires leaving the “straight” road—showing courage against the wicked, even harshness—and that it is precisely in those morally complex detours that one needs God to keep one from sliding into cruelty.</w:t>
       </w:r>
     </w:p>
     <w:p>
@@ -826,7 +1044,24 @@
         <w:bidi w:val="0"/>
       </w:pPr>
       <w:r>
-        <w:t>Verses 3–5 develop what we might call the deposition: a protestation of innocence, but strikingly framed from God’s side rather than the psalmist’s. Three perfect verbs, describing completed actions, pile up:</w:t>
+        <w:t>The psalm thus opens as a kind of spiritual affidavit: my lips are clean, my thoughts have been smelted, my feet have not followed the brigand’s trail. Only then does the tone become unapologetically petitionary.</w:t>
+      </w:r>
+    </w:p>
+    <w:p>
+      <w:pPr>
+        <w:pStyle w:val="Heading4"/>
+      </w:pPr>
+      <w:r>
+        <w:t>The center: hesed and hiding</w:t>
+      </w:r>
+    </w:p>
+    <w:p>
+      <w:pPr>
+        <w:pStyle w:val="BodySans"/>
+        <w:bidi w:val="0"/>
+      </w:pPr>
+      <w:r>
+        <w:t>Verses 6–9 turn from defense to plea, and the rhetoric softens from forensic to intimate:</w:t>
       </w:r>
     </w:p>
     <w:p>
@@ -841,7 +1076,7 @@
           <w:i/>
           <w:sz w:val="24"/>
         </w:rPr>
-        <w:t>בָּחַנְתָּ לִבִּי; פָּקַדְתָּ לַּיְלָה; צְרַפְתַּנִי בַל־תִּמְצָא׃</w:t>
+        <w:t>הַפְלֵה חֲסָדֶיךָ מוֹשִׁיעַ חוֹסִים;</w:t>
       </w:r>
     </w:p>
     <w:p>
@@ -856,7 +1091,7 @@
           <w:i/>
           <w:sz w:val="24"/>
         </w:rPr>
-        <w:t>“You have examined my heart; You have visited [me] by night; You have refined me—You have found nothing.”</w:t>
+        <w:t>מִמִּתְקוֹמְמִים בִּימִינֶךָ.</w:t>
       </w:r>
     </w:p>
     <w:p>
@@ -865,16 +1100,7 @@
         <w:bidi w:val="0"/>
       </w:pPr>
       <w:r>
-        <w:t xml:space="preserve">בָּחַן is “to test”; צָרַף is the word used for smelting metal—“You have smelted me.” In between stands the unusual פָּקַדְתָּ לַּיְלָה, “You have visited [me] at night.” Night is the time when, as Job says, “You visit him every morning; every moment You test him” (Job 7:18), but here the specification “night” invites further thought. Some have seen in it a hint of temple </w:t>
-      </w:r>
-      <w:r>
-        <w:rPr>
-          <w:i/>
-        </w:rPr>
-        <w:t>incubation</w:t>
-      </w:r>
-      <w:r>
-        <w:t>—a practice known from the ancient Near East in which a sufferer sleeps in a sanctuary hoping for a dream-vision or oracle. That possibility is attractive, especially given the psalm’s closing “awakening” (בְהָקִיץ, v. 15). But the text itself does not insist on an overnight ritual. Night is also the time of solitude, when thoughts surface; to say that God “visits” at night is to say that even in the most interior hours one’s conscience has been smelted and found clean.</w:t>
+        <w:t>“Make wondrous Your steadfast love, O savior of those who seek refuge, from those who rise up [against them] by Your right hand.”</w:t>
       </w:r>
     </w:p>
     <w:p>
@@ -883,25 +1109,25 @@
         <w:bidi w:val="0"/>
       </w:pPr>
       <w:r>
-        <w:t xml:space="preserve">The Torah Temimah, a modern anthology of rabbinic readings, preserves a striking midrash on this verse. David had once prayed in another psalm, “Test me, O LORD, and try me; refine my heart and my mind” (בְּחָנֵנִי… וְנַסֵּנִי; צָרְפָה כִלְיוֹתַי וְלִבִּי, Psalm 26:2). Later he regrets his boldness: “He said: ‘If only that test had fallen into the mouth of someone who hates me, and I had not said such a thing.’” The gloss imagines David reading his own words with a shudder, aware that to invite God’s testing is to invite suffering. Psalm 17’s perfect verbs—“You </w:t>
+        <w:t xml:space="preserve">The verb </w:t>
       </w:r>
       <w:r>
         <w:rPr>
           <w:i/>
         </w:rPr>
-        <w:t>have</w:t>
-      </w:r>
-      <w:r>
-        <w:t xml:space="preserve"> tested, You </w:t>
+        <w:t>הַפְלֵה</w:t>
+      </w:r>
+      <w:r>
+        <w:t xml:space="preserve"> (“make wondrous, set apart”) comes from a root meaning “to distinguish” or “do something extraordinary.” In Exodus 8:18 God says, “וְהִפְלֵיתִי בַּיּוֹם הַהוּא אֶת־אֶרֶץ גֹּשֶׁן”—“I will set apart on that day the land of Goshen” from Egypt’s plagues. Here the psalmist asks for that same kind of visible separation between himself and his enemies, a public display of </w:t>
       </w:r>
       <w:r>
         <w:rPr>
           <w:i/>
         </w:rPr>
-        <w:t>have</w:t>
-      </w:r>
-      <w:r>
-        <w:t xml:space="preserve"> refined”—become, in this light, the sober outcome of an earlier, perhaps rash, invitation.</w:t>
+        <w:t>חֶסֶד</w:t>
+      </w:r>
+      <w:r>
+        <w:t>—covenant loyalty—toward “those who take refuge” in God.</w:t>
       </w:r>
     </w:p>
     <w:p>
@@ -910,34 +1136,7 @@
         <w:bidi w:val="0"/>
       </w:pPr>
       <w:r>
-        <w:t>The psalm then turns from inner probity to outer conduct. Verse 4 is notoriously difficult to parse: “As for human deeds, by the word of Your lips, I—I have kept … the paths of the violent” (לִפְעֻלּוֹת אָדָם בִּדְבַר שְׂפָתֶיךָ, אֲנִי שָׁמַרְתִּי אׇרְחוֹת פָּרִיץ). Does “kept the paths of the violent” mean “kept to them” or “kept away from them”? The verb שמר can bear either sense: guarding something by following it, or guarding oneself against it. Context is decisive. The psalmist has just claimed that nothing blameworthy was found; verse 5 asks God to steady his steps in God’s own paths. Most traditional and modern commentators, therefore, understand verse 4 as “I have guarded myself from the paths of the violent,” supplying the negation that the Hebrew leaves implicit. The line’s very awkwardness—the lack of a clear preposition—lets the poet set side by side the “deeds of human beings” and “the word of Your lips,” stressing that only the latter can keep one from sliding into the former.</w:t>
-      </w:r>
-    </w:p>
-    <w:p>
-      <w:pPr>
-        <w:pStyle w:val="BodySans"/>
-        <w:bidi w:val="0"/>
-      </w:pPr>
-      <w:r>
-        <w:t>Verses 6–9 move into direct petition. The psalmist now speaks in the first person singular emphatically—“</w:t>
-      </w:r>
-      <w:r>
-        <w:rPr>
-          <w:i/>
-        </w:rPr>
-        <w:t>I</w:t>
-      </w:r>
-      <w:r>
-        <w:t xml:space="preserve"> call on You; for You </w:t>
-      </w:r>
-      <w:r>
-        <w:rPr>
-          <w:i/>
-        </w:rPr>
-        <w:t>will</w:t>
-      </w:r>
-      <w:r>
-        <w:t xml:space="preserve"> answer me, O God” (אֲנִי־קְרָאתִיךָ כִּי־תַעֲנֵנִי אֵל, v. 6). “Incline Your ear,” he asks, returning to the auditory metaphors of verse 1. Then comes the psalm’s most tender pair of images:</w:t>
+        <w:t>Immediately comes the most tender pair of images in the psalm:</w:t>
       </w:r>
     </w:p>
     <w:p>
@@ -952,7 +1151,7 @@
           <w:i/>
           <w:sz w:val="24"/>
         </w:rPr>
-        <w:t>שׇׁמְרֵנִי כְּאִישׁוֹן בַּת־עָיִן;</w:t>
+        <w:t>שָׁמְרֵנִי כְאִישׁוֹן בַּת־עָיִן;</w:t>
       </w:r>
     </w:p>
     <w:p>
@@ -967,7 +1166,75 @@
           <w:i/>
           <w:sz w:val="24"/>
         </w:rPr>
-        <w:t>בְּצֵל כְּנָפֶיךָ תַּסְתִּירֵנִי׃</w:t>
+        <w:t>בְּצֵל כְּנָפֶיךָ תַּסְתִּירֵנִי.</w:t>
+      </w:r>
+    </w:p>
+    <w:p>
+      <w:pPr>
+        <w:pStyle w:val="BodySans"/>
+        <w:bidi w:val="0"/>
+      </w:pPr>
+      <w:r>
+        <w:t>“Guard me like the apple of the eye; hide me in the shadow of Your wings.”</w:t>
+      </w:r>
+    </w:p>
+    <w:p>
+      <w:pPr>
+        <w:pStyle w:val="BodySans"/>
+        <w:bidi w:val="0"/>
+      </w:pPr>
+      <w:r>
+        <w:rPr>
+          <w:i/>
+        </w:rPr>
+        <w:t>אִישׁוֹן בַּת־עָיִן</w:t>
+      </w:r>
+      <w:r>
+        <w:t xml:space="preserve"> is literally the “little man” in the “daughter of the eye”—the tiny human reflection one sees in another’s pupil. Deuteronomy 32:10 uses the same phrase for God’s care of Israel in the wilderness: “יִצְּרֶנְהוּ כְּאִישׁוֹן עֵינוֹ” (“He guarded him like the apple of His eye”). To harm that “little man” is to strike the organ of sight itself. Zechariah 2:8 intensifies the image: “הַנֹּגֵעַ בָּכֶם נֹגֵעַ בְּבָבַת עֵינוֹ”—“whoever touches you touches the apple of His eye.” Psalm 17 joins that tradition: the speaker asks to be the point where God’s gaze focuses and therefore the point God instinctively shields.</w:t>
+      </w:r>
+    </w:p>
+    <w:p>
+      <w:pPr>
+        <w:pStyle w:val="BodySans"/>
+        <w:bidi w:val="0"/>
+      </w:pPr>
+      <w:r>
+        <w:t>The “shadow of Your wings” belongs to a small constellation of psalms. Psalm 36:8 says, “וּבְנֵי אָדָם בְּצֵל כְּנָפֶיךָ יֶחֱסָיוּן”—“Human beings take refuge in the shadow of Your wings”; Psalm 57:2: “בְּצֵל־כְּנָפֶיךָ אֶחְסֶה עַד יַעֲבֹר הַוּוֹת”—“In the shadow of Your wings I take refuge, until calamities pass.” On the surface it is the picture of a bird sheltering its young. Yet in Israel’s temple, the Ark of the Covenant was overshadowed by cherubim whose wings met above it (Exodus 25:20). To be hidden under God’s wings is also to be hidden under that canopy in the sanctuary. The metaphor is double: maternal and architectural, intimate and cultic.</w:t>
+      </w:r>
+    </w:p>
+    <w:p>
+      <w:pPr>
+        <w:pStyle w:val="BodySans"/>
+        <w:bidi w:val="0"/>
+      </w:pPr>
+      <w:r>
+        <w:t xml:space="preserve">What drives him there are “the wicked who despoil me … my enemies who encircle me” (v. 9). The verb </w:t>
+      </w:r>
+      <w:r>
+        <w:rPr>
+          <w:i/>
+        </w:rPr>
+        <w:t>יַקִּיפוּ</w:t>
+      </w:r>
+      <w:r>
+        <w:t xml:space="preserve"> (“encircle”) and the phrase “hem in our steps” (v. 11) belong to the same military-hunting lexicon as other laments: “הֽוּא־יוֹצִיא מֵרֶשֶׁת רַגְלָי” (“He will free my feet from the net,” Ps 25:15). Psalm 31 combines both net and shelter: “תּוֹצִיאֵנִי מֵרֶשֶׁת זוּ טָמְנוּ לִי … תַסְתִּירֵם בְּסֵתֶר פָּנֶיךָ” (“You free me from the net they hid for me … You hide them in the shelter of Your face,” Ps 31:5,21). Psalm 17 stands in that cluster: enemies tightening the circle, God offering a hidden place.</w:t>
+      </w:r>
+    </w:p>
+    <w:p>
+      <w:pPr>
+        <w:pStyle w:val="Heading4"/>
+      </w:pPr>
+      <w:r>
+        <w:t>The enemies and the “men of the world”</w:t>
+      </w:r>
+    </w:p>
+    <w:p>
+      <w:pPr>
+        <w:pStyle w:val="BodySans"/>
+        <w:bidi w:val="0"/>
+      </w:pPr>
+      <w:r>
+        <w:t>Verses 10–12 anatomize the pursuers:</w:t>
       </w:r>
     </w:p>
     <w:p>
@@ -982,7 +1249,52 @@
           <w:i/>
           <w:sz w:val="24"/>
         </w:rPr>
-        <w:t>“Guard me like the pupil, the daughter of the eye;</w:t>
+        <w:t>חֶלְבָּמוֹ סָגְרוּ; פִּימוֹ דִּבְּרוּ בְגֵאוּת.</w:t>
+      </w:r>
+    </w:p>
+    <w:p>
+      <w:pPr>
+        <w:pStyle w:val="BodySans"/>
+        <w:bidi w:val="0"/>
+      </w:pPr>
+      <w:r>
+        <w:t>“They have closed their fat; their mouth speaks with arrogance.”</w:t>
+      </w:r>
+    </w:p>
+    <w:p>
+      <w:pPr>
+        <w:pStyle w:val="BodySans"/>
+        <w:bidi w:val="0"/>
+      </w:pPr>
+      <w:r>
+        <w:t xml:space="preserve">In biblical physiology, </w:t>
+      </w:r>
+      <w:r>
+        <w:rPr>
+          <w:i/>
+        </w:rPr>
+        <w:t>חֵלֶב</w:t>
+      </w:r>
+      <w:r>
+        <w:t xml:space="preserve"> is the rich fat around the organs, especially the heart. Job 15:27 says of the wicked man, “כִּי־כִסָּה פָנָיו בְּחֶלְבּוֹ”—“he covered his face with his fat.” To “close the fat” is to seal off the inner seat of feeling. The psalm does not say they lack information; it says they have shut down compassion. That interior callousness pairs with external swagger: “their mouth speaks </w:t>
+      </w:r>
+      <w:r>
+        <w:rPr>
+          <w:i/>
+        </w:rPr>
+        <w:t>בְּגֵאוּת</w:t>
+      </w:r>
+      <w:r>
+        <w:t>”—in pride. The internal organ is sealed; the public voice is loud.</w:t>
+      </w:r>
+    </w:p>
+    <w:p>
+      <w:pPr>
+        <w:pStyle w:val="BodySans"/>
+        <w:bidi w:val="0"/>
+      </w:pPr>
+      <w:r>
+        <w:t>By verse 12, the many foes are distilled into one archetypal predator:</w:t>
       </w:r>
     </w:p>
     <w:p>
@@ -997,7 +1309,7 @@
           <w:i/>
           <w:sz w:val="24"/>
         </w:rPr>
-        <w:t>hide me in the shadow of Your wings” (v. 8).</w:t>
+        <w:t>דִּמְיֹנוֹ כְאַרְיֵה יִכְסֹף לִטְרֹף, וְכִכְפִיר יֹשֵׁב בְּמִסְתָּרִים.</w:t>
       </w:r>
     </w:p>
     <w:p>
@@ -1006,7 +1318,7 @@
         <w:bidi w:val="0"/>
       </w:pPr>
       <w:r>
-        <w:t>The phrase אִישׁוֹן בַּת־עָיִן literally means “the little man, daughter of the eye”—the dark pupil in which one can see a tiny reflection of oneself. Elsewhere it denotes Israel as God’s most jealously guarded point of vulnerability: “He guarded him as the pupil of His eye” (כְּאִישׁוֹן עֵינוֹ, Deut 32:10); “Whoever touches you touches the pupil of My eye” (זְכוּר בָּבַת עֵינוֹ in Zech 2:12 [Eng. 2:8]). The second image, “shadow of Your wings” ‭(ךָיפֶנָכְּ לצֵבְּ)‬, recurs throughout the Psalms (36:8, 57:2, 61:5, 63:8, 91:4), sometimes evoking a mother bird sheltering her young, sometimes the wings of the cherubim over the ark (Exod 25:20). Rabbinic commentators like Radak explicitly hear temple imagery: the worshiper is hidden under the carved wings that overshadow the divine throne.</w:t>
+        <w:t>“His likeness is like a lion craving to tear, and like a young lion crouching in hiding places.”</w:t>
       </w:r>
     </w:p>
     <w:p>
@@ -1015,7 +1327,34 @@
         <w:bidi w:val="0"/>
       </w:pPr>
       <w:r>
-        <w:t>From verse 9 onward the enemies come fully into view. They are “wicked” who “despoil” ‭(ינִוּדּשַׁ)‬ and “encircle” the psalmist “with [desire for] my life” (בְּנֶפֶשׁ יַקִּיפוּ עָלַי, v. 9). Their interior condition is summed up: “Their fat they have closed” (חֶלְבָּמוֹ סָגְרוּ, v. 10)—a terse idiom for the spiritual dullness that can accompany prosperity. Psalm 73 uses the same language of the sleek wicked: “Their eyes bulge from fatness” (יָצָא מֵחֵלֶב עֵינֵמוֹ, Ps 73:7), making visible the link between outward luxury and inward insensitivity. Their mouths “speak with arrogance” ‭(תוּאגֵבְ וּרבְּדִּ וֹמיפִּ)‬, and their eyes prowl over the land hunting for victims (v. 11).</w:t>
+        <w:t xml:space="preserve">The verb </w:t>
+      </w:r>
+      <w:r>
+        <w:rPr>
+          <w:i/>
+        </w:rPr>
+        <w:t>כָּסַף</w:t>
+      </w:r>
+      <w:r>
+        <w:t xml:space="preserve"> usually describes yearning (“נִכְסֹף נִכְסַפְתָּ,” “you greatly longed,” Gen 31:30); here the lion “longs” to rend. The young lion “sits in ambush” in the </w:t>
+      </w:r>
+      <w:r>
+        <w:rPr>
+          <w:i/>
+        </w:rPr>
+        <w:t>מִסְתָּרִים</w:t>
+      </w:r>
+      <w:r>
+        <w:t>—the very root (</w:t>
+      </w:r>
+      <w:r>
+        <w:rPr>
+          <w:i/>
+        </w:rPr>
+        <w:t>סתר</w:t>
+      </w:r>
+      <w:r>
+        <w:t>) used for God’s “hiding” of the psalmist. Both God and the enemy conceal, but with opposite intent: one to shelter, one to pounce.</w:t>
       </w:r>
     </w:p>
     <w:p>
@@ -1024,7 +1363,7 @@
         <w:bidi w:val="0"/>
       </w:pPr>
       <w:r>
-        <w:t>Suddenly, the many enemies coalesce into one figure:</w:t>
+        <w:t>The petition of verses 13–14 then casts God as warrior:</w:t>
       </w:r>
     </w:p>
     <w:p>
@@ -1039,7 +1378,7 @@
           <w:i/>
           <w:sz w:val="24"/>
         </w:rPr>
-        <w:t>דִּמְיֹנוֹ כְּאַרְיֵה יִכְסוֹף לִטְרֹף;</w:t>
+        <w:t>קוּמָה ה׳, קַדְּמָה פָנָיו הַכְרִיעֵהוּ;</w:t>
       </w:r>
     </w:p>
     <w:p>
@@ -1054,7 +1393,43 @@
           <w:i/>
           <w:sz w:val="24"/>
         </w:rPr>
-        <w:t>וְכִכְפִיר יֹשֵׁב בְּמִסְתָּרִים׃</w:t>
+        <w:t>פַּלְּטָה נַפְשִׁי מֵרָשָׁע חַרְבֶּךָ.</w:t>
+      </w:r>
+    </w:p>
+    <w:p>
+      <w:pPr>
+        <w:pStyle w:val="BodySans"/>
+        <w:bidi w:val="0"/>
+      </w:pPr>
+      <w:r>
+        <w:t>“Arise, YHWH, confront him, bring him down; rescue my life from the wicked—Your sword.”</w:t>
+      </w:r>
+    </w:p>
+    <w:p>
+      <w:pPr>
+        <w:pStyle w:val="BodySans"/>
+        <w:bidi w:val="0"/>
+      </w:pPr>
+      <w:r>
+        <w:t xml:space="preserve">“Arise” is liturgical battle cry (cf. Num 10:35). “Confront his face” pictures God intercepting the attacker head‑on. The startling phrase “the wicked, </w:t>
+      </w:r>
+      <w:r>
+        <w:rPr>
+          <w:i/>
+        </w:rPr>
+        <w:t>Your sword</w:t>
+      </w:r>
+      <w:r>
+        <w:t>” echoes Isaiah’s “Assyria, the rod of My anger” (Isa 10:5): foreign power is God’s instrument of punishment, even as God remains free to break that instrument.</w:t>
+      </w:r>
+    </w:p>
+    <w:p>
+      <w:pPr>
+        <w:pStyle w:val="BodySans"/>
+        <w:bidi w:val="0"/>
+      </w:pPr>
+      <w:r>
+        <w:t>Then comes one of the densest verses in the psalm:</w:t>
       </w:r>
     </w:p>
     <w:p>
@@ -1069,7 +1444,7 @@
           <w:i/>
           <w:sz w:val="24"/>
         </w:rPr>
-        <w:t>“His likeness is as a lion longing to tear,</w:t>
+        <w:t>מִמְתִים יָדְךָ ה׳, מִמְתִים מֵחֶלֶד חֶלְקָם בַּחַיִּים;</w:t>
       </w:r>
     </w:p>
     <w:p>
@@ -1084,34 +1459,7 @@
           <w:i/>
           <w:sz w:val="24"/>
         </w:rPr>
-        <w:t>like a young lion lurking in hiding” (v. 12).</w:t>
-      </w:r>
-    </w:p>
-    <w:p>
-      <w:pPr>
-        <w:pStyle w:val="BodySans"/>
-        <w:bidi w:val="0"/>
-      </w:pPr>
-      <w:r>
-        <w:t>The verb יִכְסוֹף, from the root “to long for” or “yearn” (as in “you greatly longed for your father’s house,” נִכְסֹף נִכְסַפְתָּ, Gen 31:30), makes the predator’s desire almost erotic: this is hunger with passion. The figurative-language database shows that across the Bible, lions regularly stand for predatory enemies (Ps 7:3, “Lest he tear my soul like a lion”; Isa 31:4, where God Himself is “as a lion … growling over its prey”). Psalm 17’s twist is psychological: the enemy is not only strong but ravenous.</w:t>
-      </w:r>
-    </w:p>
-    <w:p>
-      <w:pPr>
-        <w:pStyle w:val="BodySans"/>
-        <w:bidi w:val="0"/>
-      </w:pPr>
-      <w:r>
-        <w:t>Verses 13–14 are a cascade of imperatives: “Arise, YHWH; confront him; bring him down; deliver my soul from the wicked—Your sword; from mortals, by Your hand, YHWH; from mortals of the world, whose portion is in [this] life” (vv. 13–14). Calling the wicked “Your sword” and “Your hand” hints at a theology familiar from the prophets: foreign powers like Assyria are rods of God’s anger (Isa 10:5). The psalmist asks, in effect, to be saved even from God’s own instruments when they overreach.</w:t>
-      </w:r>
-    </w:p>
-    <w:p>
-      <w:pPr>
-        <w:pStyle w:val="BodySans"/>
-        <w:bidi w:val="0"/>
-      </w:pPr>
-      <w:r>
-        <w:t>Then comes the interpretive knot of verse 14. The Hebrew runs:</w:t>
+        <w:t>וּצְפוּנְךָ תְּמַלֵּא בִטְנָם, יִשְׂבְּעוּ בָנִים,</w:t>
       </w:r>
     </w:p>
     <w:p>
@@ -1126,7 +1474,120 @@
           <w:i/>
           <w:sz w:val="24"/>
         </w:rPr>
-        <w:t>מִמְתִים יָדְךָ ה׳, מִמְתִים מֵחֶלֶד, חֶלְקָם בַּחַיִּים;</w:t>
+        <w:t>וְהִנִּיחוּ יִתְרָם לְעוֹלְלֵיהֶם.</w:t>
+      </w:r>
+    </w:p>
+    <w:p>
+      <w:pPr>
+        <w:pStyle w:val="BodySans"/>
+        <w:bidi w:val="0"/>
+      </w:pPr>
+      <w:r>
+        <w:t>“From mortals, by Your hand, O YHWH; from mortals of the world, whose portion is in [this] life—</w:t>
+      </w:r>
+    </w:p>
+    <w:p>
+      <w:pPr>
+        <w:pStyle w:val="BodySans"/>
+        <w:bidi w:val="0"/>
+      </w:pPr>
+      <w:r>
+        <w:t>with Your hidden treasure You fill their belly; they are sated with children, and leave their surplus to their babes.”</w:t>
+      </w:r>
+    </w:p>
+    <w:p>
+      <w:pPr>
+        <w:pStyle w:val="BodySans"/>
+        <w:bidi w:val="0"/>
+      </w:pPr>
+      <w:r>
+        <w:rPr>
+          <w:i/>
+        </w:rPr>
+        <w:t>חֶלֶד</w:t>
+      </w:r>
+      <w:r>
+        <w:t xml:space="preserve"> names not “world” in the spatial sense but the span of life—the transient era in which one is alive. Psalm 49 addresses “כָּל יֹשְׁבֵי חָלֶד,” “all who dwell in this fleeting world” (v. 2). Here “mortals of </w:t>
+      </w:r>
+      <w:r>
+        <w:rPr>
+          <w:i/>
+        </w:rPr>
+        <w:t>cheled</w:t>
+      </w:r>
+      <w:r>
+        <w:t>” are those whose horizon is bounded by mortality. Their “portion” (</w:t>
+      </w:r>
+      <w:r>
+        <w:rPr>
+          <w:i/>
+        </w:rPr>
+        <w:t>חֵלֶק</w:t>
+      </w:r>
+      <w:r>
+        <w:t xml:space="preserve">) is strictly </w:t>
+      </w:r>
+      <w:r>
+        <w:rPr>
+          <w:i/>
+        </w:rPr>
+        <w:t>בַּחַיִּים</w:t>
+      </w:r>
+      <w:r>
+        <w:t xml:space="preserve">—within this life. God, ironically, grants them what they want: full stomachs, full quivers, estates large enough to leave an </w:t>
+      </w:r>
+      <w:r>
+        <w:rPr>
+          <w:i/>
+        </w:rPr>
+        <w:t>excess</w:t>
+      </w:r>
+      <w:r>
+        <w:t xml:space="preserve"> (</w:t>
+      </w:r>
+      <w:r>
+        <w:rPr>
+          <w:i/>
+        </w:rPr>
+        <w:t>יֶתֶר</w:t>
+      </w:r>
+      <w:r>
+        <w:t>) to grandchildren. Radak is blunt: they “have no hope for the world to come.” The problem is not that they enjoy good things, but that they mistake those goods for the whole.</w:t>
+      </w:r>
+    </w:p>
+    <w:p>
+      <w:pPr>
+        <w:pStyle w:val="BodySans"/>
+        <w:bidi w:val="0"/>
+      </w:pPr>
+      <w:r>
+        <w:t>The Sages occasionally read this verse more darkly and more concretely. Torah Temimah cites a Talmudic teaching that links “וּצְפוּנְךָ תְּמַלֵּא בִטְנָם” to the curious claim that placing one’s bed north-south leads to male offspring: God’s “hidden things” filling the belly in this reading is literally the womb’s fruit. Other midrashim tie “from men, Your hand” to God’s granting martyrs like Rabbi Akiva the chance to “die by Your hand,” fulfilling “with all your soul” even at the cost of life (Berakhot 61b).</w:t>
+      </w:r>
+    </w:p>
+    <w:p>
+      <w:pPr>
+        <w:pStyle w:val="Heading4"/>
+      </w:pPr>
+      <w:r>
+        <w:t>“As for me” and the awakening</w:t>
+      </w:r>
+    </w:p>
+    <w:p>
+      <w:pPr>
+        <w:pStyle w:val="BodySans"/>
+        <w:bidi w:val="0"/>
+      </w:pPr>
+      <w:r>
+        <w:t xml:space="preserve">Against those “men of </w:t>
+      </w:r>
+      <w:r>
+        <w:rPr>
+          <w:i/>
+        </w:rPr>
+        <w:t>cheled</w:t>
+      </w:r>
+      <w:r>
+        <w:t>” the final verse sets a starkly different appetite:</w:t>
       </w:r>
     </w:p>
     <w:p>
@@ -1141,52 +1602,7 @@
           <w:i/>
           <w:sz w:val="24"/>
         </w:rPr>
-        <w:t>וּצְפוּנְךָ תְּמַלֵּא בִטְנָם; יִשְׂבְּעוּ בָנִים; וְהִנִּיחוּ יִתְרָם לְעוֹלְלֵיהֶם׃</w:t>
-      </w:r>
-    </w:p>
-    <w:p>
-      <w:pPr>
-        <w:pStyle w:val="BodySans"/>
-        <w:bidi w:val="0"/>
-      </w:pPr>
-      <w:r>
-        <w:t>Is this still talking about the wicked—“mortals of the world, whose portion is in this life, whose belly You fill with Your treasure; they are sated with children, and leave the rest to their little ones”? Or has the subject shifted back to God’s “treasured ones,” the righteous whose bellies and children God blesses?</w:t>
-      </w:r>
-    </w:p>
-    <w:p>
-      <w:pPr>
-        <w:pStyle w:val="BodySans"/>
-        <w:bidi w:val="0"/>
-      </w:pPr>
-      <w:r>
-        <w:t xml:space="preserve">Most medieval commentators, led by Radak and Malbim, read it as the wicked’s prosperity. The rare noun חֶלֶד appears in Psalm 39:6, “Surely every human stands as a mere breath; surely in shadow he goes about; surely he heaps up wealth and does not know who will gather it … all human חֶלֶד is but a breath” (אַךְ בְּצֶלֶם יִתְהַלֵּךְ אִישׁ… אַךְ־כָּל־הֶבֶל כָּל־אָדָם נִצָּב; וּחַלְדִּי כְּאַיִן נֶגְדֶּךָ). It points to transience. These “men of חֶלֶד” are those whose </w:t>
-      </w:r>
-      <w:r>
-        <w:rPr>
-          <w:i/>
-        </w:rPr>
-        <w:t>only</w:t>
-      </w:r>
-      <w:r>
-        <w:t xml:space="preserve"> horizon is the present world. They have what Ecclesiastes ironically calls “their portion in life”: “For that is your portion in life and in your toil under the sun” (כִּי הוּא חֶלְקְךָ בַּחַיִּים, Eccl 9:9).</w:t>
-      </w:r>
-    </w:p>
-    <w:p>
-      <w:pPr>
-        <w:pStyle w:val="BodySans"/>
-        <w:bidi w:val="0"/>
-      </w:pPr>
-      <w:r>
-        <w:t>On this view, the psalmist sketches, almost enviously, the fullness of their lot: they have full bellies, children satisfied, and enough to leave to grandchildren. The vocabulary of “satisfaction” ‭(עבַשָׂ)‬—“they are sated with children” ‭(םינִבָ וּעבְּשְׂיִ)‬—is the hinge. It reappears, inverted, in verse 15: “I will be satisfied ‭(העָבְּשְׂאֶ)‬… with Your form.” The psalm thus aligns with the wisdom struggle in Job 21 and Psalm 73: why do the wicked prosper? But instead of offering a neat theodicy, it shifts the terms of the debate. If there is a good of an entirely different order—beholding God’s face—then the comparison with full stomachs and secure estates becomes almost absurd.</w:t>
-      </w:r>
-    </w:p>
-    <w:p>
-      <w:pPr>
-        <w:pStyle w:val="BodySans"/>
-        <w:bidi w:val="0"/>
-      </w:pPr>
-      <w:r>
-        <w:t>Finally, verse 15 makes its daring claim:</w:t>
+        <w:t>אֲנִי בְצֶדֶק אֶחֱזֶה פָנֶיךָ;</w:t>
       </w:r>
     </w:p>
     <w:p>
@@ -1201,22 +1617,16 @@
           <w:i/>
           <w:sz w:val="24"/>
         </w:rPr>
-        <w:t>אֲנִי בְּצֶדֶק אֶחֱזֶה פָנֶיךָ;</w:t>
+        <w:t>אֶשְׂבְּעָה בְהָקִיץ תְּמוּנָתֶךָ.</w:t>
       </w:r>
     </w:p>
     <w:p>
       <w:pPr>
         <w:pStyle w:val="BodySans"/>
-        <w:ind w:left="720"/>
         <w:bidi w:val="0"/>
       </w:pPr>
       <w:r>
-        <w:rPr>
-          <w:rFonts w:ascii="Aptos" w:hAnsi="Aptos"/>
-          <w:i/>
-          <w:sz w:val="24"/>
-        </w:rPr>
-        <w:t>אֶשְׂבְּעָה בְהָקִיץ תְּמוּנָתֶךָ׃</w:t>
+        <w:t>“As for me, in righteousness I shall behold Your face; I shall be satisfied, when I awake, with Your likeness.”</w:t>
       </w:r>
     </w:p>
     <w:p>
@@ -1225,7 +1635,70 @@
         <w:bidi w:val="0"/>
       </w:pPr>
       <w:r>
-        <w:t>The verb אֶחֱזֶה (from חָזָה) is the verb of prophetic vision, not of everyday seeing; Isaiah says, “Your eyes shall behold the king in his beauty” (תֶּחֱזֶינָה עֵינֶיךָ, Isa 33:17). The object is even more startling: “Your face” ‭(ךָינֶפָ)‬ and “Your form” ‭(ךָתֶנָוּמתְּ)‬. Deuteronomy insists that at Sinai, “You heard the sound of words, but saw no form ‭(הנָוּמתְּ)‬” (Deut 4:12); Moses alone is singled out: “The form of YHWH he beholds” (וּתְמֻנַת ה׳ יַבִּיט, Num 12:8). Our psalmist dares to speak in Mosaic terms.</w:t>
+        <w:t xml:space="preserve">The pronoun </w:t>
+      </w:r>
+      <w:r>
+        <w:rPr>
+          <w:i/>
+        </w:rPr>
+        <w:t>אֲנִי</w:t>
+      </w:r>
+      <w:r>
+        <w:t xml:space="preserve">—“I”—is adversative: </w:t>
+      </w:r>
+      <w:r>
+        <w:rPr>
+          <w:i/>
+        </w:rPr>
+        <w:t>they</w:t>
+      </w:r>
+      <w:r>
+        <w:t xml:space="preserve"> have their portion in this life; </w:t>
+      </w:r>
+      <w:r>
+        <w:rPr>
+          <w:i/>
+        </w:rPr>
+        <w:t>I</w:t>
+      </w:r>
+      <w:r>
+        <w:t xml:space="preserve">, by contrast, want this. The frame of </w:t>
+      </w:r>
+      <w:r>
+        <w:rPr>
+          <w:i/>
+        </w:rPr>
+        <w:t>צֶדֶק</w:t>
+      </w:r>
+      <w:r>
+        <w:t xml:space="preserve"> closes: he began with “Hear, O YHWH, justice” and ends “in righteousness I shall behold Your face.” The verb </w:t>
+      </w:r>
+      <w:r>
+        <w:rPr>
+          <w:i/>
+        </w:rPr>
+        <w:t>אֶחֱזֶה</w:t>
+      </w:r>
+      <w:r>
+        <w:t xml:space="preserve"> belongs to the vocabulary of vision used for prophets; Numbers 24:4 calls Balaam “חֹזֶה מַחֲזֵה שַׁקַּי,” “the seer of the vision of Shaddai.” Here the object is God’s </w:t>
+      </w:r>
+      <w:r>
+        <w:rPr>
+          <w:i/>
+        </w:rPr>
+        <w:t>פָּנִים</w:t>
+      </w:r>
+      <w:r>
+        <w:t xml:space="preserve">—face or presence. Elsewhere that face is deadly to mortals (“no one shall see Me and live,” Exod 33:20), yet Moses is allowed to behold God’s </w:t>
+      </w:r>
+      <w:r>
+        <w:rPr>
+          <w:i/>
+        </w:rPr>
+        <w:t>תְּמוּנָה</w:t>
+      </w:r>
+      <w:r>
+        <w:t>—form (Num 12:8). Psalm 17 dares to extend that Mosaic privilege: the end of righteousness is not safety but sight.</w:t>
       </w:r>
     </w:p>
     <w:p>
@@ -1234,7 +1707,25 @@
         <w:bidi w:val="0"/>
       </w:pPr>
       <w:r>
-        <w:t>How can this be reconciled with “No human shall see Me and live” (Exod 33:20)? Traditional Jewish interpreters tend to “spiritualize” the vision. Ibn Ezra glosses it as the intellect’s contemplation of God’s works: perception by the mind’s eye, not by the retina. Radak interprets “when I awake” as the resurrection of the dead: only then will the righteous behold God’s “face.” Malbim, a 19th‑century commentator with philosophical leanings, suggests that God’s “form” is present already in the human soul as the divine image; to be “satisfied” with that form is for the soul, at last unencumbered by the body, to rest in its source.</w:t>
+        <w:t xml:space="preserve">The crucial phrase is </w:t>
+      </w:r>
+      <w:r>
+        <w:rPr>
+          <w:i/>
+        </w:rPr>
+        <w:t>בְּהָקִיץ</w:t>
+      </w:r>
+      <w:r>
+        <w:t xml:space="preserve">—“when I awake.” The same verb describes waking from ordinary sleep (1 Sam 26:12) and, in prophetic and apocalyptic texts, rousing from death: “רַבִּים מִיְּשֵׁנֵי אַדְמַת־עָפָר יָקִיצוּ” (“Many of those who sleep in the dust of the earth will awake,” Dan 12:2). Given the immediate contrast with those whose portion is only “in life,” many Jewish commentators, from Radak onward, take Psalm 17 into that eschatological register: when I awake from the long sleep, I will be satisfied not with belly or descendants but with Your </w:t>
+      </w:r>
+      <w:r>
+        <w:rPr>
+          <w:i/>
+        </w:rPr>
+        <w:t>temunah</w:t>
+      </w:r>
+      <w:r>
+        <w:t>.</w:t>
       </w:r>
     </w:p>
     <w:p>
@@ -1243,7 +1734,25 @@
         <w:bidi w:val="0"/>
       </w:pPr>
       <w:r>
-        <w:t>At the same time, the psalm’s own language insists on seeing and satisfaction rather than on abstraction. The Torah Temimah cites a Talmudic teaching: “Whoever gives a coin to a poor person merits to receive the Presence of the Shekhinah,” and then quotes our verse: “אֲנִי בְּצֶדֶק אֶחֱזֶה פָנֶיךָ—In righteousness I shall behold Your face” (Bava Batra 10a). The rabbinic move is characteristically concrete: the path to God’s face runs through mundane acts of צדקה, charity.</w:t>
+        <w:t xml:space="preserve">That word </w:t>
+      </w:r>
+      <w:r>
+        <w:rPr>
+          <w:i/>
+        </w:rPr>
+        <w:t>תְּמוּנָה</w:t>
+      </w:r>
+      <w:r>
+        <w:t xml:space="preserve"> is itself risky. It is the very term the Decalogue uses in forbidding images: “לֹא תַעֲשֶׂה לְךָ פֶסֶל וְכָל־תְּמוּנָה” (“You shall not make for yourself a sculptured image or any form,” Exod 20:4). God’s </w:t>
+      </w:r>
+      <w:r>
+        <w:rPr>
+          <w:i/>
+        </w:rPr>
+        <w:t>temunah</w:t>
+      </w:r>
+      <w:r>
+        <w:t xml:space="preserve"> is precisely what must not be manufactured. Yet Numbers 12:8 says of Moses, “וּתְמֻנַת ה׳ יַבִּיט”—“he beholds the form of YHWH.” Psalm 17 stands delicately between these: the image is not one the worshiper creates; it is the self-disclosure God grants. Maimonidean readers tried to “dematerialize” the line, reading it as intellectual apprehension of divine truth. Mystics and liturgists were more literal. In the Sefardi priestly blessing, when the Kohanim proclaim, “יָאֵר ה׳ פָּנָיו אֵלֶיךָ” (“May YHWH make His face shine upon you,” Num 6:25), the congregation responds with this very verse: “אֲנִי בְצֶדֶק אֶחֱזֶה פָנֶיךָ; אֶשְׂבְּעָה בְהָקִיץ תְּמוּנָתֶךָ.” Liturgically, the Levitical wish for God’s shining face becomes a promise of its eventual sight.</w:t>
       </w:r>
     </w:p>
     <w:p>
@@ -1252,16 +1761,16 @@
         <w:bidi w:val="0"/>
       </w:pPr>
       <w:r>
-        <w:t xml:space="preserve">In the canon of Psalms, Psalm 17 stands in a cluster of prayers where God alone is “portion” and “refuge.” Psalm 16 exults, “YHWH is my allotted share and cup” (ה׳ מְנָת חֶלְקִי וְכֹוסִי, 16:5) and ends, “In Your presence is fullness of joy; in Your right hand, pleasures forever” (16:11). Psalm 73, after envying the wicked, pivots in the sanctuary to cry, “Whom have I in heaven but You? And having You, I desire nothing on earth” (מִי־לִי בַשָּׁמָיִם… וְעִמְּךָ לֹא־חָפַצְתִּי בָאָרֶץ, 73:25). Psalm 142, a cousin in vocabulary, says, “You are my refuge, my portion in the land of the living” (חֶלְקִי בְּאֶרֶץ הַחַיִּים, 142:6). Psalm 17 pushes this line of thought to an edge: not only is God one’s portion; God’s </w:t>
+        <w:t>One remarkable rabbinic comment, preserved in Bava Batra 10a, goes further. Rabbi Dostai notes that when a person gives a coin to the poor, “הרי זה זוכה ומקבל פני שכינה”—he merits to “receive the face of the Presence,” and he cites our verse: “אֲנִי בְצֶדֶק אֶחֱזֶה פָנֶיךָ.” The “righteousness” that leads to vision is not abstract virtue but concrete justice—</w:t>
       </w:r>
       <w:r>
         <w:rPr>
           <w:i/>
         </w:rPr>
-        <w:t>face</w:t>
-      </w:r>
-      <w:r>
-        <w:t xml:space="preserve"> is one’s food.</w:t>
+        <w:t>tzedakah</w:t>
+      </w:r>
+      <w:r>
+        <w:t>.</w:t>
       </w:r>
     </w:p>
     <w:p>
@@ -1270,7 +1779,7 @@
         <w:bidi w:val="0"/>
       </w:pPr>
       <w:r>
-        <w:t>The psalm’s enduring power lies in this double movement. It is thoroughly this-worldly: its speaker is encircled, slandered, in real physical danger. It uses the earthy metaphors of eyes and fat, steps and wings, lions and swords. And yet it ends with a claim that cannot be limited to the present crisis: the satisfaction that finally matters is not a full belly or a long line of heirs, but “when I awake” and find myself facing God.</w:t>
+        <w:t>In the end, Psalm 17 is about what finally satisfies. The “men of the world” are stuffed with treasure, children, and legacy; the psalmist wants a different fullness. Twice the root שׂ־ב־ע (“be sated”) is used: “they are sated with sons” (v. 14), “I shall be sated with Your likeness” (v. 15). Help now, yes; protection, certainly. But the horizon of the prayer is not merely survival or vindication. It is the awakening into a gaze.</w:t>
       </w:r>
     </w:p>
     <w:p>
@@ -1295,7 +1804,7 @@
         <w:bidi w:val="0"/>
       </w:pPr>
       <w:r>
-        <w:t xml:space="preserve">In the Edot HaMizrach (Eastern) tradition, Psalm 17 is recited in full on Yom Kippur morning as part of an expanded </w:t>
+        <w:t xml:space="preserve">In the Eastern (Edot HaMizrach) tradition, Psalm 17 is recited in full on Yom Kippur morning as part of an expanded </w:t>
       </w:r>
       <w:r>
         <w:rPr>
@@ -1304,7 +1813,7 @@
         <w:t>Pesukei de‑Zimra</w:t>
       </w:r>
       <w:r>
-        <w:t xml:space="preserve"> (the preliminary psalms and praises). In that setting, David’s personal “prayer of legal vindication” becomes a communal plea for mercy and protection on the Day of Judgment. The psalm is also used, again in full, in some communities in the lengthy </w:t>
+        <w:t xml:space="preserve">. There it becomes a communal “prayer of the accused” on the Day of Judgment, the congregation taking David’s language—“שִׁמְעָה ה׳ צֶדֶק … בְּלֹא שִׂפְתֵי מִרְמָה” (“Hear, O LORD, justice … from lips without deceit,” vv. 1–2)—into its own mouth. The same tradition also inserts the psalm into the lengthy biblical preface to the </w:t>
       </w:r>
       <w:r>
         <w:rPr>
@@ -1313,7 +1822,7 @@
         <w:t>Selichot</w:t>
       </w:r>
       <w:r>
-        <w:t xml:space="preserve"> service on the eve of Yom Kippur, where its opening “Hear, O LORD, righteousness” is read as the collective voice of Israel.</w:t>
+        <w:t xml:space="preserve"> of Yom Kippur eve, again stressing the juridical atmosphere.</w:t>
       </w:r>
     </w:p>
     <w:p>
@@ -1330,13 +1839,34 @@
         <w:bidi w:val="0"/>
       </w:pPr>
       <w:r>
+        <w:t xml:space="preserve">Verse 2, “מִלְּפָנֶיךָ מִשְׁפָּטִי יֵצֵא; עֵינֶיךָ תֶּחֱזֶינָה מֵישָׁרִים” (“From before You let my judgment go forth; may Your eyes behold what is right”), is quoted in an Ashkenazic </w:t>
+      </w:r>
+      <w:r>
         <w:rPr>
           <w:i/>
         </w:rPr>
-        <w:t>Verse 1</w:t>
-      </w:r>
-      <w:r>
-        <w:t>—שִׁמְעָ֤ה ה׳ ׀ צֶ֗דֶק הַקְשִׁ֥יבָה רִנָּתִ֗י הַאֲזִ֥ינָה תְּפִלָּתִ֑י בְּ֝לֹ֗א שִׂפְתֵ֥י מִרְמָֽה׃</w:t>
+        <w:t>piyyut</w:t>
+      </w:r>
+      <w:r>
+        <w:t xml:space="preserve"> for Rosh Hashanah, woven into the </w:t>
+      </w:r>
+      <w:r>
+        <w:rPr>
+          <w:i/>
+        </w:rPr>
+        <w:t>Kedushah</w:t>
+      </w:r>
+      <w:r>
+        <w:t xml:space="preserve"> of the </w:t>
+      </w:r>
+      <w:r>
+        <w:rPr>
+          <w:i/>
+        </w:rPr>
+        <w:t>Musaf</w:t>
+      </w:r>
+      <w:r>
+        <w:t xml:space="preserve"> Amidah. The poet pleads: “מִלְּפָנֶיךָ מִשְׁפָּטִי יֵצֵא”—“let my verdict come forth from You,” framing the day as a cosmic court session.</w:t>
       </w:r>
     </w:p>
     <w:p>
@@ -1345,7 +1875,16 @@
         <w:bidi w:val="0"/>
       </w:pPr>
       <w:r>
-        <w:t>“Hear, O LORD, righteousness; attend to my cry; give ear to my prayer from lips without deceit.”</w:t>
+        <w:t xml:space="preserve">Verse 13, “פַּלְּטָה נַפְשִׁי מֵרָשָׁע חַרְבֶּךָ” (“Rescue my life from the wicked—Your sword”), appears in a special </w:t>
+      </w:r>
+      <w:r>
+        <w:rPr>
+          <w:i/>
+        </w:rPr>
+        <w:t>El Maleh Rachamim</w:t>
+      </w:r>
+      <w:r>
+        <w:t xml:space="preserve"> for the martyrs of the 1648–49 massacres, recited on the fast of 20 Sivan. There it becomes a plea for God to avenge “the blood of Your servants,” re‑reading the individual peril of Psalm 17 against Jewish historical catastrophe.</w:t>
       </w:r>
     </w:p>
     <w:p>
@@ -1354,40 +1893,51 @@
         <w:bidi w:val="0"/>
       </w:pPr>
       <w:r>
-        <w:t xml:space="preserve">This line is woven into </w:t>
+        <w:t xml:space="preserve">Verse 15, “אֲנִי בְצֶדֶק אֶחֱזֶה פָנֶיךָ; אֶשְׂבְּעָה בְהָקִיץ תְּמוּנָתֶךָ,” is prominent in Sefardi </w:t>
       </w:r>
       <w:r>
         <w:rPr>
           <w:i/>
         </w:rPr>
-        <w:t>Selichot</w:t>
-      </w:r>
-      <w:r>
-        <w:t xml:space="preserve"> in both Ashkenazi and Sephardi rites. A Sephardi </w:t>
-      </w:r>
-      <w:r>
-        <w:rPr>
-          <w:i/>
-        </w:rPr>
-        <w:t>Selichah</w:t>
-      </w:r>
-      <w:r>
-        <w:t xml:space="preserve"> for the days before Rosh Hashanah begins: “שְׁמַע ה׳ קוֹלֵנוּ… שִׁמְעָה ה׳ צֶדֶק הַקְשִׁיבָה רִנָּתֵנוּ הַאֲזִינָה תְּפִלָּתֵנוּ—Hear, O LORD, our voice… Hear, O LORD, righteousness; attend to our cry; give ear to our prayer.” The verse’s triple verb becomes a template for the worshiper’s own insistent pleading.</w:t>
+        <w:t>Birkat Kohanim</w:t>
+      </w:r>
+      <w:r>
+        <w:t>. When the priests recite “יָאֵר ה׳ פָּנָיו אֵלֶיךָ” (“May YHWH cause His face to shine upon you”), the congregation responds with our verse, explicitly linking the priestly blessing’s shining face with the eschatological vision: “As for me, in righteousness I shall behold Your face; I shall be satisfied, when I awake, with Your likeness.”</w:t>
       </w:r>
     </w:p>
     <w:p>
       <w:pPr>
+        <w:pStyle w:val="Heading4"/>
+      </w:pPr>
+      <w:r>
+        <w:t>Phrases</w:t>
+      </w:r>
+    </w:p>
+    <w:p>
+      <w:pPr>
         <w:pStyle w:val="BodySans"/>
         <w:bidi w:val="0"/>
       </w:pPr>
       <w:r>
+        <w:t xml:space="preserve">The double image of verse 8—“שָׁמְרֵנִי כְאִישׁוֹן בַּת־עָיִן; בְּצֵל כְּנָפֶיךָ תַּסְתִּירֵנִי” (“Guard me like the apple of the eye; hide me in the shadow of Your wings”)—is widely used. In Sefardi weekday and festival </w:t>
+      </w:r>
+      <w:r>
         <w:rPr>
           <w:i/>
         </w:rPr>
-        <w:t>Verse 15</w:t>
-      </w:r>
-      <w:r>
-        <w:t>—אֲנִ֗י בְּ֭צֶדֶק אֶחֱזֶ֣ה פָנֶ֑יךָ אֶשְׂבְּעָ֥ה בְ֝הָקִ֗יץ תְּמוּנָתֶֽךָ׃</w:t>
+        <w:t>Birkat Kohanim</w:t>
+      </w:r>
+      <w:r>
+        <w:t xml:space="preserve">, when the priest pronounces “וְיִשְׁמְרֶךָ” (“and may He guard you,” Num 6:24), the congregation replies: “שָׁמְרֵנוּ כְאִישׁוֹן בַּת־עָיִן; וּבְצֵל כְּנָפֶיךָ תַּסְתִּירֵנוּ”—“Guard us like the apple of the eye; and in the shadow of Your wings hide us.” In the </w:t>
+      </w:r>
+      <w:r>
+        <w:rPr>
+          <w:i/>
+        </w:rPr>
+        <w:t>Seudah Revi‘it</w:t>
+      </w:r>
+      <w:r>
+        <w:t xml:space="preserve"> (the fourth meal after Shabbat) in Mizrachi communities, worshipers pray: “בְּכֹחַ סְגֻלָּתָהּ שָׁמְרֵנוּ כְאִישׁוֹן בַּת עָיִן, וּבְצֵל כְּנָפֶיךָ תַּסְתִּירֵנוּ”—using Shabbat’s lingering sanctity as the warrant for continued protection.</w:t>
       </w:r>
     </w:p>
     <w:p>
@@ -1396,7 +1946,16 @@
         <w:bidi w:val="0"/>
       </w:pPr>
       <w:r>
-        <w:t>“As for me, in righteousness I shall behold Your face; I will be satisfied, when I awake, with Your form.”</w:t>
+        <w:t xml:space="preserve">The opening cry “שִׁמְעָה ה׳ צֶדֶק הַקְשִׁיבָה רִנָּתִי” (“Hear, O LORD, justice; give heed to my cry,” v. 1) is quoted in Sefardi </w:t>
+      </w:r>
+      <w:r>
+        <w:rPr>
+          <w:i/>
+        </w:rPr>
+        <w:t>Selichot</w:t>
+      </w:r>
+      <w:r>
+        <w:t xml:space="preserve"> before Rosh Hashanah: “שְׁמַע ה׳ קוֹלֵנוּ … שִׁמְעָה ה׳ צֶדֶק הַקְשִׁיבָה רִנָּתֵנוּ”—“Hear, O LORD, our voice … Hear, O LORD, justice; give heed to our song.” The liturgy thus reads the verse as a communal summons to divine justice, not just an individual’s plea.</w:t>
       </w:r>
     </w:p>
     <w:p>
@@ -1405,48 +1964,36 @@
         <w:bidi w:val="0"/>
       </w:pPr>
       <w:r>
-        <w:t xml:space="preserve">In the Sefardic daily </w:t>
-      </w:r>
-      <w:r>
-        <w:rPr>
-          <w:i/>
-        </w:rPr>
-        <w:t>Birkat Kohanim</w:t>
-      </w:r>
-      <w:r>
-        <w:t xml:space="preserve"> (Priestly Blessing), recited during the chazzan’s repetition of the </w:t>
-      </w:r>
-      <w:r>
-        <w:rPr>
-          <w:i/>
-        </w:rPr>
-        <w:t>Amidah</w:t>
-      </w:r>
-      <w:r>
-        <w:t>, the congregation responds to “יַשֵּׂא ה׳ פָּנָיו אֵלֶיךָ—May the LORD lift up His face upon you” with verses expressing longing for that face: “אַל־תַּסְתֵּר פָּנֶיךָ מִמֶּנִּי… אֲנִי בְּצֶדֶק אֶחֱזֶה פָנֶיךָ אֶשְׂבְּעָה בְהָקִיץ תְּמוּנָתֶךָ—Do not hide Your face from me… As for me, in righteousness I shall behold Your face; I will be satisfied when I awake with Your form.” The priestly wish (“May His face shine on you”) becomes a reciprocal aspiration: we wish not only to be shone upon, but to behold.</w:t>
+        <w:t>---</w:t>
       </w:r>
     </w:p>
     <w:p>
       <w:pPr>
-        <w:pStyle w:val="Heading4"/>
-      </w:pPr>
-      <w:r>
-        <w:t>Phrases</w:t>
+        <w:pStyle w:val="Heading2"/>
+      </w:pPr>
+      <w:r>
+        <w:t>Verse-by-Verse Commentary</w:t>
       </w:r>
     </w:p>
     <w:p>
       <w:pPr>
+        <w:pStyle w:val="Heading3"/>
+      </w:pPr>
+      <w:r>
+        <w:t>Verse 1</w:t>
+      </w:r>
+    </w:p>
+    <w:p>
+      <w:pPr>
         <w:pStyle w:val="BodySans"/>
         <w:bidi w:val="0"/>
       </w:pPr>
       <w:r>
         <w:rPr>
-          <w:i/>
-        </w:rPr>
-        <w:t>“Guard me like the apple of the eye; hide me in the shadow of Your wings”</w:t>
-      </w:r>
-      <w:r>
-        <w:t>—שׇׁמְרֵנִי כְּאִישׁוֹן בַּת־עָיִן; בְּצֵל כְּנָפֶיךָ תַּסְתִּירֵנִי׃ (v. 8).</w:t>
+          <w:b w:val="0"/>
+          <w:i w:val="0"/>
+        </w:rPr>
+        <w:t xml:space="preserve">תְּפִלָּה לְדָוִד; שִׁמְעָה ה׳ צֶדֶק; הַקְשִׁיבָה רִנָּתִי; הַאֲזִינָה תְּפִלָּתִי, בְּלֹא שִׂפְתֵי מִרְמָה.  </w:t>
       </w:r>
     </w:p>
     <w:p>
@@ -1455,16 +2002,11 @@
         <w:bidi w:val="0"/>
       </w:pPr>
       <w:r>
-        <w:t xml:space="preserve">These lines have a rich liturgical afterlife. In the Sefardic </w:t>
-      </w:r>
-      <w:r>
-        <w:rPr>
-          <w:i/>
-        </w:rPr>
-        <w:t>Birkat Kohanim</w:t>
-      </w:r>
-      <w:r>
-        <w:t>, the congregation responds to “וְיִשְׁמְרֶךָ—May He guard you” with: “שָׁמְרֵנִי קֵל כִּי חָסִיתִי בָךְ; שָׁמְרֵנִי כְּאִישׁוֹן בַּת עָיִן; בְּצֵל כְּנָפֶיךָ תַּסְתִּירֵנִי—Guard me, O God, for I have taken refuge in You; guard me like the pupil of the eye; in the shadow of Your wings hide me.” The biblical metaphors become the congregation’s own gloss on the priestly blessing. Sefardi table songs for Friday night describe Israel as “עַם נְצוּר כְּאִישׁוֹן בַּת עַיִן נִשְׁמָר—a people guarded like the pupil of the eye,” casting Shabbat itself as dwelling under those wings.</w:t>
+        <w:rPr>
+          <w:b w:val="0"/>
+          <w:i w:val="0"/>
+        </w:rPr>
+        <w:t>“A prayer of David. Hear, O YHWH, justice; give heed to my cry; listen to my prayer, from lips without deceit.”</w:t>
       </w:r>
     </w:p>
     <w:p>
@@ -1473,16 +2015,25 @@
         <w:bidi w:val="0"/>
       </w:pPr>
       <w:r>
-        <w:t xml:space="preserve">Other fragments are used more locally. Verse 7 (“הַפְלֵה חֲסָדֶיךָ מוֹשִׁיעַ חוֹסִים…”) appears in the </w:t>
-      </w:r>
-      <w:r>
-        <w:rPr>
+        <w:rPr>
+          <w:b w:val="0"/>
+          <w:i w:val="0"/>
+        </w:rPr>
+        <w:t xml:space="preserve">The superscription </w:t>
+      </w:r>
+      <w:r>
+        <w:rPr>
+          <w:b w:val="0"/>
           <w:i/>
         </w:rPr>
-        <w:t>Yehi Ratzon</w:t>
-      </w:r>
-      <w:r>
-        <w:t xml:space="preserve"> prayers during the Korban ha‑Nesi’im readings in Nisan, and the plea “פַּלְּטָה נַפְשִׁי מֵרָשָׁע חַרְבֶּךָ—Deliver my life from the wicked, Your sword” (v. 13) is adapted in memorial prayers for martyrs. Liturgy thus reads Psalm 17 both as personal cry and as a template for Israel’s recurring need for refuge and vindication.</w:t>
+        <w:t>תְּפִלָּה לְדָוִד</w:t>
+      </w:r>
+      <w:r>
+        <w:rPr>
+          <w:b w:val="0"/>
+          <w:i w:val="0"/>
+        </w:rPr>
+        <w:t xml:space="preserve"> (“A prayer of David”) appears on only a handful of psalms. It highlights not genre so much as intensity: this is not praise that spills out almost involuntarily, but a crafted plea.</w:t>
       </w:r>
     </w:p>
     <w:p>
@@ -1491,23 +2042,107 @@
         <w:bidi w:val="0"/>
       </w:pPr>
       <w:r>
-        <w:t>---</w:t>
+        <w:rPr>
+          <w:b w:val="0"/>
+          <w:i w:val="0"/>
+        </w:rPr>
+        <w:t xml:space="preserve">The four cola of the verse sketch the psalm’s whole posture. First, “שִׁמְעָה ה׳ צֶדֶק”—literally, “hear, O YHWH, </w:t>
+      </w:r>
+      <w:r>
+        <w:rPr>
+          <w:b w:val="0"/>
+          <w:i/>
+        </w:rPr>
+        <w:t>justice</w:t>
+      </w:r>
+      <w:r>
+        <w:rPr>
+          <w:b w:val="0"/>
+          <w:i w:val="0"/>
+        </w:rPr>
+        <w:t xml:space="preserve">.” Unusually, the object of “hear” is not “my words” or “my voice” but the abstract </w:t>
+      </w:r>
+      <w:r>
+        <w:rPr>
+          <w:b w:val="0"/>
+          <w:i/>
+        </w:rPr>
+        <w:t>צֶדֶק</w:t>
+      </w:r>
+      <w:r>
+        <w:rPr>
+          <w:b w:val="0"/>
+          <w:i w:val="0"/>
+        </w:rPr>
+        <w:t>. The speaker so identifies with his case that he can call his own cause “justice” and ask God to side with it. Radak paraphrases: “שְׁמַעָה תְּפִלָּתִי שֶׁהִיא בְּצֶדֶק”—“Hear my prayer, which is in righteousness.”</w:t>
       </w:r>
     </w:p>
     <w:p>
       <w:pPr>
-        <w:pStyle w:val="Heading2"/>
-      </w:pPr>
-      <w:r>
-        <w:t>Verse-by-Verse Commentary</w:t>
+        <w:pStyle w:val="BodySans"/>
+        <w:bidi w:val="0"/>
+      </w:pPr>
+      <w:r>
+        <w:rPr>
+          <w:b w:val="0"/>
+          <w:i w:val="0"/>
+        </w:rPr>
+        <w:t>The next two verbs, “הַקְשִׁיבָה רִנָּתִי; הַאֲזִינָה תְּפִלָּתִי,” intensify the appeal. All three hearing verbs—</w:t>
+      </w:r>
+      <w:r>
+        <w:rPr>
+          <w:b w:val="0"/>
+          <w:i/>
+        </w:rPr>
+        <w:t>שמע, הקשיב, האזין</w:t>
+      </w:r>
+      <w:r>
+        <w:rPr>
+          <w:b w:val="0"/>
+          <w:i w:val="0"/>
+        </w:rPr>
+        <w:t xml:space="preserve">—are near-synonyms, but their repetition is not empty ornament. Biblical poetry habitually uses such parallelism: the second line “answers” the first with variation, extension, or intensification. Here the triad produces urgency: “hear … give heed … listen.” The noun </w:t>
+      </w:r>
+      <w:r>
+        <w:rPr>
+          <w:b w:val="0"/>
+          <w:i/>
+        </w:rPr>
+        <w:t>רִנָּה</w:t>
+      </w:r>
+      <w:r>
+        <w:rPr>
+          <w:b w:val="0"/>
+          <w:i w:val="0"/>
+        </w:rPr>
+        <w:t xml:space="preserve"> (“ringing cry”) often carries a double edge—it can mean joyful song or anguished entreaty. In this context, like 1 Kings 8:28 (“לִשְׁמֹעַ אֶל־רִנַּת עַבְדְּךָ וְאֶל־תְּחִנָּתוֹ”), it is the shout of prayer.</w:t>
       </w:r>
     </w:p>
     <w:p>
       <w:pPr>
-        <w:pStyle w:val="Heading3"/>
-      </w:pPr>
-      <w:r>
-        <w:t>Verse 1</w:t>
+        <w:pStyle w:val="BodySans"/>
+        <w:bidi w:val="0"/>
+      </w:pPr>
+      <w:r>
+        <w:rPr>
+          <w:b w:val="0"/>
+          <w:i w:val="0"/>
+        </w:rPr>
+        <w:t xml:space="preserve">The final clause, “בְּלֹא שִׂפְתֵי מִרְמָה,” establishes the moral ground of the petition. </w:t>
+      </w:r>
+      <w:r>
+        <w:rPr>
+          <w:b w:val="0"/>
+          <w:i/>
+        </w:rPr>
+        <w:t>מִרְמָה</w:t>
+      </w:r>
+      <w:r>
+        <w:rPr>
+          <w:b w:val="0"/>
+          <w:i w:val="0"/>
+        </w:rPr>
+        <w:t xml:space="preserve"> is deceit, scheming falseness. To say literally “not with lips of deceit” is to claim that there is no gap between inner state and outer speech, no hidden agenda. Meiri glosses: “שֶׁלִּבּוֹ וּפִיו שָׁוִים”—“for his heart and his mouth are the same.”</w:t>
       </w:r>
     </w:p>
     <w:p>
@@ -1520,41 +2155,74 @@
           <w:b w:val="0"/>
           <w:i w:val="0"/>
         </w:rPr>
-        <w:t xml:space="preserve">תְּפִלָּה לְדָוִד;  </w:t>
-      </w:r>
-      <w:r>
-        <w:br/>
-      </w:r>
+        <w:t>This line resonates with other places where the psalmist asks to be spared deceitful speech. Psalm 120:2 cries, “ה׳ הַצִּילָה נַפְשִׁי מִשְּׂפַת־שֶׁקֶר מִלָּשׁוֹן רְמִיָּה” (“O LORD, save me from lying lips, from a deceitful tongue”). Here, the speaker asserts he is on the other side of that line: his own lips are not false.</w:t>
+      </w:r>
+    </w:p>
+    <w:p>
+      <w:pPr>
+        <w:pStyle w:val="BodySans"/>
+        <w:bidi w:val="0"/>
+      </w:pPr>
       <w:r>
         <w:rPr>
           <w:b w:val="0"/>
           <w:i w:val="0"/>
         </w:rPr>
-        <w:t xml:space="preserve">שִׁמְעָ֤ה ה׳ ׀ צֶ֗דֶק;  </w:t>
-      </w:r>
-      <w:r>
-        <w:br/>
+        <w:t xml:space="preserve">In liturgy, this verse’s prologue has been heard as a model of how to ask for a just hearing. Sefardi </w:t>
+      </w:r>
+      <w:r>
+        <w:rPr>
+          <w:b w:val="0"/>
+          <w:i/>
+        </w:rPr>
+        <w:t>Selichot</w:t>
       </w:r>
       <w:r>
         <w:rPr>
           <w:b w:val="0"/>
           <w:i w:val="0"/>
         </w:rPr>
-        <w:t xml:space="preserve">הַקְשִׁ֥יבָה רִנָּתִ֗י;  </w:t>
-      </w:r>
-      <w:r>
-        <w:br/>
+        <w:t xml:space="preserve"> echo it almost verbatim: “שִׁמְעָה ה׳ צֶדֶק, הַקְשִׁיבָה רִנָּתֵנוּ, הַאֲזִינָה תְּפִלָּתֵנוּ”—“Hear, O LORD, justice; give heed to </w:t>
+      </w:r>
+      <w:r>
+        <w:rPr>
+          <w:b w:val="0"/>
+          <w:i/>
+        </w:rPr>
+        <w:t>our</w:t>
       </w:r>
       <w:r>
         <w:rPr>
           <w:b w:val="0"/>
           <w:i w:val="0"/>
         </w:rPr>
-        <w:t xml:space="preserve">הַאֲזִ֥ינָה תְּפִלָּתִ֑י, בְּ֝לֹ֗א שִׂפְתֵ֥י מִרְמָֽה׃  </w:t>
+        <w:t xml:space="preserve"> cry, listen to </w:t>
+      </w:r>
+      <w:r>
+        <w:rPr>
+          <w:b w:val="0"/>
+          <w:i/>
+        </w:rPr>
+        <w:t>our</w:t>
+      </w:r>
+      <w:r>
+        <w:rPr>
+          <w:b w:val="0"/>
+          <w:i w:val="0"/>
+        </w:rPr>
+        <w:t xml:space="preserve"> prayer.” The community steps into David’s role, daring to say that at least in this act of confession and return, their lips are free of duplicity.</w:t>
       </w:r>
     </w:p>
     <w:p>
       <w:pPr>
+        <w:pStyle w:val="Heading3"/>
+      </w:pPr>
+      <w:r>
+        <w:t>Verse 2</w:t>
+      </w:r>
+    </w:p>
+    <w:p>
+      <w:pPr>
         <w:pStyle w:val="BodySans"/>
         <w:bidi w:val="0"/>
       </w:pPr>
@@ -1563,7 +2231,7 @@
           <w:b w:val="0"/>
           <w:i w:val="0"/>
         </w:rPr>
-        <w:t>“A prayer of David. Hear, O LORD, righteousness; attend to my cry; give ear to my prayer, from lips without deceit.”</w:t>
+        <w:t xml:space="preserve">מִלְּפָנֶיךָ מִשְׁפָּטִי יֵצֵא; עֵינֶיךָ תֶּחֱזֶינָה מֵישָׁרִים.  </w:t>
       </w:r>
     </w:p>
     <w:p>
@@ -1576,7 +2244,7 @@
           <w:b w:val="0"/>
           <w:i w:val="0"/>
         </w:rPr>
-        <w:t>The heading תְּפִלָּה לְדָוִד (“A prayer of David”) appears only a handful of times in Psalms. Here it announces that what follows is not a hymn or meditation but an urgent lawsuit in the form of a plea.</w:t>
+        <w:t>“From before You let my judgment come forth; may Your eyes behold what is upright.”</w:t>
       </w:r>
     </w:p>
     <w:p>
@@ -1589,21 +2257,35 @@
           <w:b w:val="0"/>
           <w:i w:val="0"/>
         </w:rPr>
-        <w:t>The main line is built as a three-step staircase of imperatives: שִׁמְעָה (“hear”), הַקְשִׁיבָה (“pay heed”), הַאֲזִינָה (“give ear”). In Hebrew poetry, this kind of repetition—</w:t>
+        <w:t xml:space="preserve">If verse 1 demanded a hearing, verse 2 specifies the court. “מִלְּפָנֶיךָ מִשְׁפָּטִי יֵצֵא”—“from before You let my </w:t>
       </w:r>
       <w:r>
         <w:rPr>
           <w:b w:val="0"/>
           <w:i/>
         </w:rPr>
-        <w:t>anaphora</w:t>
+        <w:t>mishpat</w:t>
       </w:r>
       <w:r>
         <w:rPr>
           <w:b w:val="0"/>
           <w:i w:val="0"/>
         </w:rPr>
-        <w:t>—is not mere flourish. Each verb slightly intensifies the request: from simple hearing, to focused attention, to the bodily image of God leaning in to catch the words. As the analytical framework puts it, the second and third cola are not tautological; they are “A is so, and what’s more, B”—escalating the same desire.</w:t>
+        <w:t xml:space="preserve"> go out.” </w:t>
+      </w:r>
+      <w:r>
+        <w:rPr>
+          <w:b w:val="0"/>
+          <w:i/>
+        </w:rPr>
+        <w:t>מִשְׁפָּט</w:t>
+      </w:r>
+      <w:r>
+        <w:rPr>
+          <w:b w:val="0"/>
+          <w:i w:val="0"/>
+        </w:rPr>
+        <w:t xml:space="preserve"> is verdict as much as process; the speaker wants a decision that originates “from before” God’s face. In royal courts, to “see the king’s face” was to have one’s case heard and decided (cf. 2 Sam 14:24). The psalmist bypasses any human tribunal and appeals directly to the heavenly one.</w:t>
       </w:r>
     </w:p>
     <w:p>
@@ -1616,7 +2298,21 @@
           <w:b w:val="0"/>
           <w:i w:val="0"/>
         </w:rPr>
-        <w:t>The object of the first verb, צֶדֶק, is deliberately flexible. It can mean “hear what is right” in the abstract, or “hear my righteous cause,” or “hear, for I am speaking righteousness.” Rashi glosses: “שְׁמַע תְּפִלָּתִי שֶׁהִיא בְּצֶדֶק—Hear my prayer, which is in righteousness.” Ibn Ezra paraphrases: “שִׁמְעָה כִּי צֶדֶק אֲדַבֵּר—Hear, for I speak righteousness.” Either way, the psalmist claims not perfection, but that his appeal itself is morally straight.</w:t>
+        <w:t xml:space="preserve">The second line asks that God’s “eyes” perceive </w:t>
+      </w:r>
+      <w:r>
+        <w:rPr>
+          <w:b w:val="0"/>
+          <w:i/>
+        </w:rPr>
+        <w:t>מֵישָׁרִים</w:t>
+      </w:r>
+      <w:r>
+        <w:rPr>
+          <w:b w:val="0"/>
+          <w:i w:val="0"/>
+        </w:rPr>
+        <w:t>—uprightness, straightness. The noun comes from the root ישר (“straight”) and is often used in an ethical sense. Psalm 58:2 rebukes corrupt judges: “הַאַֻמְנָם אֵלֶם צֶדֶק תְּדַבֵּרוּן, מֵישָׁרִים תִּשְׁפְּטוּ בְּנֵי אָדָם?”—“Do you indeed speak justice in silence? Do you judge uprightly, O sons of man?” Here the appeal is the inverse: “Your eyes behold what is upright”—see the straightness of my path.</w:t>
       </w:r>
     </w:p>
     <w:p>
@@ -1629,21 +2325,21 @@
           <w:b w:val="0"/>
           <w:i w:val="0"/>
         </w:rPr>
-        <w:t xml:space="preserve">The verse ends by circling back to the lips: “from lips without deceit” ‭(המָרְמִ יתֵפְשִׂ אלֹבְּ)‬. This idiom defines by negation. Instead of saying “my lips speak truth,” he insists that there is no </w:t>
+        <w:t xml:space="preserve">The verse also participates in a wider biblical conversation about divine and human perception. God says to Samuel, “כִּי הָאָדָם יִרְאֶה לַעֵינַיִם, וַה׳ יִרְאֶה לַלֵּבָב” (“A human sees what is before the eyes, but YHWH sees the heart,” 1 Sam 16:7). Psalm 17 leans into that difference: whatever others see, God’s eyes perceive the </w:t>
       </w:r>
       <w:r>
         <w:rPr>
           <w:b w:val="0"/>
           <w:i/>
         </w:rPr>
-        <w:t>trickery</w:t>
+        <w:t>מֵישָׁרִים</w:t>
       </w:r>
       <w:r>
         <w:rPr>
           <w:b w:val="0"/>
           <w:i w:val="0"/>
         </w:rPr>
-        <w:t xml:space="preserve"> in them. The noun מִרְמָה often carries overtones of legal or cultic fraud—false oaths, bent justice, idolatrous half-measures (cf. Zeph 3:13; Ps 24:4). The psalmist wants it clear: his prayer is not an attempt to manipulate God, or to cover guilt with eloquence.</w:t>
+        <w:t xml:space="preserve"> beneath.</w:t>
       </w:r>
     </w:p>
     <w:p>
@@ -1656,71 +2352,178 @@
           <w:b w:val="0"/>
           <w:i w:val="0"/>
         </w:rPr>
-        <w:t xml:space="preserve">Liturgically, this line is too apt to leave unused. Sephardi </w:t>
+        <w:t xml:space="preserve">In Ashkenazic Rosh Hashanah liturgy, this line is pressed into service in a </w:t>
       </w:r>
       <w:r>
         <w:rPr>
           <w:b w:val="0"/>
           <w:i/>
         </w:rPr>
-        <w:t>Selichot</w:t>
+        <w:t>piyyut</w:t>
       </w:r>
       <w:r>
         <w:rPr>
           <w:b w:val="0"/>
           <w:i w:val="0"/>
         </w:rPr>
-        <w:t xml:space="preserve"> recite it as a communal cry: “שִׁמְעָה ה׳ צֶדֶק, הַקְשִׁיבָה רִנָּתֵנוּ, הַאֲזִינָה תְּפִלָּתֵנוּ—Hear, O LORD, righteousness; attend to </w:t>
+        <w:t xml:space="preserve"> embedded in the </w:t>
       </w:r>
       <w:r>
         <w:rPr>
           <w:b w:val="0"/>
           <w:i/>
         </w:rPr>
-        <w:t>our</w:t>
+        <w:t>Kedushah</w:t>
       </w:r>
       <w:r>
         <w:rPr>
           <w:b w:val="0"/>
           <w:i w:val="0"/>
         </w:rPr>
-        <w:t xml:space="preserve"> cry; give ear to </w:t>
+        <w:t>: “עֵינֶיךָ תֶּחֱזֶינָה מֵישָׁרִים, וְיִזָּכֵר לְפָנֶיךָ צִדְקַת הַתָּם”—“May Your eyes behold what is right, and may the righteousness of the pure one be remembered before You.” The collective anxiety about the coming year is answered not by wishful thinking but by this hope: that God’s way of seeing is straighter than ours.</w:t>
+      </w:r>
+    </w:p>
+    <w:p>
+      <w:pPr>
+        <w:pStyle w:val="BodySans"/>
+        <w:bidi w:val="0"/>
+      </w:pPr>
+      <w:r>
+        <w:rPr>
+          <w:b w:val="0"/>
+          <w:i w:val="0"/>
+        </w:rPr>
+        <w:t>Finally, the movement from ears (v. 1) to eyes (v. 2) foreshadows the psalm’s whole arc. It begins with God hearing the just case; it ends with the psalmist beholding God’s face. Hearing and seeing, plea and vision, are paired from the outset.</w:t>
+      </w:r>
+    </w:p>
+    <w:p>
+      <w:pPr>
+        <w:pStyle w:val="Heading3"/>
+      </w:pPr>
+      <w:r>
+        <w:t>Verse 3</w:t>
+      </w:r>
+    </w:p>
+    <w:p>
+      <w:pPr>
+        <w:pStyle w:val="BodySans"/>
+        <w:bidi w:val="0"/>
+      </w:pPr>
+      <w:r>
+        <w:rPr>
+          <w:b w:val="0"/>
+          <w:i w:val="0"/>
+        </w:rPr>
+        <w:t xml:space="preserve">בָּחַנְתָּ לִבִּי, פָּקַדְתָּ לַּיְלָה, צְרַפְתַּנִי בַל־תִּמְצָא; זַמֹּתִי בַּל־יַעֲבֹר־פִּי.  </w:t>
+      </w:r>
+    </w:p>
+    <w:p>
+      <w:pPr>
+        <w:pStyle w:val="BodySans"/>
+        <w:bidi w:val="0"/>
+      </w:pPr>
+      <w:r>
+        <w:rPr>
+          <w:b w:val="0"/>
+          <w:i w:val="0"/>
+        </w:rPr>
+        <w:t>“You have tested my heart, You have visited [me] by night, You have refined me, You will find nothing; my plan does not cross my mouth.”</w:t>
+      </w:r>
+    </w:p>
+    <w:p>
+      <w:pPr>
+        <w:pStyle w:val="BodySans"/>
+        <w:bidi w:val="0"/>
+      </w:pPr>
+      <w:r>
+        <w:rPr>
+          <w:b w:val="0"/>
+          <w:i w:val="0"/>
+        </w:rPr>
+        <w:t xml:space="preserve">Three verbs describe God’s scrutiny. </w:t>
       </w:r>
       <w:r>
         <w:rPr>
           <w:b w:val="0"/>
           <w:i/>
         </w:rPr>
-        <w:t>our</w:t>
+        <w:t>בָּחַן</w:t>
       </w:r>
       <w:r>
         <w:rPr>
           <w:b w:val="0"/>
           <w:i w:val="0"/>
         </w:rPr>
-        <w:t xml:space="preserve"> prayer.” The personal protest of innocence gives way, in the mouth of the community, to a collective hope that at least the </w:t>
+        <w:t xml:space="preserve"> (“test, examine”) is the metallurgist’s verb: Jeremiah 6:27 has, “בֹּחֲן נְתַתִּיךָ בְעַמִּי צֹרֵף”—“I have made you an assayer among My people, a refiner.” </w:t>
       </w:r>
       <w:r>
         <w:rPr>
           <w:b w:val="0"/>
           <w:i/>
         </w:rPr>
-        <w:t>act</w:t>
+        <w:t>פָּקַד</w:t>
       </w:r>
       <w:r>
         <w:rPr>
           <w:b w:val="0"/>
           <w:i w:val="0"/>
         </w:rPr>
-        <w:t xml:space="preserve"> of crying out is honest enough to be heard.</w:t>
+        <w:t xml:space="preserve"> (“visit, attend to”) ranges from gracious intervention (Gen 21:1) to punitive reckoning (Exod 32:34). Here “visiting by night” suggests God’s unannounced inspection at the hour when pretense usually falls away. </w:t>
+      </w:r>
+      <w:r>
+        <w:rPr>
+          <w:b w:val="0"/>
+          <w:i/>
+        </w:rPr>
+        <w:t>צָרַף</w:t>
+      </w:r>
+      <w:r>
+        <w:rPr>
+          <w:b w:val="0"/>
+          <w:i w:val="0"/>
+        </w:rPr>
+        <w:t xml:space="preserve"> is again the refiner’s term: “כֶּסֶף צָרוּף בַּעֲלִיל לָאָרֶץ” (“silver refined in a furnace on the earth,” Ps 12:7).</w:t>
       </w:r>
     </w:p>
     <w:p>
       <w:pPr>
-        <w:pStyle w:val="Heading3"/>
-      </w:pPr>
-      <w:r>
-        <w:t>Verse 2</w:t>
+        <w:pStyle w:val="BodySans"/>
+        <w:bidi w:val="0"/>
+      </w:pPr>
+      <w:r>
+        <w:rPr>
+          <w:b w:val="0"/>
+          <w:i w:val="0"/>
+        </w:rPr>
+        <w:t xml:space="preserve">The result is expressed with the poetic negative </w:t>
+      </w:r>
+      <w:r>
+        <w:rPr>
+          <w:b w:val="0"/>
+          <w:i/>
+        </w:rPr>
+        <w:t>בַל</w:t>
+      </w:r>
+      <w:r>
+        <w:rPr>
+          <w:b w:val="0"/>
+          <w:i w:val="0"/>
+        </w:rPr>
+        <w:t xml:space="preserve">: “בַל־תִּמְצָא”—“You will not find [anything].” The second colon clarifies: “זַמֹּתִי בַּל־יַעֲבֹר־פִּי”—“my scheme / intention does not cross my mouth.” </w:t>
+      </w:r>
+      <w:r>
+        <w:rPr>
+          <w:b w:val="0"/>
+          <w:i/>
+        </w:rPr>
+        <w:t>זִמָּה</w:t>
+      </w:r>
+      <w:r>
+        <w:rPr>
+          <w:b w:val="0"/>
+          <w:i w:val="0"/>
+        </w:rPr>
+        <w:t xml:space="preserve"> in biblical usage usually denotes sinister plotting (e.g., in Leviticus for sexual crimes); here, in the first-person form, it denotes what one resolves internally. David says that the sort of dark schemes that can be spoken never even reach his lips. Malbim, with characteristic rigor, reads the line even more strongly: anything unfit to be spoken he tries not even to think.</w:t>
       </w:r>
     </w:p>
     <w:p>
@@ -1733,21 +2536,32 @@
           <w:b w:val="0"/>
           <w:i w:val="0"/>
         </w:rPr>
-        <w:t xml:space="preserve">מִלְּפָנֶיךָ מִשְׁפָּטִי יֵצֵא;  </w:t>
-      </w:r>
-      <w:r>
-        <w:br/>
-      </w:r>
+        <w:t>Traditional Jewish commentators often read this verse through the lens of David’s moral failures. Rashi, following midrash, hears in “You visited [me] by night” an allusion to the Bathsheba episode (“וַיְהִי לְעֵת הָעֶרֶב,” “it happened toward evening,” 2 Sam 11:2). Torah Temimah cites a striking rabbinic expansion: when David later said, “בחנני ה׳ ונסני” (“Examine me, O LORD, and try me,” Ps 26:2), he came to regret having invited such close examination. Our verse, in this reading, is almost retrospective: I was tested; I learned how dangerous it is to volunteer for ordeal.</w:t>
+      </w:r>
+    </w:p>
+    <w:p>
+      <w:pPr>
+        <w:pStyle w:val="BodySans"/>
+        <w:bidi w:val="0"/>
+      </w:pPr>
       <w:r>
         <w:rPr>
           <w:b w:val="0"/>
           <w:i w:val="0"/>
         </w:rPr>
-        <w:t xml:space="preserve">עֵינֶיךָ תֶּחֱזֶינָה מֵישָׁרִים׃  </w:t>
+        <w:t>Whatever the historical hook, the verse gives voice to something most prayers do not: the sense of having been searched to the bottom. It is uncomfortable language for many moderns, but in the psalm it is the ground of audacity. He dares to ask for justice only because he believes God’s night‑lamp has already swept the room.</w:t>
       </w:r>
     </w:p>
     <w:p>
       <w:pPr>
+        <w:pStyle w:val="Heading3"/>
+      </w:pPr>
+      <w:r>
+        <w:t>Verse 4</w:t>
+      </w:r>
+    </w:p>
+    <w:p>
+      <w:pPr>
         <w:pStyle w:val="BodySans"/>
         <w:bidi w:val="0"/>
       </w:pPr>
@@ -1756,7 +2570,7 @@
           <w:b w:val="0"/>
           <w:i w:val="0"/>
         </w:rPr>
-        <w:t>“Let my judgment come forth from before You; let Your eyes behold what is right.”</w:t>
+        <w:t xml:space="preserve">לִפְעֻלּוֹת אָדָם, בִּדְבַר שְׂפָתֶיךָ; אֲנִי שָׁמַרְתִּי אׇרְחוֹת פָּרִיץ.  </w:t>
       </w:r>
     </w:p>
     <w:p>
@@ -1769,7 +2583,7 @@
           <w:b w:val="0"/>
           <w:i w:val="0"/>
         </w:rPr>
-        <w:t>The legal setting comes into sharper focus. “Judgment” ‭(טפָּשְׁמִ)‬ here is not condemnation but verdict. To say “מִשְׁפָּטִי יֵצֵא” is to imagine a sentence being issued from the high court; the verb יֵצֵא (“go forth”) appears elsewhere in juridical contexts for decrees that “go out” from a royal or priestly body.</w:t>
+        <w:t>“As for human deeds—by the word of Your lips—I have kept [myself from] the paths of the violent.”</w:t>
       </w:r>
     </w:p>
     <w:p>
@@ -1782,21 +2596,35 @@
           <w:b w:val="0"/>
           <w:i w:val="0"/>
         </w:rPr>
-        <w:t xml:space="preserve">The phrase מִלְּפָנֶיךָ (“from before You,” literally “from before Your face”) deepens the image. We are in the heavenly courtroom, standing before the judge’s face, and the psalmist asks that when the verdict emerges from that presence, it be favorable. Some medieval interpreters, like Rashi and Meiri, read the line more obliquely—“May the sins for which I deserve punishment </w:t>
+        <w:t xml:space="preserve">This is one of the psalm’s knotty sentences. The opening phrase, </w:t>
       </w:r>
       <w:r>
         <w:rPr>
           <w:b w:val="0"/>
           <w:i/>
         </w:rPr>
-        <w:t>go out</w:t>
+        <w:t>לִפְעֻלּוֹת אָדָם</w:t>
       </w:r>
       <w:r>
         <w:rPr>
           <w:b w:val="0"/>
           <w:i w:val="0"/>
         </w:rPr>
-        <w:t xml:space="preserve"> from before You, and not come in for judgment”—but even their midrashic turn assumes the same judicial scene.</w:t>
+        <w:t xml:space="preserve"> (“as for the actions of a human”), is hanging: whose actions? toward what? The next phrase, </w:t>
+      </w:r>
+      <w:r>
+        <w:rPr>
+          <w:b w:val="0"/>
+          <w:i/>
+        </w:rPr>
+        <w:t>בִּדְבַר שְׂפָתֶיךָ</w:t>
+      </w:r>
+      <w:r>
+        <w:rPr>
+          <w:b w:val="0"/>
+          <w:i w:val="0"/>
+        </w:rPr>
+        <w:t xml:space="preserve"> (“by the word of Your lips”), steers us: the “actions of a human” are to be measured “according to” God’s revealed word. The most natural reading is: concerning the way humans behave, I have guided myself by Your speech.</w:t>
       </w:r>
     </w:p>
     <w:p>
@@ -1809,7 +2637,35 @@
           <w:b w:val="0"/>
           <w:i w:val="0"/>
         </w:rPr>
-        <w:t>The second colon shifts from God as judge to God as seer: “Your eyes will behold what is upright” ‭(םירִשָׁימֵ)‬. The verb חָזָה (“behold”) is the same verb that will reappear in “I shall behold Your face” (אֶחֱזֶה, v. 15). Here it is God who beholds; there, the psalmist. The roles invert across the psalm. The plural noun מֵישָׁרִים, “upright things” or “straightnesses,” can be an abstract plural for moral rightness, or a concrete plural for specific just acts. The psalmist invites God to look long and hard at his record.</w:t>
+        <w:t xml:space="preserve">The verb “שָׁמַרְתִּי אׇרְחוֹת פָּרִיץ” is usually taken in a privative sense: “I have guarded myself from the paths of the violent,” i.e., have not walked in them. The noun </w:t>
+      </w:r>
+      <w:r>
+        <w:rPr>
+          <w:b w:val="0"/>
+          <w:i/>
+        </w:rPr>
+        <w:t>פָּרִיץ</w:t>
+      </w:r>
+      <w:r>
+        <w:rPr>
+          <w:b w:val="0"/>
+          <w:i w:val="0"/>
+        </w:rPr>
+        <w:t xml:space="preserve"> elsewhere names the brigand or lawless one: Jeremiah 7:11 speaks of the Temple turned into “מְעָרַת פָּרִצִים,” “a den of robbers.” The plural </w:t>
+      </w:r>
+      <w:r>
+        <w:rPr>
+          <w:b w:val="0"/>
+          <w:i/>
+        </w:rPr>
+        <w:t>אָרְחוֹת</w:t>
+      </w:r>
+      <w:r>
+        <w:rPr>
+          <w:b w:val="0"/>
+          <w:i w:val="0"/>
+        </w:rPr>
+        <w:t xml:space="preserve"> (“paths”) recalls wisdom literature’s way of describing a moral life as a way one walks. Proverbs 4:14 warns, “בְּאֹרַח רְשָׁעִים אַל־תָּבֹא, וְאַל־תְּאַשֵּׁר בְּדֶרֶךְ רָעִים”—“Do not enter the path of the wicked, and do not walk in the way of evil.”</w:t>
       </w:r>
     </w:p>
     <w:p>
@@ -1822,15 +2678,20 @@
           <w:b w:val="0"/>
           <w:i w:val="0"/>
         </w:rPr>
-        <w:t>Psalm 11 sets up a similar reciprocal seeing: “YHWH is in His holy temple… His eyes behold; His eyelids test the children of humankind. YHWH tests the righteous” (עֵינָיו יֶחֱזוּ, עַפְעַפָּיו יִבְחֲנוּ, Ps 11:4–5). Psalm 17 presses this further: the same eyes that test will, in the end, be met.</w:t>
+        <w:t>There is, however, a minority medieval reading—Radak reports it—that takes the line almost as confession: “I have kept the ways of the violent,” i.e., I once behaved like them. That reading turns the psalm toward penitence, but it strains both grammar and context. The surrounding verses press the opposite claim: innocence, not repentance.</w:t>
       </w:r>
     </w:p>
     <w:p>
       <w:pPr>
-        <w:pStyle w:val="Heading3"/>
-      </w:pPr>
-      <w:r>
-        <w:t>Verse 3</w:t>
+        <w:pStyle w:val="BodySans"/>
+        <w:bidi w:val="0"/>
+      </w:pPr>
+      <w:r>
+        <w:rPr>
+          <w:b w:val="0"/>
+          <w:i w:val="0"/>
+        </w:rPr>
+        <w:t>Malbim, staying with the plain sense, connects the verse to the narratives in which David refuses to kill Saul. In 1 Samuel 24:7, after sparing Saul in the cave, David calls such a killing “this thing” he will not do: “חָלִילָה לִּי מֵה׳ מֵעֲשׂוֹת הַדָּבָר הַזֶּה.” He holds himself back from the obvious military solution because a prior word—“Do not stretch out your hand against the LORD’s anointed”—binds him. That, in story form, is what our verse says in poetry: by the word from Your lips, I have refused the expedient path.</w:t>
       </w:r>
     </w:p>
     <w:p>
@@ -1843,17 +2704,28 @@
           <w:b w:val="0"/>
           <w:i w:val="0"/>
         </w:rPr>
-        <w:t xml:space="preserve">בָּחַנְתָּ לִבִּי; פָּקַדְתָּ לַּיְלָה; צְרַפְתַּנִי, בַל־תִּמְצָא;  </w:t>
-      </w:r>
-      <w:r>
-        <w:br/>
-      </w:r>
+        <w:t>The verse is also a hinge between God’s testing (v. 3) and the petition for help (v. 5 onward). It says, in effect: the trial of my heart and the choice of my path have both been carried out under the law of Your speech. On that basis I now ask You to act.</w:t>
+      </w:r>
+    </w:p>
+    <w:p>
+      <w:pPr>
+        <w:pStyle w:val="Heading3"/>
+      </w:pPr>
+      <w:r>
+        <w:t>Verse 5</w:t>
+      </w:r>
+    </w:p>
+    <w:p>
+      <w:pPr>
+        <w:pStyle w:val="BodySans"/>
+        <w:bidi w:val="0"/>
+      </w:pPr>
       <w:r>
         <w:rPr>
           <w:b w:val="0"/>
           <w:i w:val="0"/>
         </w:rPr>
-        <w:t xml:space="preserve">זַמֹּתִי, בַּל־יַעֲבׇר־פִּי׃  </w:t>
+        <w:t xml:space="preserve">תָּמֹךְ אֲשֻׁרַי בְּמַעְגְּלוֹתֶיךָ; בַּל־נָמֹטּוּ פְּעָמָי.  </w:t>
       </w:r>
     </w:p>
     <w:p>
@@ -1866,7 +2738,7 @@
           <w:b w:val="0"/>
           <w:i w:val="0"/>
         </w:rPr>
-        <w:t>“You have tested my heart; You have visited [me] by night; You have refined me—you will find nothing; my thought shall not cross my mouth.”</w:t>
+        <w:t>“Hold firm my steps in Your tracks; let my feet not slip.”</w:t>
       </w:r>
     </w:p>
     <w:p>
@@ -1879,7 +2751,21 @@
           <w:b w:val="0"/>
           <w:i w:val="0"/>
         </w:rPr>
-        <w:t>This verse is densely packed with the imagery of assay and metallurgy. The three verbs—בָּחַנְתָּ (“you have examined”), פָּקַדְתָּ (“you have visited/attended to”), צְרַפְתַּנִי (“you have refined/smelted me”)—are in the perfect tense, describing completed past actions. The psalmist does not ask to be tested; he claims that testing has already happened and that he has come through.</w:t>
+        <w:t xml:space="preserve">The imagery of walking continues, but the verbs shift from past to petition. </w:t>
+      </w:r>
+      <w:r>
+        <w:rPr>
+          <w:b w:val="0"/>
+          <w:i/>
+        </w:rPr>
+        <w:t>תָּמֹךְ אֲשֻׁרַי</w:t>
+      </w:r>
+      <w:r>
+        <w:rPr>
+          <w:b w:val="0"/>
+          <w:i w:val="0"/>
+        </w:rPr>
+        <w:t xml:space="preserve"> can be read as a past (“my steps held fast”) or, as many commentators and translators prefer, as a plea: “Support my steps.” The ambiguity itself is telling: the psalmist’s steadfastness is both something he has done and something he knows he must be given.</w:t>
       </w:r>
     </w:p>
     <w:p>
@@ -1890,9 +2776,16 @@
       <w:r>
         <w:rPr>
           <w:b w:val="0"/>
+          <w:i/>
+        </w:rPr>
+        <w:t>מַעְגְּלוֹתֶיךָ</w:t>
+      </w:r>
+      <w:r>
+        <w:rPr>
+          <w:b w:val="0"/>
           <w:i w:val="0"/>
         </w:rPr>
-        <w:t>The root צָרַף is the technical term for smelting metals to remove dross. Malachi uses it for God’s eschatological purging: “He is like a refiner’s fire… He will sit as a smelter and purifier of silver” (כְּאֵשׁ מְצָרֵף… מְצָרֵף וּמְטַהֵר כָּסֶף, Mal 3:2–3). Psalm 12:7 applies the same metaphor to God’s own words: “The words of YHWH are pure words, silver refined in a crucible on the earth, refined sevenfold” (אִמְרוֹת ה׳… כֶּסֶף צָרוּף בַּעֲלִיל לָאָרֶץ מְזֻקָּק שִׁבְעָתָיִם). Our psalmist daringly applies to himself the process reserved elsewhere for silver and for Torah.</w:t>
+        <w:t xml:space="preserve"> (“Your tracks”) evokes the circular ruts of wagon‑wheels, a word used figuratively in Proverbs 4:26: “פַּלֵּס מַעְגַּל רַגְלֶךָ”—“Clear the path for your foot.” Here they are God’s ruts: well‑worn ways in which one’s feet can run without constant recalculation. To walk in them is to live within patterns of obedience.</w:t>
       </w:r>
     </w:p>
     <w:p>
@@ -1905,7 +2798,21 @@
           <w:b w:val="0"/>
           <w:i w:val="0"/>
         </w:rPr>
-        <w:t>The middle verb, פָּקַד (“visit”), broadens the field. BDB, the standard Hebrew lexicon, shows that פקד can mean to attend to graciously, to muster, to punish, or to recall. Here, “visited me by night” evokes God’s nocturnal scrutiny. Is this a literal night in the temple—some sort of vigil or incubation? Or is it the poetic way of saying that in the vulnerable hours, when masks drop, God’s eye is still on the heart? The text allows both, though it nowhere explicitly mentions temple or sleep.</w:t>
+        <w:t xml:space="preserve">The second colon sharpens the picture: “בַּל־נָמֹטּוּ פְּעָמָי”—“let my feet not slip.” The verb </w:t>
+      </w:r>
+      <w:r>
+        <w:rPr>
+          <w:b w:val="0"/>
+          <w:i/>
+        </w:rPr>
+        <w:t>מוּט</w:t>
+      </w:r>
+      <w:r>
+        <w:rPr>
+          <w:b w:val="0"/>
+          <w:i w:val="0"/>
+        </w:rPr>
+        <w:t xml:space="preserve"> (“slip, totter”) is a stock metaphor for moral or existential instability. Psalm 16:8 uses almost the same phrase: “שִׁוִּיתִי ה׳ לְנֶגְדִּי תָמִיד … בַּל־אֶמּוֹט”—“I have set YHWH before me always … I shall not totter.” Here, the request is more anxious: if You do not hold me in Your tracks, my feet will.</w:t>
       </w:r>
     </w:p>
     <w:p>
@@ -1918,7 +2825,35 @@
           <w:b w:val="0"/>
           <w:i w:val="0"/>
         </w:rPr>
-        <w:t>The second colon is compressed. The phrase בַל־תִּמְצָא (“you will not find”) is left hanging; most translators supply “anything” or “wickedness.” The noun זַמָּה normally means a plan or scheme, usually wicked (cf. Prov 24:9, “The scheme of folly is sin”). Here, “זַמֹּתִי, בַּל־יַעֲבׇר־פִּי” can be read, “What I have planned will not cross my mouth”—that is, I do not even speak the sorts of schemes unworthy of utterance. Radak, glossing with later rabbinic tradition, hears a retrospective wince: David regrets having once said “Test me, O LORD,” and wishes those words had never “crossed” his lips.</w:t>
+        <w:t xml:space="preserve">Malbim offers a subtle distinction between </w:t>
+      </w:r>
+      <w:r>
+        <w:rPr>
+          <w:b w:val="0"/>
+          <w:i/>
+        </w:rPr>
+        <w:t>אֹרַח</w:t>
+      </w:r>
+      <w:r>
+        <w:rPr>
+          <w:b w:val="0"/>
+          <w:i w:val="0"/>
+        </w:rPr>
+        <w:t xml:space="preserve"> (a straight road) and </w:t>
+      </w:r>
+      <w:r>
+        <w:rPr>
+          <w:b w:val="0"/>
+          <w:i/>
+        </w:rPr>
+        <w:t>מַעְגָּל</w:t>
+      </w:r>
+      <w:r>
+        <w:rPr>
+          <w:b w:val="0"/>
+          <w:i w:val="0"/>
+        </w:rPr>
+        <w:t xml:space="preserve"> (a circular, roundabout route). Sometimes, he says, the straight virtues—gentleness, humility—must be set aside in order to confront evil or mete justice. One then walks a “circular” detour of harshness or courage that, if unguarded, could degenerate into cruelty. Precisely there, one needs God to keep one’s feet from slipping. The prayer becomes not “keep me from any strong action,” but “let even my necessary detours remain within Your tracks.”</w:t>
       </w:r>
     </w:p>
     <w:p>
@@ -1931,7 +2866,7 @@
           <w:b w:val="0"/>
           <w:i w:val="0"/>
         </w:rPr>
-        <w:t>The Torah Temimah dramatizes this: “He said, ‘If only that scheme had fallen into the mouth of someone who hates me, and I had not spoken such a thing.’” This reading turns our verse into a kind of self-critique: the psalmist has learned that to invite divine refinement is to live under a dangerous honesty.</w:t>
+        <w:t>Within the psalm’s legal frame, verse 5 thus completes the description of integrity. The heart has been tested, the mouth has been restrained, the path has been chosen, and now the feet are entrusted to divine support so that the chosen path can be walked without falling.</w:t>
       </w:r>
     </w:p>
     <w:p>
@@ -1939,7 +2874,7 @@
         <w:pStyle w:val="Heading3"/>
       </w:pPr>
       <w:r>
-        <w:t>Verse 4</w:t>
+        <w:t>Verse 6</w:t>
       </w:r>
     </w:p>
     <w:p>
@@ -1952,17 +2887,20 @@
           <w:b w:val="0"/>
           <w:i w:val="0"/>
         </w:rPr>
-        <w:t xml:space="preserve">לִפְעֻלּוֹת אָדָם, בִּדְבַר שְׂפָתֶיךָ;  </w:t>
-      </w:r>
-      <w:r>
-        <w:br/>
-      </w:r>
+        <w:t xml:space="preserve">אֲנִי־קְרָאתִיךָ כִּי־תַעֲנֵנִי אֵל; הַט־אׇזְנְךָ לִי, שְׁמַע אִמְרָתִי.  </w:t>
+      </w:r>
+    </w:p>
+    <w:p>
+      <w:pPr>
+        <w:pStyle w:val="BodySans"/>
+        <w:bidi w:val="0"/>
+      </w:pPr>
       <w:r>
         <w:rPr>
           <w:b w:val="0"/>
           <w:i w:val="0"/>
         </w:rPr>
-        <w:t xml:space="preserve">אֲנִי שָׁמַרְתִּי, אׇרְחוֹת פָּרִיץ׃  </w:t>
+        <w:t>“I call upon You, for You will answer me, O God; incline Your ear to me, hear my word.”</w:t>
       </w:r>
     </w:p>
     <w:p>
@@ -1975,7 +2913,7 @@
           <w:b w:val="0"/>
           <w:i w:val="0"/>
         </w:rPr>
-        <w:t>“As for human deeds, by the word of Your lips, I—I have kept [myself from] the paths of the violent.”</w:t>
+        <w:t>Here the psalm shifts from recounting to direct address. The perfect “קְרָאתִיךָ” (“I have called You”) and the imperfect “כִּי־תַעֲנֵנִי” (“for You will answer me”) combine past experience with future confidence. Rashi neatly captures it: “כִּי בָּטוּחַ אֲנִי שֶׁתַּעֲנֵנִי”—“for I am confident that You will answer me.”</w:t>
       </w:r>
     </w:p>
     <w:p>
@@ -1988,35 +2926,62 @@
           <w:b w:val="0"/>
           <w:i w:val="0"/>
         </w:rPr>
-        <w:t xml:space="preserve">This is one of the psalm’s thorniest lines. Literally: “For the deeds of man, by the word of Your lips, I have kept [or: guarded] paths of a violent one ‭(ץירִפָּ)‬.” The syntax does not decide whether the psalmist kept </w:t>
+        <w:t>The address “אֵל” (“God”) is notable. The psalm has used the divine name YHWH repeatedly; here it chooses a title that emphasizes power. Yet the mood is intimate: “הַט־אׇזְנְךָ לִי”—“tilt Your ear to me.” The metaphor pictures God as needing to bend down from stature and distance to hear a small voice. The same idiom appears in Psalm 31:3, “הַטֵּה אֵלַי אָזְנְךָ, מְהֵרָה הַצִּילֵנִי”—“Incline Your ear to me, quickly rescue me.”</w:t>
+      </w:r>
+    </w:p>
+    <w:p>
+      <w:pPr>
+        <w:pStyle w:val="BodySans"/>
+        <w:bidi w:val="0"/>
+      </w:pPr>
+      <w:r>
+        <w:rPr>
+          <w:b w:val="0"/>
+          <w:i w:val="0"/>
+        </w:rPr>
+        <w:t xml:space="preserve">The last phrase, “שְׁמַע אִמְרָתִי,” repeats the core request of verse 1 (“שִׁמְעָה … הַאֲזִינָה תְפִלָּתִי”) but with the term </w:t>
       </w:r>
       <w:r>
         <w:rPr>
           <w:b w:val="0"/>
           <w:i/>
         </w:rPr>
-        <w:t>to</w:t>
+        <w:t>אִמְרָה</w:t>
       </w:r>
       <w:r>
         <w:rPr>
           <w:b w:val="0"/>
           <w:i w:val="0"/>
         </w:rPr>
-        <w:t xml:space="preserve"> these paths or kept </w:t>
+        <w:t xml:space="preserve"> (“utterance, word”). Often </w:t>
       </w:r>
       <w:r>
         <w:rPr>
           <w:b w:val="0"/>
           <w:i/>
         </w:rPr>
-        <w:t>away from</w:t>
+        <w:t>אִמְרָה</w:t>
       </w:r>
       <w:r>
         <w:rPr>
           <w:b w:val="0"/>
           <w:i w:val="0"/>
         </w:rPr>
-        <w:t xml:space="preserve"> them.</w:t>
+        <w:t xml:space="preserve"> describes God’s own word (“אִמְרוֹת ה׳ אֲמָרוֹת טְהֹרוֹת,” “the words of YHWH are pure words,” Ps 12:7); here, paradoxically, the human word is dignified with that title. The prayer is not inarticulate groaning; it is an </w:t>
+      </w:r>
+      <w:r>
+        <w:rPr>
+          <w:b w:val="0"/>
+          <w:i/>
+        </w:rPr>
+        <w:t>imrah</w:t>
+      </w:r>
+      <w:r>
+        <w:rPr>
+          <w:b w:val="0"/>
+          <w:i w:val="0"/>
+        </w:rPr>
+        <w:t>, something thought and said.</w:t>
       </w:r>
     </w:p>
     <w:p>
@@ -2029,7 +2994,7 @@
           <w:b w:val="0"/>
           <w:i w:val="0"/>
         </w:rPr>
-        <w:t>The broader context points strongly to avoidance. Verse 3 has just claimed inner integrity; verse 5 will ask God to steady his feet “in Your tracks.” It would be jarringly out of character for verse 4 to boast, “I have carefully observed the paths of the violent.” Most medieval commentators therefore insert an understood “from”: “I have guarded myself from the paths of the violent.”</w:t>
+        <w:t>Meiri sees a careful sequence: only after clarifying his repentance (or integrity) does David begin his petition in earnest, grounding it in the assurance of being heard. The psalm’s architecture mirrors many ancient Near Eastern appeals, which first establish the petitioner’s standing before presenting the request.</w:t>
       </w:r>
     </w:p>
     <w:p>
@@ -2042,11 +3007,47 @@
           <w:b w:val="0"/>
           <w:i w:val="0"/>
         </w:rPr>
-        <w:t>The opening phrase, לִפְעֻלּוֹת אָדָם (“as for human deeds”), probably means: whenever I find myself in the realm of typical human behavior—with all its impulses toward retaliation and self-assertion—I measure my actions “by the word of Your lips” ‭(ךָיתֶפָשְׂ רבַדְבִּ)‬, that is, by Torah’s commands and prohibitions. The plural פְּעֻלּוֹת evokes repetitive, habitual doings, not a single isolated slip.</w:t>
+        <w:t xml:space="preserve">The verse also marks a tonal pivot within the psalm. Up to now, David has spoken largely </w:t>
+      </w:r>
+      <w:r>
+        <w:rPr>
+          <w:b w:val="0"/>
+          <w:i/>
+        </w:rPr>
+        <w:t>about</w:t>
+      </w:r>
+      <w:r>
+        <w:rPr>
+          <w:b w:val="0"/>
+          <w:i w:val="0"/>
+        </w:rPr>
+        <w:t xml:space="preserve"> God (You have tested, You have visited). From here through verse 9, he increasingly speaks </w:t>
+      </w:r>
+      <w:r>
+        <w:rPr>
+          <w:b w:val="0"/>
+          <w:i/>
+        </w:rPr>
+        <w:t>to</w:t>
+      </w:r>
+      <w:r>
+        <w:rPr>
+          <w:b w:val="0"/>
+          <w:i w:val="0"/>
+        </w:rPr>
+        <w:t xml:space="preserve"> God. The courtroom scene gives way to direct address; the accused steps forward and speaks.</w:t>
       </w:r>
     </w:p>
     <w:p>
       <w:pPr>
+        <w:pStyle w:val="Heading3"/>
+      </w:pPr>
+      <w:r>
+        <w:t>Verse 7</w:t>
+      </w:r>
+    </w:p>
+    <w:p>
+      <w:pPr>
         <w:pStyle w:val="BodySans"/>
         <w:bidi w:val="0"/>
       </w:pPr>
@@ -2055,7 +3056,7 @@
           <w:b w:val="0"/>
           <w:i w:val="0"/>
         </w:rPr>
-        <w:t>The noun פָּרִיץ (“violent, lawless man”) appears only a handful of times, always negatively. Jeremiah condemns the temple as having become “a den of robbers” (מְעָרַת פָּרִצִים, Jer 7:11); Ezekiel uses the word for violent exploiters of the land (Ezek 7:22). To speak of “paths of the violent” ‭(ץירִפָּ תוֹחרְאׇ)‬ is to gesture to an entire style of life—predatory, boundary-breaking.</w:t>
+        <w:t xml:space="preserve">הַפְלֵה חֲסָדֶיךָ, מוֹשִׁיעַ חוֹסִים; מִמִּתְקוֹמְמִים בִּימִינֶךָ.  </w:t>
       </w:r>
     </w:p>
     <w:p>
@@ -2068,15 +3069,48 @@
           <w:b w:val="0"/>
           <w:i w:val="0"/>
         </w:rPr>
-        <w:t>The very awkwardness of the verse may be deliberate. The psalmist sets in tight apposition three things: “human deeds,” “the word of Your lips,” and “paths of the violent.” Without God’s word as a counterweight, “human deeds” easily slide into those paths. Only by constantly hearing “the word of Your lips” as a check does he keep from walking the way that most people find natural.</w:t>
+        <w:t>“Make wondrous Your steadfast love, O savior of those who take refuge, from those who rise up [against them] by Your right hand.”</w:t>
       </w:r>
     </w:p>
     <w:p>
       <w:pPr>
-        <w:pStyle w:val="Heading3"/>
-      </w:pPr>
-      <w:r>
-        <w:t>Verse 5</w:t>
+        <w:pStyle w:val="BodySans"/>
+        <w:bidi w:val="0"/>
+      </w:pPr>
+      <w:r>
+        <w:rPr>
+          <w:b w:val="0"/>
+          <w:i w:val="0"/>
+        </w:rPr>
+        <w:t xml:space="preserve">The verb </w:t>
+      </w:r>
+      <w:r>
+        <w:rPr>
+          <w:b w:val="0"/>
+          <w:i/>
+        </w:rPr>
+        <w:t>הַפְלֵה</w:t>
+      </w:r>
+      <w:r>
+        <w:rPr>
+          <w:b w:val="0"/>
+          <w:i w:val="0"/>
+        </w:rPr>
+        <w:t xml:space="preserve"> (hiphil of פלא/פלה) means “do something extraordinary, set apart.” In Exodus 8:18, God promises, “וְהִפְלֵיתִי בַיּוֹם הַהוּא אֶת־אֶרֶץ גֹּשֶׁן”—“I will set apart on that day the land of Goshen,” sparing it from plague. Here the psalmist asks God to “set apart” His </w:t>
+      </w:r>
+      <w:r>
+        <w:rPr>
+          <w:b w:val="0"/>
+          <w:i/>
+        </w:rPr>
+        <w:t>חֶסֶד</w:t>
+      </w:r>
+      <w:r>
+        <w:rPr>
+          <w:b w:val="0"/>
+          <w:i w:val="0"/>
+        </w:rPr>
+        <w:t>—His covenantal lovingkindness—by showing it in a way that is unmistakably beyond the ordinary run of providence.</w:t>
       </w:r>
     </w:p>
     <w:p>
@@ -2089,17 +3123,21 @@
           <w:b w:val="0"/>
           <w:i w:val="0"/>
         </w:rPr>
-        <w:t xml:space="preserve">תָּמֹךְ אֲשֻׁרַי בְּמַעְגְּלוֹתֶיךָ;  </w:t>
-      </w:r>
-      <w:r>
-        <w:br/>
+        <w:t>The phrase “מוֹשִׁיעַ חוֹסִים” (“savior of those who take refuge”) functions almost as a divine epithet. To “take refuge” (</w:t>
+      </w:r>
+      <w:r>
+        <w:rPr>
+          <w:b w:val="0"/>
+          <w:i/>
+        </w:rPr>
+        <w:t>חסה</w:t>
       </w:r>
       <w:r>
         <w:rPr>
           <w:b w:val="0"/>
           <w:i w:val="0"/>
         </w:rPr>
-        <w:t xml:space="preserve">בַּל־נָמ֥וֹטּוּ פְעָמָֽי׃  </w:t>
+        <w:t>) is to entrust one’s security to a stronger power; in the psalms it becomes shorthand for radical reliance on YHWH: “אַשְׁרֵי כָּל־חוֹסֵי בוֹ” (“happy are all who take refuge in Him,” Ps 2:12).</w:t>
       </w:r>
     </w:p>
     <w:p>
@@ -2112,7 +3150,21 @@
           <w:b w:val="0"/>
           <w:i w:val="0"/>
         </w:rPr>
-        <w:t>“Support my steps in Your tracks; let my footsteps not slip.”</w:t>
+        <w:t xml:space="preserve">The final clause, “מִמִּתְקוֹמְמִים בִּימִינֶךָ,” is syntactically compressed. Literally, “from those who rise up by Your right hand.” Does it mean “those who rise up </w:t>
+      </w:r>
+      <w:r>
+        <w:rPr>
+          <w:b w:val="0"/>
+          <w:i/>
+        </w:rPr>
+        <w:t>against</w:t>
+      </w:r>
+      <w:r>
+        <w:rPr>
+          <w:b w:val="0"/>
+          <w:i w:val="0"/>
+        </w:rPr>
+        <w:t xml:space="preserve"> Your right hand,” i.e., rebels against God’s own rule? Or “save [me] by Your right hand from those who rise up [against me]”? Ancient commentators offer both. Ibn Ezra suggests a cutting intermediate: they are people who claim God’s right hand is with them—those who cloak their aggression in religious language. Malbim follows that line: they present themselves as pious, saying God has forsaken David (“God has abandoned him; pursue and seize him,” Ps 71:11), and therefore God must do something spectacular to unmask them.</w:t>
       </w:r>
     </w:p>
     <w:p>
@@ -2125,7 +3177,35 @@
           <w:b w:val="0"/>
           <w:i w:val="0"/>
         </w:rPr>
-        <w:t>After the retrospective claim of verses 3–4 (“You have tested me,” “I have kept”), verse 5 pivots to petition: the psalmist knows he cannot assume future faithfulness on his own. The imperative תָּמֹךְ (“support, uphold”) is addressed to God; the object, אֲשֻׁרַי (“my steps”), repeats the foot imagery that dominates the colon: אֲשֻׁרַי / מַעְגְּלוֹתֶיךָ / פְעָמָי—steps, tracks, footsteps.</w:t>
+        <w:t xml:space="preserve">Theologically, verse 7 is the psalm’s pivot. Up to now the accent has been on </w:t>
+      </w:r>
+      <w:r>
+        <w:rPr>
+          <w:b w:val="0"/>
+          <w:i/>
+        </w:rPr>
+        <w:t>justice</w:t>
+      </w:r>
+      <w:r>
+        <w:rPr>
+          <w:b w:val="0"/>
+          <w:i w:val="0"/>
+        </w:rPr>
+        <w:t xml:space="preserve">; here </w:t>
+      </w:r>
+      <w:r>
+        <w:rPr>
+          <w:b w:val="0"/>
+          <w:i/>
+        </w:rPr>
+        <w:t>חֶסֶד</w:t>
+      </w:r>
+      <w:r>
+        <w:rPr>
+          <w:b w:val="0"/>
+          <w:i w:val="0"/>
+        </w:rPr>
+        <w:t>—steadfast love, loyalty to the covenant—takes center stage. And the request is not for a private, invisible assurance but a “wondrous” act that draws a bright line between those who run to God for shelter and those who rise up.</w:t>
       </w:r>
     </w:p>
     <w:p>
@@ -2138,11 +3218,33 @@
           <w:b w:val="0"/>
           <w:i w:val="0"/>
         </w:rPr>
-        <w:t>The noun מַעְגָּל, from a root meaning “to be round,” denotes a track or “wagon-rut,” a circular or well-worn path. BDB notes its figurative use for conduct or course of life. In Psalm 23:3, God leads “in tracks of righteousness” ‭(קדֶצֶ־ילֵגְּעְמַבְּ)‬; Proverbs 4:11 speaks of “the tracks of uprightness” ‭(רשֶׁיֹ־ילֵגְּעְמַבְּ)‬. Here they are “Your tracks”—either the ways God prescribes or the ways He Himself walks.</w:t>
+        <w:t xml:space="preserve">In later liturgy, this line is used precisely in that way. A special </w:t>
+      </w:r>
+      <w:r>
+        <w:rPr>
+          <w:b w:val="0"/>
+          <w:i/>
+        </w:rPr>
+        <w:t>Yehi Ratzon</w:t>
+      </w:r>
+      <w:r>
+        <w:rPr>
+          <w:b w:val="0"/>
+          <w:i w:val="0"/>
+        </w:rPr>
+        <w:t xml:space="preserve"> recited during Nisan, after the reading of the tribal princes’ offerings (Numbers 7), pleads: “קוּמָה עֶזְרָתָה לָּנוּ וּפְדֵנוּ לְמַעַן חַסְדֶּךָ. הַפְלֵה חֲסָדֶיךָ מוֹשִׁיעַ חוֹסִים מִמִּתְקוֹמְמִים בִּימִינֶךָ”—explicitly asking that God’s hesed be displayed in a way that rescues His people from their accusers.</w:t>
       </w:r>
     </w:p>
     <w:p>
       <w:pPr>
+        <w:pStyle w:val="Heading3"/>
+      </w:pPr>
+      <w:r>
+        <w:t>Verse 8</w:t>
+      </w:r>
+    </w:p>
+    <w:p>
+      <w:pPr>
         <w:pStyle w:val="BodySans"/>
         <w:bidi w:val="0"/>
       </w:pPr>
@@ -2151,35 +3253,74 @@
           <w:b w:val="0"/>
           <w:i w:val="0"/>
         </w:rPr>
-        <w:t xml:space="preserve">The Malbim offers a psychologically acute gloss: the </w:t>
+        <w:t xml:space="preserve">שָׁמְרֵנִי כְאִישׁוֹן בַּת־עָיִן; בְּצֵל כְּנָפֶיךָ תַּסְתִּירֵנִי.  </w:t>
+      </w:r>
+    </w:p>
+    <w:p>
+      <w:pPr>
+        <w:pStyle w:val="BodySans"/>
+        <w:bidi w:val="0"/>
+      </w:pPr>
+      <w:r>
+        <w:rPr>
+          <w:b w:val="0"/>
+          <w:i w:val="0"/>
+        </w:rPr>
+        <w:t>“Guard me like the apple of the eye; hide me in the shadow of Your wings.”</w:t>
+      </w:r>
+    </w:p>
+    <w:p>
+      <w:pPr>
+        <w:pStyle w:val="BodySans"/>
+        <w:bidi w:val="0"/>
+      </w:pPr>
+      <w:r>
+        <w:rPr>
+          <w:b w:val="0"/>
+          <w:i w:val="0"/>
+        </w:rPr>
+        <w:t>We have already looked at the images in the introduction; here we can dwell on their biblical resonances.</w:t>
+      </w:r>
+    </w:p>
+    <w:p>
+      <w:pPr>
+        <w:pStyle w:val="BodySans"/>
+        <w:bidi w:val="0"/>
+      </w:pPr>
+      <w:r>
+        <w:rPr>
+          <w:b w:val="0"/>
+          <w:i w:val="0"/>
+        </w:rPr>
+        <w:t>The “apple of the eye” (</w:t>
       </w:r>
       <w:r>
         <w:rPr>
           <w:b w:val="0"/>
           <w:i/>
         </w:rPr>
-        <w:t>orach</w:t>
+        <w:t>אִישׁוֹן בַּת־עָיִן</w:t>
       </w:r>
       <w:r>
         <w:rPr>
           <w:b w:val="0"/>
           <w:i w:val="0"/>
         </w:rPr>
-        <w:t xml:space="preserve"> is a straight road, the obvious moral line; the </w:t>
+        <w:t xml:space="preserve">) is a compact bit of anatomy and metaphor. The diminutive </w:t>
       </w:r>
       <w:r>
         <w:rPr>
           <w:b w:val="0"/>
           <w:i/>
         </w:rPr>
-        <w:t>ma‘gal</w:t>
+        <w:t>אִישׁוֹן</w:t>
       </w:r>
       <w:r>
         <w:rPr>
           <w:b w:val="0"/>
           <w:i w:val="0"/>
         </w:rPr>
-        <w:t xml:space="preserve"> is the roundabout route one sometimes must take to reach the right goal. Mercy, humility, and gentleness are the main road, he suggests, but at times one must deviate toward harshness or boldness in dealing with the wicked. In such morally complex “tracks,” divine support is crucial, lest the temporary deviation become a permanent detour.</w:t>
+        <w:t xml:space="preserve"> (“little man”) refers to the tiny reflected figure one sees in another’s pupil. Deuteronomy 32:10 describes God’s finding Jacob in the wilderness: “יִצְּרֶנְהוּ כְּאִישׁוֹן עֵינוֹ”—“He guarded him as the apple of His eye.” Proverbs 7:2 urges, “שְׁמֹר מִצְוֺתַי וֶחְיֵה, וְתוֹרָתִי כְּאִישׁוֹן עֵינֶיךָ”—“Keep my commandments and live, and my teaching as the apple of your eye.” Zechariah 2:8 gives the sharpest application: “הַנֹּגֵעַ בָּכֶם נֹגֵעַ בְּבָבַת עֵינוֹ”—“whoever touches you touches the apple of His eye.” In that line, to harm Israel is to poke God in the eye.</w:t>
       </w:r>
     </w:p>
     <w:p>
@@ -2192,15 +3333,48 @@
           <w:b w:val="0"/>
           <w:i w:val="0"/>
         </w:rPr>
-        <w:t>The second colon, “let my footsteps not slip” ‭(ימָעָפְ וּטּוֹמנָ־לבַּ)‬, uses a verb ‭(טוּמ)‬ that recurs in the Psalms as the antonym of trust. “I have set YHWH always before me… I shall not be moved” (בַּל־אֶמּוֹט, Ps 16:8); “He will not let your foot be moved” (אַל־יִתֵּן לַמּוֹט רַגְלֶךָ, Ps 121:3). The psalmist does not presume that because he has stood so far, he will stand unaided; the moral life is a path on which even the just can skid.</w:t>
+        <w:t>The second image, “בְּצֵל כְּנָפֶיךָ,” participates in a family of “wing” texts. Psalm 36:8–8: “מַה־יָּקָר חַסְדְּךָ אֱלֹקִים, וּבְנֵי אָדָם בְּצֵל כְּנָפֶיךָ יֶחֱסָיוּן”—“How precious is Your hesed, O God! Humans take refuge in the shadow of Your wings.” Psalm 57:2: “אֶחֱסֶה עַד יַעֲבֹר הַוּוֹת”—“I will take refuge … until calamities pass.” Psalm 63:8 celebrates the same shelter in the wilderness: “כִּי־הָיִיתָ עֶזְרָתָה לִּי, וּבְצֵל כְּנָפֶיךָ אֲרַנֵּן”—“For You have been my help, and in the shadow of Your wings I sing for joy.” The consistency of the cluster—refuge in danger, wings, shadow—suggests a stock metaphor for asylum.</w:t>
       </w:r>
     </w:p>
     <w:p>
       <w:pPr>
-        <w:pStyle w:val="Heading3"/>
-      </w:pPr>
-      <w:r>
-        <w:t>Verse 6</w:t>
+        <w:pStyle w:val="BodySans"/>
+        <w:bidi w:val="0"/>
+      </w:pPr>
+      <w:r>
+        <w:rPr>
+          <w:b w:val="0"/>
+          <w:i w:val="0"/>
+        </w:rPr>
+        <w:t>At the same time, temple imagery hovers in the background. Exodus 25:20 describes the cherubim above the Ark: “וְהָיוּ הַכְּרֻבִים פֹּרְשֵׂי כְנָפַיִם לְמַעְלָה, סֹכְכִים בְּכַנְפֵיהֶם עַל־הַכַּפֹּרֶת”—“The cherubim shall spread out their wings on high, covering the cover with their wings.” That verb “covering” (</w:t>
+      </w:r>
+      <w:r>
+        <w:rPr>
+          <w:b w:val="0"/>
+          <w:i/>
+        </w:rPr>
+        <w:t>סכך</w:t>
+      </w:r>
+      <w:r>
+        <w:rPr>
+          <w:b w:val="0"/>
+          <w:i w:val="0"/>
+        </w:rPr>
+        <w:t>) is close to our verse’s “hide” (</w:t>
+      </w:r>
+      <w:r>
+        <w:rPr>
+          <w:b w:val="0"/>
+          <w:i/>
+        </w:rPr>
+        <w:t>סתר</w:t>
+      </w:r>
+      <w:r>
+        <w:rPr>
+          <w:b w:val="0"/>
+          <w:i w:val="0"/>
+        </w:rPr>
+        <w:t>). To be hidden in the shadow of God’s wings is, on one level, to be beneath that cherubic canopy in the Holy of Holies.</w:t>
       </w:r>
     </w:p>
     <w:p>
@@ -2213,17 +3387,21 @@
           <w:b w:val="0"/>
           <w:i w:val="0"/>
         </w:rPr>
-        <w:t xml:space="preserve">אֲנִֽי־קְרָאתִ֣יךָ כִּֽי־תַעֲנֵ֣נִי אֵל;  </w:t>
-      </w:r>
-      <w:r>
-        <w:br/>
+        <w:t xml:space="preserve">Later liturgy takes these words as the quintessential prayer for protection. As mentioned, Sefardi communities respond to “וְיִשְׁמְרֶךָ” in the priestly blessing with “שָׁמְרֵנִי כְאִישׁוֹן בַּת עָיִן בְּצֵל כְּנָפֶיךָ תַּסְתִּירֵנִי.” And the Saturday-night </w:t>
+      </w:r>
+      <w:r>
+        <w:rPr>
+          <w:b w:val="0"/>
+          <w:i/>
+        </w:rPr>
+        <w:t>Seudah Revi‘it</w:t>
       </w:r>
       <w:r>
         <w:rPr>
           <w:b w:val="0"/>
           <w:i w:val="0"/>
         </w:rPr>
-        <w:t xml:space="preserve">הַט־אׇזְנְךָ לִי; שְׁמַע אִמְרָתִי׃  </w:t>
+        <w:t xml:space="preserve"> asks that the holiness of Shabbat itself be power to secure such shelter through the week.</w:t>
       </w:r>
     </w:p>
     <w:p>
@@ -2236,11 +3414,47 @@
           <w:b w:val="0"/>
           <w:i w:val="0"/>
         </w:rPr>
-        <w:t>“I—I have called upon You, for You will answer me, O God; incline Your ear to me; hear my word.”</w:t>
+        <w:t>The juxtaposition of “guard” (</w:t>
+      </w:r>
+      <w:r>
+        <w:rPr>
+          <w:b w:val="0"/>
+          <w:i/>
+        </w:rPr>
+        <w:t>שמר</w:t>
+      </w:r>
+      <w:r>
+        <w:rPr>
+          <w:b w:val="0"/>
+          <w:i w:val="0"/>
+        </w:rPr>
+        <w:t>) and “hide” (</w:t>
+      </w:r>
+      <w:r>
+        <w:rPr>
+          <w:b w:val="0"/>
+          <w:i/>
+        </w:rPr>
+        <w:t>סתר</w:t>
+      </w:r>
+      <w:r>
+        <w:rPr>
+          <w:b w:val="0"/>
+          <w:i w:val="0"/>
+        </w:rPr>
+        <w:t>), of eye and wing, gives the verse its power. To be guarded as the pupil means to be constantly in view; to be hidden under wings means to be invisible to danger. The worshiper asks to live in that paradox: completely exposed to God, completely concealed from harm.</w:t>
       </w:r>
     </w:p>
     <w:p>
       <w:pPr>
+        <w:pStyle w:val="Heading3"/>
+      </w:pPr>
+      <w:r>
+        <w:t>Verse 9</w:t>
+      </w:r>
+    </w:p>
+    <w:p>
+      <w:pPr>
         <w:pStyle w:val="BodySans"/>
         <w:bidi w:val="0"/>
       </w:pPr>
@@ -2249,21 +3463,61 @@
           <w:b w:val="0"/>
           <w:i w:val="0"/>
         </w:rPr>
-        <w:t>This verse marks a clear rhetorical shift from describing God’s past testing to present address. The pronoun אֲנִי (“I”) is fronted, highlighting the speaker’s personal relationship: not just “I call,” but “</w:t>
+        <w:t xml:space="preserve">מִפְּנֵי רְשָׁעִים זּוּ שַׁדּוּנִי; אֹיְבַי בְּנֶפֶשׁ יַקִּיפוּ עָלָי.  </w:t>
+      </w:r>
+    </w:p>
+    <w:p>
+      <w:pPr>
+        <w:pStyle w:val="BodySans"/>
+        <w:bidi w:val="0"/>
+      </w:pPr>
+      <w:r>
+        <w:rPr>
+          <w:b w:val="0"/>
+          <w:i w:val="0"/>
+        </w:rPr>
+        <w:t>“From the wicked who despoil me; my mortal enemies who encircle me.”</w:t>
+      </w:r>
+    </w:p>
+    <w:p>
+      <w:pPr>
+        <w:pStyle w:val="BodySans"/>
+        <w:bidi w:val="0"/>
+      </w:pPr>
+      <w:r>
+        <w:rPr>
+          <w:b w:val="0"/>
+          <w:i w:val="0"/>
+        </w:rPr>
+        <w:t xml:space="preserve">The preposition </w:t>
       </w:r>
       <w:r>
         <w:rPr>
           <w:b w:val="0"/>
           <w:i/>
         </w:rPr>
-        <w:t>I</w:t>
+        <w:t>מִפְּנֵי</w:t>
       </w:r>
       <w:r>
         <w:rPr>
           <w:b w:val="0"/>
           <w:i w:val="0"/>
         </w:rPr>
-        <w:t>—I have called You.” The perfect קְרָאתִיךָ (“I have called You”) presents prayer as an ongoing habit, not a one-off experiment.</w:t>
+        <w:t xml:space="preserve"> (“from before, because of”) here carries a spatial sense: “hide me … from the presence of the wicked,” that is, out of their line of sight. </w:t>
+      </w:r>
+      <w:r>
+        <w:rPr>
+          <w:b w:val="0"/>
+          <w:i/>
+        </w:rPr>
+        <w:t>רְשָׁעִים</w:t>
+      </w:r>
+      <w:r>
+        <w:rPr>
+          <w:b w:val="0"/>
+          <w:i w:val="0"/>
+        </w:rPr>
+        <w:t xml:space="preserve"> are not simply erring people but those who have set themselves against the moral order.</w:t>
       </w:r>
     </w:p>
     <w:p>
@@ -2276,21 +3530,77 @@
           <w:b w:val="0"/>
           <w:i w:val="0"/>
         </w:rPr>
-        <w:t xml:space="preserve">The clause כִּי־תַעֲנֵנִי קֵל can be read either as causal—“for You will answer me”—or as an expression of confidence: I call </w:t>
+        <w:t xml:space="preserve">The small word </w:t>
       </w:r>
       <w:r>
         <w:rPr>
           <w:b w:val="0"/>
           <w:i/>
         </w:rPr>
-        <w:t>because</w:t>
+        <w:t>זוּ</w:t>
       </w:r>
       <w:r>
         <w:rPr>
           <w:b w:val="0"/>
           <w:i w:val="0"/>
         </w:rPr>
-        <w:t xml:space="preserve"> I know You will answer. Rashi writes bluntly: “כִּי בָטוּחַ אֲנִי שֶּׁתַעֲנֵנִי—I am confident that You will answer me.” Grammar and theology thus line up: the future tense expresses a settled expectation.</w:t>
+        <w:t xml:space="preserve"> has prompted much discussion. It can function like “this” or “who.” Radak and most medievals take it as a relative: “wicked ones </w:t>
+      </w:r>
+      <w:r>
+        <w:rPr>
+          <w:b w:val="0"/>
+          <w:i/>
+        </w:rPr>
+        <w:t>who</w:t>
+      </w:r>
+      <w:r>
+        <w:rPr>
+          <w:b w:val="0"/>
+          <w:i w:val="0"/>
+        </w:rPr>
+        <w:t xml:space="preserve"> rob me” (</w:t>
+      </w:r>
+      <w:r>
+        <w:rPr>
+          <w:b w:val="0"/>
+          <w:i/>
+        </w:rPr>
+        <w:t>שַׁדּוּנִי</w:t>
+      </w:r>
+      <w:r>
+        <w:rPr>
+          <w:b w:val="0"/>
+          <w:i w:val="0"/>
+        </w:rPr>
+        <w:t xml:space="preserve"> from </w:t>
+      </w:r>
+      <w:r>
+        <w:rPr>
+          <w:b w:val="0"/>
+          <w:i/>
+        </w:rPr>
+        <w:t>שדד</w:t>
+      </w:r>
+      <w:r>
+        <w:rPr>
+          <w:b w:val="0"/>
+          <w:i w:val="0"/>
+        </w:rPr>
+        <w:t xml:space="preserve">, “to plunder, devastate”). The figurative-language database notes that </w:t>
+      </w:r>
+      <w:r>
+        <w:rPr>
+          <w:b w:val="0"/>
+          <w:i/>
+        </w:rPr>
+        <w:t>שדד</w:t>
+      </w:r>
+      <w:r>
+        <w:rPr>
+          <w:b w:val="0"/>
+          <w:i w:val="0"/>
+        </w:rPr>
+        <w:t xml:space="preserve"> is often used for raiding enemies or oppressive powers (cf. Isa 21:2, Jer 6:26). The psalmist is not facing casual hostility but active despoiling.</w:t>
       </w:r>
     </w:p>
     <w:p>
@@ -2303,7 +3613,21 @@
           <w:b w:val="0"/>
           <w:i w:val="0"/>
         </w:rPr>
-        <w:t>Interestingly, the divine name here is קֵל (“God” as “Mighty One”), rather than the covenant name YHWH that dominates the psalm. This may subtly invoke God’s sheer power, as opposed to His covenant loyalty.</w:t>
+        <w:t xml:space="preserve">The second colon intensifies the danger: “אֹיְבַי בְּנֶפֶשׁ יַקִּיפוּ עָלָי.” The idiom “בְּנֶפֶשׁ” can mean “with their very life” (fiercely) or “against my life.” The verb </w:t>
+      </w:r>
+      <w:r>
+        <w:rPr>
+          <w:b w:val="0"/>
+          <w:i/>
+        </w:rPr>
+        <w:t>יַקִּיפוּ</w:t>
+      </w:r>
+      <w:r>
+        <w:rPr>
+          <w:b w:val="0"/>
+          <w:i w:val="0"/>
+        </w:rPr>
+        <w:t xml:space="preserve"> (“encircle”) returns us to siege imagery. Isaiah 29:3 uses the same root of an invading army: “וְחִנִּיתִי עָלַיִךְ מַחֲנֶה וְצַרְתִּי עָלַיִךְ מָצוֹר וַהֲקִפֹּתִי עָלַיִךְ מְצֻרֹת”—“I will encamp against you … and will encircle you with siegeworks.” </w:t>
       </w:r>
     </w:p>
     <w:p>
@@ -2316,7 +3640,7 @@
           <w:b w:val="0"/>
           <w:i w:val="0"/>
         </w:rPr>
-        <w:t>The second colon returns to the “ear” imagery of verse 1: “Incline Your ear to me” ‭(ילִ ךָנְזְאׇ־טהַ)‬. The verb נָטָה (“incline, bend”) is bodily—one has to lean down to listen. Deuteronomy 32:1 begins Moses’ song with a similar picture: “Give ear, O heavens, and I will speak” ‭(םיִמַשָּׁהַ וּניזִאֲהַ)‬, imagining the skies literally stooping to hear. Here, strikingly, that physical posture is ascribed to God.</w:t>
+        <w:t>Meiri reads “בְּנֶפֶשׁ” as “with great desire,” echoing the lion’s craving in verse 12: they are not indifferent executioners but pursue him with appetite. There is a psychological realism here: beyond the legal injustice, the psalmist feels the personal relish his enemies take in his downfall.</w:t>
       </w:r>
     </w:p>
     <w:p>
@@ -2329,11 +3653,19 @@
           <w:b w:val="0"/>
           <w:i w:val="0"/>
         </w:rPr>
-        <w:t>The final phrase, “hear my word” ‭(יתִרָמְאִ עמַשְׁ)‬, uses אִמְרָה, a term elsewhere associated with God’s own words (“The words of YHWH are pure words,” Ps 12:7). The psalmist implicitly accords his prayer a certain crafted weight; it is not random outcry but shaped speech, worthy of attention.</w:t>
+        <w:t>The verse marks the turn from internal integrity (vv. 3–5) and divine protection imagery (v. 8) to the gritty reality of opposition. The enemies’ encircling in verse 9 sets up verse 11’s “now they surround our steps” and verse 12’s lion in ambush. The net is tightening.</w:t>
       </w:r>
     </w:p>
     <w:p>
       <w:pPr>
+        <w:pStyle w:val="Heading3"/>
+      </w:pPr>
+      <w:r>
+        <w:t>Verse 10</w:t>
+      </w:r>
+    </w:p>
+    <w:p>
+      <w:pPr>
         <w:pStyle w:val="BodySans"/>
         <w:bidi w:val="0"/>
       </w:pPr>
@@ -2342,15 +3674,20 @@
           <w:b w:val="0"/>
           <w:i w:val="0"/>
         </w:rPr>
-        <w:t>Structurally, verses 1 and 6 frame the first half of the psalm with appeals to hearing: three imperatives at the start, then “I call… incline Your ear… hear” here. The lawsuit is lodged; now the petitioner waits to see if the Judge will indeed “answer.”</w:t>
+        <w:t xml:space="preserve">חֶלְבָּמוֹ סָגְרוּ; פִּימוֹ דִּבְּרוּ בְּגֵאוּת.  </w:t>
       </w:r>
     </w:p>
     <w:p>
       <w:pPr>
-        <w:pStyle w:val="Heading3"/>
-      </w:pPr>
-      <w:r>
-        <w:t>Verse 7</w:t>
+        <w:pStyle w:val="BodySans"/>
+        <w:bidi w:val="0"/>
+      </w:pPr>
+      <w:r>
+        <w:rPr>
+          <w:b w:val="0"/>
+          <w:i w:val="0"/>
+        </w:rPr>
+        <w:t>“They have closed their fat; their mouth speaks with arrogance.”</w:t>
       </w:r>
     </w:p>
     <w:p>
@@ -2363,17 +3700,21 @@
           <w:b w:val="0"/>
           <w:i w:val="0"/>
         </w:rPr>
-        <w:t xml:space="preserve">הַפְלֵה חֲסָדֶיךָ, מוֹשִׁיעַ חוֹסִים;  </w:t>
-      </w:r>
-      <w:r>
-        <w:br/>
+        <w:t xml:space="preserve">We return to the anatomy lesson. </w:t>
+      </w:r>
+      <w:r>
+        <w:rPr>
+          <w:b w:val="0"/>
+          <w:i/>
+        </w:rPr>
+        <w:t>חֶלֶב</w:t>
       </w:r>
       <w:r>
         <w:rPr>
           <w:b w:val="0"/>
           <w:i w:val="0"/>
         </w:rPr>
-        <w:t xml:space="preserve">מִמִּתְקוֹמְמִים בִּימִינֶךָ׃  </w:t>
+        <w:t xml:space="preserve"> (“fat”) in sacrificial texts names the rich suet reserved for God (“כָּל־חֵלֶב לַה׳,” “all fat is for YHWH,” Lev 3:16). In anthropological context, it can be a metaphor for grossness and insensitivity. Psalm 119:70 says, “טָפַשׁ כַּחֵלֶב לִבָּם”—“their heart is dull like fat.” Job 15:27 describes the wicked man’s prosperity as covering his face with fat.</w:t>
       </w:r>
     </w:p>
     <w:p>
@@ -2386,7 +3727,21 @@
           <w:b w:val="0"/>
           <w:i w:val="0"/>
         </w:rPr>
-        <w:t>“Make wonderful Your steadfast loves, O Savior of those who take refuge, from those who rise up against [them] by Your right hand.”</w:t>
+        <w:t xml:space="preserve">“חֶלְבָּמוֹ סָגְרוּ” probably means “they have shut up their [heart‑]fat,” i.e., closed off their inner responsiveness. Some translators, uneasy with the image, emend to </w:t>
+      </w:r>
+      <w:r>
+        <w:rPr>
+          <w:b w:val="0"/>
+          <w:i/>
+        </w:rPr>
+        <w:t>לִבָּם</w:t>
+      </w:r>
+      <w:r>
+        <w:rPr>
+          <w:b w:val="0"/>
+          <w:i w:val="0"/>
+        </w:rPr>
+        <w:t xml:space="preserve"> (“their heart”), but the Masoretic reading is well attested, and the combination with the second colon (mouth arrogance) is suggestive: inside, a sealed, insensitive core; outside, a proud, loud mouth.</w:t>
       </w:r>
     </w:p>
     <w:p>
@@ -2399,7 +3754,21 @@
           <w:b w:val="0"/>
           <w:i w:val="0"/>
         </w:rPr>
-        <w:t>The imperative הַפְלֵה is from פלא, a root denoting that which is wondrous or set apart. In prose it can mean “distinguish” (“I will set apart the land of Goshen,” וְהִפְלֵיתִי, Exod 8:18); in hymns it shades into “do marvels” (cf. עֹשֵׂה פֶּלֶא, “worker of wonders,” Exod 15:11). Here, “Make wonderful Your חסדים” asks God to let His covenantal kindnesses show themselves in unmistakably extraordinary fashion.</w:t>
+        <w:t xml:space="preserve">“פִּימוֹ דִּבְּרוּ בְּגֵאוּת” literally, “their mouth has spoken in pride.” The singular “mouth” with plural verb suggests the enemies speaking as one; their many voices form a single arrogant discourse. The noun </w:t>
+      </w:r>
+      <w:r>
+        <w:rPr>
+          <w:b w:val="0"/>
+          <w:i/>
+        </w:rPr>
+        <w:t>גֵּאוּת</w:t>
+      </w:r>
+      <w:r>
+        <w:rPr>
+          <w:b w:val="0"/>
+          <w:i w:val="0"/>
+        </w:rPr>
+        <w:t xml:space="preserve"> names pride rising up like a wave (from גאה, “to be high, exalted”).</w:t>
       </w:r>
     </w:p>
     <w:p>
@@ -2412,7 +3781,7 @@
           <w:b w:val="0"/>
           <w:i w:val="0"/>
         </w:rPr>
-        <w:t>חֶסֶד in biblical Hebrew is not generic kindness but loyal love within a relationship—parent to child, king to subject, God to Israel. The plural חֲסָדֶיךָ (“Your kindnesses”) evokes a history of such acts. Psalm 31 later says, “Blessed be YHWH, for He has made His steadfast love wondrous to me in a besieged city” (כִּי הִפְלִיא חַסְדּוֹ לִי, Ps 31:22), echoing our phrase.</w:t>
+        <w:t>Psalm 73:7 uses a closely related combination: “יָצָא מֵחֵלֶב עֵינֵמוֹ; עָבְרוּ מַשְׂכִּיּוֹת לֵבָב”—“their eyes bulge from fat; the imaginations of their heart overflow.” There, inner fatness leads to moral and imaginative excess. Our verse compresses the process: inner fat closed, outer speech swollen with pride.</w:t>
       </w:r>
     </w:p>
     <w:p>
@@ -2425,11 +3794,19 @@
           <w:b w:val="0"/>
           <w:i w:val="0"/>
         </w:rPr>
-        <w:t>The appositive מוֹשִׁיעַ חוֹסִים (“Savior of those who take refuge”) combines two favorite psalmic words. The participle מוֹשִׁיעַ (“one who saves”) names God by His characteristic action; the participle חוֹסִים (from חסה, “to take refuge”) designates those who throw themselves on His protection. Psalm 2 ends: “Happy are all who take refuge in Him” (אַשְׁרֵי כָּל־חוֹסֵי בּוֹ, 2:12). Our verse crystallizes that theology: God’s wonders are especially visible in how He rescues those with no one else to trust.</w:t>
+        <w:t>In Psalm 12, the “smooth lips” and “tongue that speaks great things” of the wicked (vv. 3–4) trigger God’s arising on behalf of the oppressed. Psalm 17’s language is sharper: not just smooth manipulation but closed compassion. The image is physiologically odd, but that very oddity makes it memorable. It is how a righteous sufferer explains cruelty: not as mere error, but as the work of people who have deliberately numbed themselves.</w:t>
       </w:r>
     </w:p>
     <w:p>
       <w:pPr>
+        <w:pStyle w:val="Heading3"/>
+      </w:pPr>
+      <w:r>
+        <w:t>Verse 11</w:t>
+      </w:r>
+    </w:p>
+    <w:p>
+      <w:pPr>
         <w:pStyle w:val="BodySans"/>
         <w:bidi w:val="0"/>
       </w:pPr>
@@ -2438,7 +3815,7 @@
           <w:b w:val="0"/>
           <w:i w:val="0"/>
         </w:rPr>
-        <w:t>The final phrase, מִמִּתְקוֹמְמִים בִּימִינֶךָ, is ambiguous. Grammatically, it could mean “from those who rise up against [me], by Your right hand,” or “from those who rise up against Your right hand.” Radak takes the latter: because God has given David the kingship, rebels against David are in effect rebels “against Your right hand,” i.e., against God’s own action. Either way, the “right hand” ‭(ןימִיָ)‬ is a standard image for power: “Your right hand, O LORD, glorious in power; Your right hand, O LORD, shatters the enemy” (יְמִינְךָ ה׳, Exod 15:6).</w:t>
+        <w:t xml:space="preserve">אַשֻּׁרֵינוּ עַתָּה סְבָבוּנוּ; עֵינֵיהֶם יָשִׁיתוּ לִנְטוֹת בָּאָרֶץ.  </w:t>
       </w:r>
     </w:p>
     <w:p>
@@ -2451,29 +3828,47 @@
           <w:b w:val="0"/>
           <w:i w:val="0"/>
         </w:rPr>
-        <w:t xml:space="preserve">In the liturgy for the first days of Nisan, when communities read the offerings of the tribal princes (Numbers 7), this verse is invoked in </w:t>
+        <w:t>“Our steps—now they surround us; their eyes they set to stretch out over the earth.”</w:t>
+      </w:r>
+    </w:p>
+    <w:p>
+      <w:pPr>
+        <w:pStyle w:val="BodySans"/>
+        <w:bidi w:val="0"/>
+      </w:pPr>
+      <w:r>
+        <w:rPr>
+          <w:b w:val="0"/>
+          <w:i w:val="0"/>
+        </w:rPr>
+        <w:t xml:space="preserve">The first word, </w:t>
       </w:r>
       <w:r>
         <w:rPr>
           <w:b w:val="0"/>
           <w:i/>
         </w:rPr>
-        <w:t>Yehi Ratzon</w:t>
+        <w:t>אַשֻּׁרֵינוּ</w:t>
       </w:r>
       <w:r>
         <w:rPr>
           <w:b w:val="0"/>
           <w:i w:val="0"/>
         </w:rPr>
-        <w:t xml:space="preserve"> prayers: “קוּמָה עֶזְרָתָה לָּנוּ… הַפְלֵה חֲסָדֶיךָ מוֹשִׁיעַ חוֹסִים—Arise to help us… Make wondrous Your kindnesses, O Savior of those who take refuge.” The ancient tribal dedication of the altar is thus remembered through a plea for present-day wonders.</w:t>
+        <w:t xml:space="preserve"> (“our steps”), shifts the perspective from “me” to “us”—David and his companions? The consonantal text of the verb that follows can be read “סְבָבֻנִי” (they surrounded me) or “סְבָבוּנוּ” (they surrounded us); the Masoretic marginal reading (Qere) favors the plural. Radak notes the tension: David is the main target, yet others share his fate.</w:t>
       </w:r>
     </w:p>
     <w:p>
       <w:pPr>
-        <w:pStyle w:val="Heading3"/>
-      </w:pPr>
-      <w:r>
-        <w:t>Verse 8</w:t>
+        <w:pStyle w:val="BodySans"/>
+        <w:bidi w:val="0"/>
+      </w:pPr>
+      <w:r>
+        <w:rPr>
+          <w:b w:val="0"/>
+          <w:i w:val="0"/>
+        </w:rPr>
+        <w:t>“עַתָּה” (“now”) injects urgency. The encirclement is not a past memory or a hypothetical threat; it is happening. The image deepens what verse 9 began: not just being watched but having one’s very steps hemmed in, cut off from exit routes.</w:t>
       </w:r>
     </w:p>
     <w:p>
@@ -2486,17 +3881,21 @@
           <w:b w:val="0"/>
           <w:i w:val="0"/>
         </w:rPr>
-        <w:t xml:space="preserve">שׇׁמְרֵנִי כְּאִישׁוֹן בַּת־עָיִן;  </w:t>
-      </w:r>
-      <w:r>
-        <w:br/>
+        <w:t xml:space="preserve">The second colon describes the pursuers’ eyes: “עֵינֵיהֶם יָשִׁיתוּ לִנְטוֹת בָּאָרֶץ.” Literally, “their eyes they set to stretch out on the earth.” The verb </w:t>
+      </w:r>
+      <w:r>
+        <w:rPr>
+          <w:b w:val="0"/>
+          <w:i/>
+        </w:rPr>
+        <w:t>נָטָה</w:t>
       </w:r>
       <w:r>
         <w:rPr>
           <w:b w:val="0"/>
           <w:i w:val="0"/>
         </w:rPr>
-        <w:t xml:space="preserve">בְּצֵל כְּנָפֶיךָ תַּסְתִּירֵנִי׃  </w:t>
+        <w:t xml:space="preserve"> (“bend, stretch out”) can take the sense of “spread out, extend [a net, a snare].” Radak and later Metzudat David understand the line as “they set their eyes on our path to spread out [their net] in the land to catch us.” The figurative-language data confirm this as a standard hunting image: Psalm 140:6 speaks of arrogant men who “טָמְנוּ … פַּח לִי … פָרְשׂוּ רֶשֶׁת”—“laid a snare for me … spread a net” near the path.</w:t>
       </w:r>
     </w:p>
     <w:p>
@@ -2509,7 +3908,7 @@
           <w:b w:val="0"/>
           <w:i w:val="0"/>
         </w:rPr>
-        <w:t>“Guard me like the pupil, the daughter of the eye; in the shadow of Your wings hide me.”</w:t>
+        <w:t>There is an ironic contrast between “their eyes” in this verse and “Your eyes” in verse 2. God’s eyes “behold what is straight”; their eyes scan the earth for the best place to trap. Two ways of seeing, one for equity, one for predation.</w:t>
       </w:r>
     </w:p>
     <w:p>
@@ -2522,11 +3921,19 @@
           <w:b w:val="0"/>
           <w:i w:val="0"/>
         </w:rPr>
-        <w:t>Few biblical lines have compressed so much tenderness into so few words. The first image, “the pupil, the daughter of the eye” ‭(ןיִעָ־תבַּ ןוֹשׁיאִ)‬, is an anatomical idiom. אִישׁוֹן is a diminutive of אִישׁ (“man”), likely from the tiny human reflection one sees in another’s eye; בַּת־עָיִן (“daughter of the eye”) is a second affectionate metaphor for the same spot. Together they denote the dark center of vision, the most vulnerable and instinctively protected part of the body.</w:t>
+        <w:t>The line also has echoes in related psalms. Psalm 142, another “prayer” from a cave, says: “בְּאֹרַח־זוּ אֲהַלֵּךְ טָמְנוּ פַח לִי” (“In the way where I walk, they have hidden a snare for me,” v. 4). Psalm 31:5, already cited, speaks of “the net they have hidden for me.” Psalm 17 shares vocabulary and situation: a righteous person, physically confined, aware that his every move is tracked by those who wish him harm.</w:t>
       </w:r>
     </w:p>
     <w:p>
       <w:pPr>
+        <w:pStyle w:val="Heading3"/>
+      </w:pPr>
+      <w:r>
+        <w:t>Verse 12</w:t>
+      </w:r>
+    </w:p>
+    <w:p>
+      <w:pPr>
         <w:pStyle w:val="BodySans"/>
         <w:bidi w:val="0"/>
       </w:pPr>
@@ -2535,7 +3942,7 @@
           <w:b w:val="0"/>
           <w:i w:val="0"/>
         </w:rPr>
-        <w:t>Biblical usage confirms this. Deuteronomy 32:10 describes God’s care for Israel in the wilderness: “He encircled him, cared for him, guarded him as the pupil of His eye” ‭(וֹניעֵ ןוֹשׁיאִכְּ וּהנְרֶצְּיִ)‬. Proverbs 7:2 urges the student, “Keep my commandments and live; and my teaching as the pupil of your eye” ‭(ךָינֶיעֵ ןוֹשׁיאִכְּ יתִרָוֹתוְ)‬. Zechariah 2:12 warns the nations: “Whoever touches you touches the pupil of His eye” ‭(וֹניעֵ תבַבָבְּ עַגֵנֹ םכֶבָ עַגֵנֹהַ יכִּ)‬. In each case, the point is extreme preciousness and vulnerability: what God guards as jealously as we guard our sight.</w:t>
+        <w:t xml:space="preserve">דִּמְיֹנוֹ כְאַרְיֵה יִכְסֹף לִטְרֹף; וְכִכְפִיר יֹשֵׁב בְּמִסְתָּרִים.  </w:t>
       </w:r>
     </w:p>
     <w:p>
@@ -2548,7 +3955,7 @@
           <w:b w:val="0"/>
           <w:i w:val="0"/>
         </w:rPr>
-        <w:t>The second metaphor shifts scale from micro to macro: “in the shadow of Your wings” ‭(ךָיפֶנָכְּ לצֵבְּ)‬. Elsewhere in Psalms this phrase evokes both the sheltering bird and the overshadowing cherubim. Psalm 36:8: “Humans take refuge in the shadow of Your wings” ‭(ןוּיסָחֱיֶ ךָיפֶנָכְּ לצֵבְוּ)‬. Psalm 57:2: “In the shadow of Your wings I will take refuge, until destruction passes by” ‭(הסֶחֱאֶ ךָיפֶנָכְּ לצֵבְּ)‬. Psalm 91:4 mixes avian and cultic imagery: “He will cover you with His pinions, and under His wings you will take refuge” (בְּאֶבְרָתוֹ יָסֶךְ לָךְ; וְתַחַת כְּנָפָיו תֶּחְסֶה).</w:t>
+        <w:t>“His likeness is like a lion longing to tear, and like a young lion sitting in hiding places.”</w:t>
       </w:r>
     </w:p>
     <w:p>
@@ -2561,7 +3968,7 @@
           <w:b w:val="0"/>
           <w:i w:val="0"/>
         </w:rPr>
-        <w:t>Radak and other medievals link the image to the cherubim whose wings overshadowed the ark: “The shadow of Your wings—that is, the wings of the cherubim.” If the psalmist is praying in or near the sanctuary, to be hidden “in the shadow of Your wings” could mean to be sheltered by the very heart of the cult.</w:t>
+        <w:t>The singular “דִּמְיֹנוֹ” (“his likeness”) pulls the plural enemies into one representative figure. Radak explicitly identifies this with Saul in David’s life story; more generally it functions as the archetypal assailant.</w:t>
       </w:r>
     </w:p>
     <w:p>
@@ -2574,7 +3981,21 @@
           <w:b w:val="0"/>
           <w:i w:val="0"/>
         </w:rPr>
-        <w:t>The verb תַּסְתִּירֵנִי (“hide me”) comes from סתר (“to hide, conceal”). Psalm 31:21 uses similar language: “You hide them in the secret of Your presence from human scheming; You shelter them in a pavilion from contentious tongues” (תַּסְתִּירֵם בְּסֵתֶר פָּנֶיךָ… תִּצְפְּנֵם בְּסֻכָּה). The shelter here is not merely physical but reputational and spiritual.</w:t>
+        <w:t xml:space="preserve">The mixed simile has two parts. First, “כְאַרְיֵה יִכְסֹף לִטְרֹף”—“like a lion yearning to tear.” As noted earlier, </w:t>
+      </w:r>
+      <w:r>
+        <w:rPr>
+          <w:b w:val="0"/>
+          <w:i/>
+        </w:rPr>
+        <w:t>כָּסַף</w:t>
+      </w:r>
+      <w:r>
+        <w:rPr>
+          <w:b w:val="0"/>
+          <w:i w:val="0"/>
+        </w:rPr>
+        <w:t xml:space="preserve"> (“to long, desire”) usually appears in contexts of homesickness or desire (“נִכְסֹף נִכְסַפְתָּ לְבֵית אָבִיךָ,” “you longed greatly for your father’s house,” Gen 31:30). Here the lion is emotionally charged: he doesn’t just eat; he craves. The prey’s suffering is, in the image, almost an object of appetite.</w:t>
       </w:r>
     </w:p>
     <w:p>
@@ -2587,15 +4008,48 @@
           <w:b w:val="0"/>
           <w:i w:val="0"/>
         </w:rPr>
-        <w:t>In Sefardic Birkat Kohanim, as noted earlier, these phrases are put directly on the congregation’s lips: “Guard me like the pupil of the eye; hide me in the shadow of Your wings.” The priestly blessing “May He guard you” is elaborated not in abstract terms, but with the psalm’s two concrete images: the fragile black point of sight, and the cool shade under outstretched wings.</w:t>
+        <w:t xml:space="preserve">Second, “וְכִכְפִיר יֹשֵׁב בְּמִסְתָּרִים”—“and like a young lion sitting in hiding places.” </w:t>
+      </w:r>
+      <w:r>
+        <w:rPr>
+          <w:b w:val="0"/>
+          <w:i/>
+        </w:rPr>
+        <w:t>כְּפִיר</w:t>
+      </w:r>
+      <w:r>
+        <w:rPr>
+          <w:b w:val="0"/>
+          <w:i w:val="0"/>
+        </w:rPr>
+        <w:t xml:space="preserve"> is the young lion, not yet full‑grown. The verb “יֹשֵׁב” (“sitting”) in “hiding places” (</w:t>
+      </w:r>
+      <w:r>
+        <w:rPr>
+          <w:b w:val="0"/>
+          <w:i/>
+        </w:rPr>
+        <w:t>מִסְתָּרִים</w:t>
+      </w:r>
+      <w:r>
+        <w:rPr>
+          <w:b w:val="0"/>
+          <w:i w:val="0"/>
+        </w:rPr>
+        <w:t>) evokes the crouched ambush of a hunter. Lamentations 3:10 uses similar language: “דֹּב אֹרֵב הוּא לִי, אַרְיֵה בְּמִסְתָּרִים”—“He is to me like a lurking bear, like a lion in hiding places.”</w:t>
       </w:r>
     </w:p>
     <w:p>
       <w:pPr>
-        <w:pStyle w:val="Heading3"/>
-      </w:pPr>
-      <w:r>
-        <w:t>Verse 9</w:t>
+        <w:pStyle w:val="BodySans"/>
+        <w:bidi w:val="0"/>
+      </w:pPr>
+      <w:r>
+        <w:rPr>
+          <w:b w:val="0"/>
+          <w:i w:val="0"/>
+        </w:rPr>
+        <w:t>The use of animal imagery to depict enemies is common. Psalm 7:3 fears, “פֶּן־יִטְרֹף כַּאֲרִי נַפְשִׁי”—“lest, like a lion, he tear my soul.” Psalm 22 combines bulls, dogs, and lions to describe the forces around the suffering figure. The lion is a natural choice: powerful, relentless, unappeasable.</w:t>
       </w:r>
     </w:p>
     <w:p>
@@ -2608,17 +4062,35 @@
           <w:b w:val="0"/>
           <w:i w:val="0"/>
         </w:rPr>
-        <w:t xml:space="preserve">מִפְּנֵי רְשָׁעִים, זוּ שַׁדּוּנִי;  </w:t>
-      </w:r>
-      <w:r>
-        <w:br/>
+        <w:t xml:space="preserve">There is also an implied contrast with God’s “wings.” Both lion and mother bird use their bodies to shelter or destroy, but in opposite ways. The enemy crouches unseen in </w:t>
+      </w:r>
+      <w:r>
+        <w:rPr>
+          <w:b w:val="0"/>
+          <w:i/>
+        </w:rPr>
+        <w:t>hiding places</w:t>
       </w:r>
       <w:r>
         <w:rPr>
           <w:b w:val="0"/>
           <w:i w:val="0"/>
         </w:rPr>
-        <w:t xml:space="preserve">אֹיְבַי בְּנֶפֶשׁ, יַקִּיפוּ עָלָי׃  </w:t>
+        <w:t xml:space="preserve">; God hides the psalmist in the </w:t>
+      </w:r>
+      <w:r>
+        <w:rPr>
+          <w:b w:val="0"/>
+          <w:i/>
+        </w:rPr>
+        <w:t>shadow of His wings</w:t>
+      </w:r>
+      <w:r>
+        <w:rPr>
+          <w:b w:val="0"/>
+          <w:i w:val="0"/>
+        </w:rPr>
+        <w:t>. Both act in secret; only one’s secrecy is merciful.</w:t>
       </w:r>
     </w:p>
     <w:p>
@@ -2631,11 +4103,19 @@
           <w:b w:val="0"/>
           <w:i w:val="0"/>
         </w:rPr>
-        <w:t>“From before the wicked who despoil me; my enemies, with [desire for] my life, encircle me.”</w:t>
+        <w:t>In the Rosh Hashanah shofar liturgy of some Eastern communities, this verse is recited together with verses 7–8: first the threat (“like a lion longing to tear”), then the plea (“make wondrous Your hesed … guard me as the apple of the eye”). The liturgical ordering performs in sound what the psalm does in poetry: it refuses to let the lion have the last word.</w:t>
       </w:r>
     </w:p>
     <w:p>
       <w:pPr>
+        <w:pStyle w:val="Heading3"/>
+      </w:pPr>
+      <w:r>
+        <w:t>Verse 13</w:t>
+      </w:r>
+    </w:p>
+    <w:p>
+      <w:pPr>
         <w:pStyle w:val="BodySans"/>
         <w:bidi w:val="0"/>
       </w:pPr>
@@ -2644,7 +4124,7 @@
           <w:b w:val="0"/>
           <w:i w:val="0"/>
         </w:rPr>
-        <w:t>The petition begun in verse 8 now names its reason: pressing human antagonists. The preposition מִפְּנֵי (“from before, from the face of”) suggests proximity: the wicked stand “in front of” him, menacingly close. The little word זוּ is unusual; here it likely functions as a relative pronoun: “those who despoil me” (שַׁדּוּנִי, from שָׁדַד, “to devastate, plunder”). The root is used of invaders stripping a land bare (Isa 33:1; Jer 4:20).</w:t>
+        <w:t xml:space="preserve">קוּמָה ה׳, קַדְּמָה פָנָיו הַכְרִיעֵהוּ; פַּלְּטָה נַפְשִׁי מֵרָשָׁע חַרְבֶּךָ.  </w:t>
       </w:r>
     </w:p>
     <w:p>
@@ -2657,7 +4137,7 @@
           <w:b w:val="0"/>
           <w:i w:val="0"/>
         </w:rPr>
-        <w:t>The second colon deepens the threat: “my enemies, with [my] life, encircle me.” The phrase בְּנֶפֶשׁ can mean “with their life” (i.e., wholeheartedly), but most likely here “against my life”—the same נֶפֶשׁ that God will be asked to “deliver” in verses 13 and 15. The verb יַקִּיפוּ (“encircle”) suggests a tightening ring. Elsewhere, the figurative language database notes, encircling is often a military tactic or hunting maneuver: “They prepared a net for my steps… they dug a pit before me” (Ps 57:7); “They surround me like bees” (Ps 118:12).</w:t>
+        <w:t>“Arise, O YHWH, confront him, bring him down; rescue my life from the wicked—Your sword.”</w:t>
       </w:r>
     </w:p>
     <w:p>
@@ -2670,15 +4150,48 @@
           <w:b w:val="0"/>
           <w:i w:val="0"/>
         </w:rPr>
-        <w:t>In certain mystical Rosh Hashanah rites (particularly those influenced by Rabbi Shalom Sharabi), this line is reinterpreted cosmically: “הַיּוֹם… בְּנֶפֶשׁ יַקִּיפוּ עָלֵינוּ לְהַשְׂטִין עָלֵינוּ—Today… they encircle us with [our] life to accuse us.” The human enemies become prosecuting angels surrounding Israel in judgment. The basic experience is the same: to be hemmed in by hostile forces with one’s very life at stake.</w:t>
+        <w:t>The four imperatives move from mobilization to outcome. “קוּמָה ה׳”—“Arise, O LORD”—is the classic summons of the Divine Warrior, heard when the Ark sets out in the wilderness: “קוּמָה ה׳ וְיָפֻצוּ אֹיְבֶיךָ” (“Rise up, O LORD, and let Your enemies be scattered,” Num 10:35).</w:t>
       </w:r>
     </w:p>
     <w:p>
       <w:pPr>
-        <w:pStyle w:val="Heading3"/>
-      </w:pPr>
-      <w:r>
-        <w:t>Verse 10</w:t>
+        <w:pStyle w:val="BodySans"/>
+        <w:bidi w:val="0"/>
+      </w:pPr>
+      <w:r>
+        <w:rPr>
+          <w:b w:val="0"/>
+          <w:i w:val="0"/>
+        </w:rPr>
+        <w:t xml:space="preserve">“קַדְּמָה פָנָיו” literally means “go before his face.” The verb </w:t>
+      </w:r>
+      <w:r>
+        <w:rPr>
+          <w:b w:val="0"/>
+          <w:i/>
+        </w:rPr>
+        <w:t>קדם</w:t>
+      </w:r>
+      <w:r>
+        <w:rPr>
+          <w:b w:val="0"/>
+          <w:i w:val="0"/>
+        </w:rPr>
+        <w:t xml:space="preserve"> can mean “precede” or “meet.” In this context, as Radak and Meiri note, it implies interception: meet him head‑on before he reaches me. The next verb, </w:t>
+      </w:r>
+      <w:r>
+        <w:rPr>
+          <w:b w:val="0"/>
+          <w:i/>
+        </w:rPr>
+        <w:t>הַכְרִיעֵהוּ</w:t>
+      </w:r>
+      <w:r>
+        <w:rPr>
+          <w:b w:val="0"/>
+          <w:i w:val="0"/>
+        </w:rPr>
+        <w:t xml:space="preserve"> (hiphil of כרע), is “make him kneel,” “cause him to collapse.” The image is of a warrior’s legs buckling under a blow.</w:t>
       </w:r>
     </w:p>
     <w:p>
@@ -2691,17 +4204,21 @@
           <w:b w:val="0"/>
           <w:i w:val="0"/>
         </w:rPr>
-        <w:t xml:space="preserve">חֶלְבָּמוֹ סָּגְרוּ;  </w:t>
-      </w:r>
-      <w:r>
-        <w:br/>
+        <w:t xml:space="preserve">“פַּלְּטָה נַפְשִׁי” asks for extraction: </w:t>
+      </w:r>
+      <w:r>
+        <w:rPr>
+          <w:b w:val="0"/>
+          <w:i/>
+        </w:rPr>
+        <w:t>פלט</w:t>
       </w:r>
       <w:r>
         <w:rPr>
           <w:b w:val="0"/>
           <w:i w:val="0"/>
         </w:rPr>
-        <w:t xml:space="preserve">פִּימוֹ דִּבְּרוּ בְגֵאוּת׃  </w:t>
+        <w:t xml:space="preserve"> is to cause to escape, to draw someone out of danger. This word appears earlier in Psalms for God’s rescue from enemies; Psalm 22:5 recalls the ancestors, “בְּךָ בָטְחוּ וַתְּפַלְּטֵמוֹ”—“in You they trusted and You delivered them.”</w:t>
       </w:r>
     </w:p>
     <w:p>
@@ -2714,7 +4231,7 @@
           <w:b w:val="0"/>
           <w:i w:val="0"/>
         </w:rPr>
-        <w:t>“Their fat they have closed up; with their mouth they speak in arrogance.”</w:t>
+        <w:t>The phrase “מֵרָשָׁע חַרְבֶּךָ” is ambiguous. It can be read as apposition (“from the wicked, who is Your sword”) or as instrument (“by Your sword”). Rashi and Radak take the first: the wicked person is an instrument of divine judgment, much as Assyria is called “שֵׁבֶט אַפִּי” (“the rod of My anger,” Isa 10:5). Yet the psalmist now asks that the very instrument be turned aside or broken.</w:t>
       </w:r>
     </w:p>
     <w:p>
@@ -2727,7 +4244,7 @@
           <w:b w:val="0"/>
           <w:i w:val="0"/>
         </w:rPr>
-        <w:t>This small verse has puzzled interpreters for centuries. Literally: “Their fat they have closed; their mouth speaks with pride.” What does it mean for fat to be “closed”?</w:t>
+        <w:t>This double view—that oppressors can be both morally guilty and, in another sense, tools in God’s hand—is found elsewhere in Scripture and in rabbinic thought. It complicates any neat theodicy, but it also allows a prayer like this one: if You gave them power as a sword, You can also disarm them.</w:t>
       </w:r>
     </w:p>
     <w:p>
@@ -2740,11 +4257,33 @@
           <w:b w:val="0"/>
           <w:i w:val="0"/>
         </w:rPr>
-        <w:t>חֵלֶב in biblical Hebrew denotes the rich fat of animals, especially the sacrificial fat that belongs to God (Lev 3:16–17), and by extension the sleekness of the well-fed. Here it serves as a metonymy for the whole prosperous body. Rashi interprets: “With their fat and sleekness they have closed their heart and their eyes from looking at Your work, to fear You.” Radak simplifies: abundance has made them complacent, and therefore they speak with pride.</w:t>
+        <w:t xml:space="preserve">In the memorial </w:t>
+      </w:r>
+      <w:r>
+        <w:rPr>
+          <w:b w:val="0"/>
+          <w:i/>
+        </w:rPr>
+        <w:t>El Maleh Rachamim</w:t>
+      </w:r>
+      <w:r>
+        <w:rPr>
+          <w:b w:val="0"/>
+          <w:i w:val="0"/>
+        </w:rPr>
+        <w:t xml:space="preserve"> for the martyrs of 1648, this verse is adapted into a plea for historical vindication: the “wicked who are Your sword” become the violent regimes through which God, in inscrutable ways, has tested His people. The prayer then turns Psalm 17’s individual cry into a communal hope that the sword will not have the final word.</w:t>
       </w:r>
     </w:p>
     <w:p>
       <w:pPr>
+        <w:pStyle w:val="Heading3"/>
+      </w:pPr>
+      <w:r>
+        <w:t>Verse 14</w:t>
+      </w:r>
+    </w:p>
+    <w:p>
+      <w:pPr>
         <w:pStyle w:val="BodySans"/>
         <w:bidi w:val="0"/>
       </w:pPr>
@@ -2753,7 +4292,7 @@
           <w:b w:val="0"/>
           <w:i w:val="0"/>
         </w:rPr>
-        <w:t>The figurative-language data points us to Psalm 73, a classic meditation on the prosperous wicked. There we read: “Their eyes bulge from fatness” (יָצָא מֵחֵלֶב עֵינֵמוֹ, Ps 73:7). The grotesque image—eyes pushing out from a cushion of fat—externalizes spiritual dullness. The same psalm goes on: “Their hearts pour forth folly” (יַמִּיקוּ מִדַּבֶּר רָע, 73:8–9). In both texts, physical surfeit and arrogant speech are bound together.</w:t>
+        <w:t xml:space="preserve">מִמְּתִים יָדְךָ ה׳, מִמְּתִים מֵחֶלֶד חֶלְקָם בַּחַיִּים; וּצְפוּנְךָ תְּמַלֵּא בִטְנָם, יִשְׂבְּעוּ בָנִים, וְהִנִּיחוּ יִתְרָם לְעוֹלְלֵיהֶם.  </w:t>
       </w:r>
     </w:p>
     <w:p>
@@ -2766,7 +4305,7 @@
           <w:b w:val="0"/>
           <w:i w:val="0"/>
         </w:rPr>
-        <w:t>The second colon sets the theme more straightforwardly: “With their mouth ‭(וֹמיפִּ)‬ they speak in arrogance ‭(תוּאגֵבְּ)‬.” Grammatically, the singular “their mouth” governs a plural subject (“they have closed”); Hebrew often uses such collective singulars. The noun גֵּאוּת (pride, arrogance) is elsewhere condemned: “The fear of YHWH is hatred of evil; pride and arrogance and the way of evil” (גֵּאָה וְגָאוֹן, Prov 8:13). Here it is the audible fruit of their physical and social comfort.</w:t>
+        <w:t>“From mortals, by Your hand, O YHWH, from mortals of the fleeting world, whose portion is in [this] life; with Your hidden treasure You fill their belly—they are sated with sons, and leave their surplus to their babes.”</w:t>
       </w:r>
     </w:p>
     <w:p>
@@ -2779,15 +4318,76 @@
           <w:b w:val="0"/>
           <w:i w:val="0"/>
         </w:rPr>
-        <w:t>The coupling of closed fat and boasting mouth crystallizes a recurring biblical suspicion: too much ease can muffle empathy and loosen the tongue. Against this, the psalmist has asked to be guarded “like the pupil of the eye.”</w:t>
+        <w:t>The verse continues the plea of verse 13 but shifts tone. “מִמְּתִים יָדְךָ” repeats and extends “מֵרָשָׁע חַרְבֶּךָ.” Now the enemies are “mortals” (</w:t>
+      </w:r>
+      <w:r>
+        <w:rPr>
+          <w:b w:val="0"/>
+          <w:i/>
+        </w:rPr>
+        <w:t>מֵתִים</w:t>
+      </w:r>
+      <w:r>
+        <w:rPr>
+          <w:b w:val="0"/>
+          <w:i w:val="0"/>
+        </w:rPr>
+        <w:t>, literally “dead ones,” here “people destined to die”), and God’s “hand” is the power by which He grants them success.</w:t>
       </w:r>
     </w:p>
     <w:p>
       <w:pPr>
-        <w:pStyle w:val="Heading3"/>
-      </w:pPr>
-      <w:r>
-        <w:t>Verse 11</w:t>
+        <w:pStyle w:val="BodySans"/>
+        <w:bidi w:val="0"/>
+      </w:pPr>
+      <w:r>
+        <w:rPr>
+          <w:b w:val="0"/>
+          <w:i w:val="0"/>
+        </w:rPr>
+        <w:t xml:space="preserve">The phrase “מִמְּתִים מֵחֶלֶד” adds a temporal dimension. </w:t>
+      </w:r>
+      <w:r>
+        <w:rPr>
+          <w:b w:val="0"/>
+          <w:i/>
+        </w:rPr>
+        <w:t>חֶלֶד</w:t>
+      </w:r>
+      <w:r>
+        <w:rPr>
+          <w:b w:val="0"/>
+          <w:i w:val="0"/>
+        </w:rPr>
+        <w:t xml:space="preserve"> denotes mortal existence, the here‑and‑now life. Psalm 49 calls out to “כָּל יֹשְׁבֵי חָלֶד” (“all who dwell in the world,” v. 2), and later says, “כְּצֹאן לִשְׁאוֹל שַׁתּוּ, מָוֶת יִרְעֵם … וְצִיּוּרָם לְבַלּוֹת שְׁאוֹל, מִזְּבֻל לוֹ”—“Like sheep they are appointed for Sheol, death shall shepherd them … and their form shall waste away in Sheol, far from its lofty abode” (vv. 15–15). Here, the “mortals of </w:t>
+      </w:r>
+      <w:r>
+        <w:rPr>
+          <w:b w:val="0"/>
+          <w:i/>
+        </w:rPr>
+        <w:t>cheled</w:t>
+      </w:r>
+      <w:r>
+        <w:rPr>
+          <w:b w:val="0"/>
+          <w:i w:val="0"/>
+        </w:rPr>
+        <w:t>” are those whose whole horizon is this perishable span. Their “portion” (</w:t>
+      </w:r>
+      <w:r>
+        <w:rPr>
+          <w:b w:val="0"/>
+          <w:i/>
+        </w:rPr>
+        <w:t>חלקם</w:t>
+      </w:r>
+      <w:r>
+        <w:rPr>
+          <w:b w:val="0"/>
+          <w:i w:val="0"/>
+        </w:rPr>
+        <w:t>) is only “in life”—no more.</w:t>
       </w:r>
     </w:p>
     <w:p>
@@ -2800,17 +4400,21 @@
           <w:b w:val="0"/>
           <w:i w:val="0"/>
         </w:rPr>
-        <w:t xml:space="preserve">אַשֻּׁרֵינוּ עַתָּה סְבָבוּנוּ;  </w:t>
-      </w:r>
-      <w:r>
-        <w:br/>
+        <w:t xml:space="preserve">“וּצְפוּנְךָ תְּמַלֵּא בִטְנָם” is ambiguous in tone. </w:t>
+      </w:r>
+      <w:r>
+        <w:rPr>
+          <w:b w:val="0"/>
+          <w:i/>
+        </w:rPr>
+        <w:t>צְפוּן</w:t>
       </w:r>
       <w:r>
         <w:rPr>
           <w:b w:val="0"/>
           <w:i w:val="0"/>
         </w:rPr>
-        <w:t xml:space="preserve">עֵינֵיהֶם יָשִׁיתוּ לִנְטוֹת בָּאָרֶץ׃  </w:t>
+        <w:t xml:space="preserve"> is “what is hidden, stored up.” Psalm 31:20 exclaims, “מָה רַב־טוּבְךָ אֲשֶׁר־צָפַנְתָּ לִירֵאֶיךָ”—“How great is Your goodness which You have hidden for those who fear You.” Does Psalm 17 say that even the godless live off God’s hidden goodness? Or is it more ironic: all they get of that goodness is a full stomach? The next lines push toward irony: “יִשְׂבְּעוּ בָנִים, וְהִנִּיחוּ יִתְרָם לְעוֹלְלֵיהֶם”—“they are sated with children, and leave their surplus to their infants.” In a culture where numerous descendants and large estates are the classic signs of blessing, the psalm adds, “That is all.”</w:t>
       </w:r>
     </w:p>
     <w:p>
@@ -2823,7 +4427,7 @@
           <w:b w:val="0"/>
           <w:i w:val="0"/>
         </w:rPr>
-        <w:t>“Our steps—they now surround us; their eyes they set to cast [us] down to the earth.”</w:t>
+        <w:t>Radak sees this as a description of the wicked’s short‑sightedness: they do not hope for the world to come, only for belly and brood. Malbim, more philosophically, sees them as instruments in God’s providence; they are the ones who, by their work, maintain the physical order of the world and are rewarded with worldly goods, but not with God as portion.</w:t>
       </w:r>
     </w:p>
     <w:p>
@@ -2836,63 +4440,162 @@
           <w:b w:val="0"/>
           <w:i w:val="0"/>
         </w:rPr>
-        <w:t xml:space="preserve">The first colon is textually tricky. The Masoretic margin (the </w:t>
+        <w:t>Rabbinic interpretation mines the verse in other ways. Torah Temimah notes the passage in Berakhot 5a that uses “וּצְפוּנְךָ תְּמַלֵּא בִטְנָם יִשְׂבְּעוּ בָנִים” to support the idea that aligning one’s bed in a certain direction fosters children: God’s “hidden things” fill the belly in the form of sons. Another midrash, as mentioned, reads “מִמְּתִים יָדְךָ” as those who “die by Your hand,” i.e., martyrs who accept death from God rather than apostasy.</w:t>
+      </w:r>
+    </w:p>
+    <w:p>
+      <w:pPr>
+        <w:pStyle w:val="BodySans"/>
+        <w:bidi w:val="0"/>
+      </w:pPr>
+      <w:r>
+        <w:rPr>
+          <w:b w:val="0"/>
+          <w:i w:val="0"/>
+        </w:rPr>
+        <w:t>For the psalm’s own argument, however, the main point is contrast. Whatever they get, it is bounded by mortality, divisible among heirs, and soon gone. The next verse’s “as for me” will answer this with a different kind of portion.</w:t>
+      </w:r>
+    </w:p>
+    <w:p>
+      <w:pPr>
+        <w:pStyle w:val="Heading3"/>
+      </w:pPr>
+      <w:r>
+        <w:t>Verse 15</w:t>
+      </w:r>
+    </w:p>
+    <w:p>
+      <w:pPr>
+        <w:pStyle w:val="BodySans"/>
+        <w:bidi w:val="0"/>
+      </w:pPr>
+      <w:r>
+        <w:rPr>
+          <w:b w:val="0"/>
+          <w:i w:val="0"/>
+        </w:rPr>
+        <w:t xml:space="preserve">אֲנִי בְצֶדֶק אֶחֱזֶה פָנֶיךָ; אֶשְׂבְּעָה בְהָקִיץ תְּמוּנָתֶךָ.  </w:t>
+      </w:r>
+    </w:p>
+    <w:p>
+      <w:pPr>
+        <w:pStyle w:val="BodySans"/>
+        <w:bidi w:val="0"/>
+      </w:pPr>
+      <w:r>
+        <w:rPr>
+          <w:b w:val="0"/>
+          <w:i w:val="0"/>
+        </w:rPr>
+        <w:t>“As for me, in righteousness I shall behold Your face; I shall be satisfied, when I awake, with Your likeness.”</w:t>
+      </w:r>
+    </w:p>
+    <w:p>
+      <w:pPr>
+        <w:pStyle w:val="BodySans"/>
+        <w:bidi w:val="0"/>
+      </w:pPr>
+      <w:r>
+        <w:rPr>
+          <w:b w:val="0"/>
+          <w:i w:val="0"/>
+        </w:rPr>
+        <w:t xml:space="preserve">The final verse stands as deliberate antithesis to verse 14. There the “men of </w:t>
       </w:r>
       <w:r>
         <w:rPr>
           <w:b w:val="0"/>
           <w:i/>
         </w:rPr>
-        <w:t>Qere</w:t>
+        <w:t>cheled</w:t>
       </w:r>
       <w:r>
         <w:rPr>
           <w:b w:val="0"/>
           <w:i w:val="0"/>
         </w:rPr>
-        <w:t xml:space="preserve">, or reading tradition) has סְבָבוּנוּ (“they have surrounded </w:t>
+        <w:t xml:space="preserve">” have their </w:t>
       </w:r>
       <w:r>
         <w:rPr>
           <w:b w:val="0"/>
           <w:i/>
         </w:rPr>
-        <w:t>us</w:t>
+        <w:t>חלקם</w:t>
       </w:r>
       <w:r>
         <w:rPr>
           <w:b w:val="0"/>
           <w:i w:val="0"/>
         </w:rPr>
-        <w:t>”), while the written text (</w:t>
+        <w:t xml:space="preserve"> in this life, their belly filled, their progeny secure. Here the psalmist stakes out a different desire.</w:t>
+      </w:r>
+    </w:p>
+    <w:p>
+      <w:pPr>
+        <w:pStyle w:val="BodySans"/>
+        <w:bidi w:val="0"/>
+      </w:pPr>
+      <w:r>
+        <w:rPr>
+          <w:b w:val="0"/>
+          <w:i w:val="0"/>
+        </w:rPr>
+        <w:t>“אֲנִי בְצֶדֶק” is not just “I” but “as for me” (the Hebrew pronoun can carry that contrastive force). The colloquial might be: “They can have that; I want this.” The phrase “בְצֶדֶק” (“in righteousness”) reaches back to verse 1’s “שִׁמְעָה ה׳ צֶדֶק.” The justice he asked God to hear is also the condition in which he expects to see.</w:t>
+      </w:r>
+    </w:p>
+    <w:p>
+      <w:pPr>
+        <w:pStyle w:val="BodySans"/>
+        <w:bidi w:val="0"/>
+      </w:pPr>
+      <w:r>
+        <w:rPr>
+          <w:b w:val="0"/>
+          <w:i w:val="0"/>
+        </w:rPr>
+        <w:t xml:space="preserve">“אֶחֱזֶה פָנֶיךָ” is a compressed theology. To “behold God’s face” elsewhere is something mortals cannot survive: “לֹא תוּכַל לִרְאוֹת אֶת־פָּנַי, כִּי לֹא־יִרְאַנִי הָאָדָם וָחָי” (“You cannot see My face, for no human can see Me and live,” Exod 33:20). Yet Israel’s blessing language longs for that face: “יָאֵר ה׳ פָּנָיו אֵלֶיךָ” (“May YHWH’s face shine upon you,” Num 6:25). Psalm 17 steps into that tension: the face that cannot be seen now will be beheld </w:t>
       </w:r>
       <w:r>
         <w:rPr>
           <w:b w:val="0"/>
           <w:i/>
         </w:rPr>
-        <w:t>Ketiv</w:t>
+        <w:t>then</w:t>
       </w:r>
       <w:r>
         <w:rPr>
           <w:b w:val="0"/>
           <w:i w:val="0"/>
         </w:rPr>
-        <w:t xml:space="preserve">) reads סְבָבֻנִי (“they have surrounded </w:t>
+        <w:t>, and that vision will be the worshiper’s satisfaction.</w:t>
+      </w:r>
+    </w:p>
+    <w:p>
+      <w:pPr>
+        <w:pStyle w:val="BodySans"/>
+        <w:bidi w:val="0"/>
+      </w:pPr>
+      <w:r>
+        <w:rPr>
+          <w:b w:val="0"/>
+          <w:i w:val="0"/>
+        </w:rPr>
+        <w:t xml:space="preserve">“אֶשְׂבְּעָה בְהָקִיץ” picks up the satiation vocabulary from verse 14. They are “sated with sons”; I will be sated when I awake. As noted above, </w:t>
       </w:r>
       <w:r>
         <w:rPr>
           <w:b w:val="0"/>
           <w:i/>
         </w:rPr>
-        <w:t>me</w:t>
+        <w:t>הָקִיץ</w:t>
       </w:r>
       <w:r>
         <w:rPr>
           <w:b w:val="0"/>
           <w:i w:val="0"/>
         </w:rPr>
-        <w:t>”). Radak notes both, explaining that David often speaks both as individual and as representative of his band: the enemies surround “me and my companions,” hence the oscillation between singular and plural. Either way, “our steps” ‭(וּנירֵשֻּׁאַ)‬ are hemmed in: the path forward is blocked.</w:t>
+        <w:t xml:space="preserve"> can describe ordinary waking, waking from prophetic trance, or waking from death. Isaiah 26:19 uses the related verb of resurrection: “הָקִיצוּ וְרַנְּנוּ שֹׁכְנֵי עָפָר” (“Awake and sing, you who dwell in the dust”). Daniel 12:2, with its “יָקִיצוּ” (“will awake”), is the clearest biblical anticipation of general resurrection. Against that background, many Jewish readers—from the medievals through kabbalistic and Hasidic traditions—have heard Psalm 17:15 as a confession of resurrection hope.</w:t>
       </w:r>
     </w:p>
     <w:p>
@@ -2905,7 +4608,21 @@
           <w:b w:val="0"/>
           <w:i w:val="0"/>
         </w:rPr>
-        <w:t>The second colon adds a grim visual. “Their eyes they set” ‭(וּתישִׁיָ םהֶינֵיעֵ)‬ is a Hebrew idiom for fixing one’s gaze intently (cf. Gen 44:21, “You said to your servants, ‘Bring him down to me, that I may set my eyes on him’,” וְאָשִׂימָה עֵינִי עָלָיו). The infinitive לִנְטוֹת בָּאָרֶץ is ambiguous. The root נָטָה can mean “stretch out,” “incline,” or “turn aside”; some read it as “to spread out [nets] on the earth” (laying traps), others as “to cast [us] down to the earth”—to throw us to the ground.</w:t>
+        <w:t xml:space="preserve">Finally, “תְּמוּנָתֶךָ.” As with Moses’ vision in Numbers 12:8, the psalm dares to name the object of ultimate joy as God’s “form” or “likeness.” Maimonides reads such verses metaphorically, as knowing God’s actions and attributes, not any literal “shape.” Mystical traditions are more concrete: the verse undergirds the doctrine of the </w:t>
+      </w:r>
+      <w:r>
+        <w:rPr>
+          <w:b w:val="0"/>
+          <w:i/>
+        </w:rPr>
+        <w:t>Shekhinah</w:t>
+      </w:r>
+      <w:r>
+        <w:rPr>
+          <w:b w:val="0"/>
+          <w:i w:val="0"/>
+        </w:rPr>
+        <w:t>—the indwelling Presence—manifest to the righteous in the world to come.</w:t>
       </w:r>
     </w:p>
     <w:p>
@@ -2918,7 +4635,21 @@
           <w:b w:val="0"/>
           <w:i w:val="0"/>
         </w:rPr>
-        <w:t>Radak opts for the trap image: “They set their eyes upon our path to stretch their net on the earth to catch us.” This fits with the hunting imagery of verse 12 and with other psalms: “They prepared a net for my steps, my soul is bowed down; they dug a pit before me; they have fallen into it themselves” (Ps 57:7). Either way, the focus is on predatory intent: their gaze tracks the psalmist’s movements in order to bring him low.</w:t>
+        <w:t>The Talmud (Bava Batra 10a) gives this line a strongly ethical twist. Rabbi Dostai teaches that one who gives a coin to a poor person merits to “receive the face of the Divine Presence,” and cites, “אֲנִי בְצֶדֶק אֶחֱזֶה פָנֶיךָ.” “בְצֶדֶק” is read as “in justice”—</w:t>
+      </w:r>
+      <w:r>
+        <w:rPr>
+          <w:b w:val="0"/>
+          <w:i/>
+        </w:rPr>
+        <w:t>tzedakah</w:t>
+      </w:r>
+      <w:r>
+        <w:rPr>
+          <w:b w:val="0"/>
+          <w:i w:val="0"/>
+        </w:rPr>
+        <w:t>. The road to beholding that face, on this reading, runs through concrete acts of righteousness toward the vulnerable.</w:t>
       </w:r>
     </w:p>
     <w:p>
@@ -2931,833 +4662,262 @@
           <w:b w:val="0"/>
           <w:i w:val="0"/>
         </w:rPr>
-        <w:t>Notice again the motif of eyes. God’s eyes “behold what is right” (v. 2); the psalmist is the “pupil of Your eye” (v. 8); now the enemies’ eyes look for a chance to topple him. The psalm will resolve this tug-of-war by having the psalmist himself “behold” God’s face in the end.</w:t>
+        <w:t>So the psalm, which began in the lower court—“hear justice, listen to my cry”—ends before a different bench. The ultimate answer to injustice and encirclement is not only deliverance but encounter. It is as if the poet says: whatever verdict You issue about my case now, the only thing that will finally fill me is to wake and see You.</w:t>
       </w:r>
     </w:p>
     <w:p>
-      <w:pPr>
-        <w:pStyle w:val="Heading3"/>
-      </w:pPr>
-      <w:r>
-        <w:t>Verse 12</w:t>
+      <w:r>
+        <w:br w:type="page"/>
       </w:r>
     </w:p>
     <w:p>
       <w:pPr>
-        <w:pStyle w:val="BodySans"/>
-        <w:bidi w:val="0"/>
-      </w:pPr>
-      <w:r>
-        <w:rPr>
-          <w:b w:val="0"/>
-          <w:i w:val="0"/>
-        </w:rPr>
-        <w:t xml:space="preserve">דִּמְיֹנוֹ כְּאַרְיֵה יִכְסוֹף לִטְרֹף;  </w:t>
-      </w:r>
-      <w:r>
-        <w:br/>
-      </w:r>
-      <w:r>
-        <w:rPr>
-          <w:b w:val="0"/>
-          <w:i w:val="0"/>
-        </w:rPr>
-        <w:t xml:space="preserve">וְכִכְפִיר יֹשֵׁב בְּמִסְתָּרִים׃  </w:t>
+        <w:pStyle w:val="Heading2"/>
+      </w:pPr>
+      <w:r>
+        <w:t>Methodological &amp; Bibliographical Summary</w:t>
       </w:r>
     </w:p>
     <w:p>
       <w:pPr>
-        <w:pStyle w:val="BodySans"/>
-        <w:bidi w:val="0"/>
-      </w:pPr>
-      <w:r>
-        <w:rPr>
-          <w:b w:val="0"/>
-          <w:i w:val="0"/>
-        </w:rPr>
-        <w:t>“His likeness is as a lion longing to tear, like a young lion sitting in hiding.”</w:t>
+        <w:pStyle w:val="Heading3"/>
+      </w:pPr>
+      <w:r>
+        <w:t>Research &amp; Data Inputs</w:t>
       </w:r>
     </w:p>
     <w:p>
       <w:pPr>
-        <w:pStyle w:val="BodySans"/>
-        <w:bidi w:val="0"/>
-      </w:pPr>
-      <w:r>
-        <w:rPr>
-          <w:b w:val="0"/>
-          <w:i w:val="0"/>
-        </w:rPr>
-        <w:t>Here the plural enemies merge into a single archetypal predator. דִּמְיֹנוֹ (“his likeness”) is a rare noun; the line could be paraphrased, “In our imagination, he is like a lion.” Traditional commentators, like Radak, see in this “he” Saul himself, but the poetic effect works regardless of historical referent: the opposition is now focused, hungrily personal.</w:t>
+        <w:pStyle w:val="SummaryText"/>
+      </w:pPr>
+      <w:r>
+        <w:rPr>
+          <w:b/>
+        </w:rPr>
+        <w:t>Psalm Verses Analyzed</w:t>
+      </w:r>
+      <w:r>
+        <w:t>: 15</w:t>
       </w:r>
     </w:p>
     <w:p>
       <w:pPr>
-        <w:pStyle w:val="BodySans"/>
-        <w:bidi w:val="0"/>
-      </w:pPr>
-      <w:r>
-        <w:rPr>
-          <w:b w:val="0"/>
-          <w:i w:val="0"/>
-        </w:rPr>
-        <w:t>The similes are layered. First, “as a lion longing to tear” ‭(ףרֹטְלִ ףוֹסכְיִ היֵרְאַכְּ)‬. The verb יִכְסוֹף, from כָּסַף, normally means to yearn or to long for (Num 11:4, “the riffraff among them craved a craving”; Gen 31:30, “you greatly longed for your father’s house”). Applied to the lion, it gives the predator an interior life: this is not mechanical hunting but craving. The object of desire is implied: the psalmist’s very self.</w:t>
+        <w:pStyle w:val="SummaryText"/>
+      </w:pPr>
+      <w:r>
+        <w:rPr>
+          <w:b/>
+        </w:rPr>
+        <w:t>LXX (Septuagint) Texts Reviewed</w:t>
+      </w:r>
+      <w:r>
+        <w:t>: 15</w:t>
       </w:r>
     </w:p>
     <w:p>
       <w:pPr>
-        <w:pStyle w:val="BodySans"/>
-        <w:bidi w:val="0"/>
-      </w:pPr>
-      <w:r>
-        <w:rPr>
-          <w:b w:val="0"/>
-          <w:i w:val="0"/>
-        </w:rPr>
-        <w:t>Second, “and like a young lion lurking in hiding” ‭(םירִתָּסְמִבְּ בשֵׁיֹ ריפִכְכִוְ)‬. The כְּפִיר is a lion in its prime, agile and dangerous (cf. Job 4:10–11, “The roaring of the lion… the teeth of the young lions are broken”). The participle יֹשֵׁב (“sitting”) plus בְּמִסְתָּרִים (“in hiding places”) evokes ambush.</w:t>
+        <w:pStyle w:val="SummaryText"/>
+      </w:pPr>
+      <w:r>
+        <w:rPr>
+          <w:b/>
+        </w:rPr>
+        <w:t>Phonetic Transcriptions Generated</w:t>
+      </w:r>
+      <w:r>
+        <w:t>: 15</w:t>
       </w:r>
     </w:p>
     <w:p>
       <w:pPr>
-        <w:pStyle w:val="BodySans"/>
-        <w:bidi w:val="0"/>
-      </w:pPr>
-      <w:r>
-        <w:rPr>
-          <w:b w:val="0"/>
-          <w:i w:val="0"/>
-        </w:rPr>
-        <w:t>The figurative-language corpus confirms that lions are stock imagery for lethal enemies. Psalm 7:3 pleads, “Lest he tear my soul like a lion, rending it in pieces with none to deliver” ‭(ישִׁפְנַ היֵרְאַכְּ ףרֹטְיִ־ןפֶּ)‬. Isaiah 31:4 uses the image for God’s own resolute defense of Zion: “As a lion, a young lion, growls over its prey… so YHWH of Hosts will come down to fight upon Mount Zion.” Here, the menace is human; later, the same imagery will be reversed.</w:t>
+        <w:pStyle w:val="SummaryText"/>
+      </w:pPr>
+      <w:r>
+        <w:rPr>
+          <w:b/>
+        </w:rPr>
+        <w:t>Ugaritic Parallels Reviewed</w:t>
+      </w:r>
+      <w:r>
+        <w:t>: 0</w:t>
       </w:r>
     </w:p>
     <w:p>
       <w:pPr>
-        <w:pStyle w:val="BodySans"/>
-        <w:bidi w:val="0"/>
-      </w:pPr>
-      <w:r>
-        <w:rPr>
-          <w:b w:val="0"/>
-          <w:i w:val="0"/>
-        </w:rPr>
-        <w:t>By shifting from the plural “they encircle us” (v. 11) to a singular “he is like a lion,” the poet does more than vary style. He concentrates the diffuse dread of many enemies into the felt terror of one ravenous will.</w:t>
+        <w:pStyle w:val="SummaryText"/>
+      </w:pPr>
+      <w:r>
+        <w:rPr>
+          <w:b/>
+        </w:rPr>
+        <w:t>Lexicon Entries (BDB/Klein) Reviewed</w:t>
+      </w:r>
+      <w:r>
+        <w:t>: 27</w:t>
       </w:r>
     </w:p>
     <w:p>
       <w:pPr>
-        <w:pStyle w:val="Heading3"/>
-      </w:pPr>
-      <w:r>
-        <w:t>Verse 13</w:t>
+        <w:pStyle w:val="SummaryText"/>
+      </w:pPr>
+      <w:r>
+        <w:rPr>
+          <w:b/>
+        </w:rPr>
+        <w:t>Traditional Commentaries Reviewed</w:t>
+      </w:r>
+      <w:r>
+        <w:t>: 89 (Ibn Ezra (14); Malbim (14); Meiri (15); Metzudat David (14); Radak (15); Rashi (14); Torah Temimah (3))</w:t>
       </w:r>
     </w:p>
     <w:p>
       <w:pPr>
-        <w:pStyle w:val="BodySans"/>
-        <w:bidi w:val="0"/>
-      </w:pPr>
-      <w:r>
-        <w:rPr>
-          <w:b w:val="0"/>
-          <w:i w:val="0"/>
-        </w:rPr>
-        <w:t xml:space="preserve">קוּמָה ה׳; קַדְּמָה פָנָיו; הַכְרִיעֵהוּ;  </w:t>
-      </w:r>
-      <w:r>
-        <w:br/>
-      </w:r>
-      <w:r>
-        <w:rPr>
-          <w:b w:val="0"/>
-          <w:i w:val="0"/>
-        </w:rPr>
-        <w:t xml:space="preserve">פַּלְּטָה נַפְשִׁי מֵרָשָׁע, חַרְבֶּךָ׃  </w:t>
+        <w:pStyle w:val="SummaryText"/>
+      </w:pPr>
+      <w:r>
+        <w:rPr>
+          <w:b/>
+        </w:rPr>
+        <w:t>Concordance Entries Reviewed</w:t>
+      </w:r>
+      <w:r>
+        <w:t>: 58</w:t>
       </w:r>
     </w:p>
     <w:p>
       <w:pPr>
-        <w:pStyle w:val="BodySans"/>
-        <w:bidi w:val="0"/>
-      </w:pPr>
-      <w:r>
-        <w:rPr>
-          <w:b w:val="0"/>
-          <w:i w:val="0"/>
-        </w:rPr>
-        <w:t>“Arise, YHWH; confront him; bring him to his knees; deliver my life from the wicked—Your sword.”</w:t>
+        <w:pStyle w:val="SummaryText"/>
+      </w:pPr>
+      <w:r>
+        <w:rPr>
+          <w:b/>
+        </w:rPr>
+        <w:t>Figurative Language Instances Reviewed</w:t>
+      </w:r>
+      <w:r>
+        <w:t>: 180</w:t>
       </w:r>
     </w:p>
     <w:p>
       <w:pPr>
-        <w:pStyle w:val="BodySans"/>
-        <w:bidi w:val="0"/>
-      </w:pPr>
-      <w:r>
-        <w:rPr>
-          <w:b w:val="0"/>
-          <w:i w:val="0"/>
-        </w:rPr>
-        <w:t>The pressure of the situation erupts into a rapid sequence of imperatives, four verbs in a row with God as subject. קוּמָה (“Arise”) is an old liturgical battle-cry; Numbers 10:35 records Moses saying, whenever the ark set out, “Arise, YHWH, and let Your enemies be scattered” ‭(ךָיבֶיְאֹ וּצפֻיָוְ ה המָוּק)‬. Psalm 44:27 later echoes: “Arise, be our help, and redeem us for the sake of Your steadfast love” ‭(וּנלָּ התָרָזְעֶ המָוּק֭)‬.</w:t>
+        <w:pStyle w:val="SummaryText"/>
+      </w:pPr>
+      <w:r>
+        <w:rPr>
+          <w:b/>
+        </w:rPr>
+        <w:t>Rabbi Jonathan Sacks References Reviewed</w:t>
+      </w:r>
+      <w:r>
+        <w:t>: N/A</w:t>
       </w:r>
     </w:p>
     <w:p>
       <w:pPr>
-        <w:pStyle w:val="BodySans"/>
-        <w:bidi w:val="0"/>
-      </w:pPr>
-      <w:r>
-        <w:rPr>
-          <w:b w:val="0"/>
-          <w:i w:val="0"/>
-        </w:rPr>
-        <w:t>קַדְּמָה פָנָיו literally means “go before his face,” that is, confront him head‑on. The verb קד"ם (“to precede, meet”) suggests interception: God is asked not to trail behind the enemy but to get ahead of him. הַכְרִיעֵהוּ (“cause him to bow”) comes from a verb meaning to kneel or collapse. In military psalms it often denotes forcing enemies to the ground (cf. 2 Sam 22:40).</w:t>
+        <w:pStyle w:val="SummaryText"/>
+      </w:pPr>
+      <w:r>
+        <w:rPr>
+          <w:b/>
+        </w:rPr>
+        <w:t>Similar Psalms Analyzed</w:t>
+      </w:r>
+      <w:r>
+        <w:t>: 5 (Psalms 31, 142, 44, 22, 12)</w:t>
       </w:r>
     </w:p>
     <w:p>
       <w:pPr>
-        <w:pStyle w:val="BodySans"/>
-        <w:bidi w:val="0"/>
-      </w:pPr>
-      <w:r>
-        <w:rPr>
-          <w:b w:val="0"/>
-          <w:i w:val="0"/>
-        </w:rPr>
-        <w:t>The final colon shifts from the enemy’s downfall to the psalmist’s preservation: “פַּלְּטָה נַפְשִׁי—snatch away my soul, my life.” The verb פלט (“to deliver, make escape”) appears often in prayers for rescue.</w:t>
+        <w:pStyle w:val="SummaryText"/>
+      </w:pPr>
+      <w:r>
+        <w:rPr>
+          <w:b/>
+        </w:rPr>
+        <w:t>Master Editor Prompt Size</w:t>
+      </w:r>
+      <w:r>
+        <w:t>: 415,713 characters</w:t>
       </w:r>
     </w:p>
     <w:p>
       <w:pPr>
-        <w:pStyle w:val="BodySans"/>
-        <w:bidi w:val="0"/>
-      </w:pPr>
-      <w:r>
-        <w:rPr>
-          <w:b w:val="0"/>
-          <w:i w:val="0"/>
-        </w:rPr>
-        <w:t>The phrase מֵרָשָׁע חַרְבֶּךָ is theologically charged. On one reading, it means “from the wicked [who is] Your sword”: the wicked are construed as God’s instrument of punishment, like Assyria as “the rod of My anger” (שֵׁבֶט אַפִּי, Isa 10:5). Both Rashi and Radak adopt this: “From the wicked, who is Your sword… for the sword and the escape from it are all from You.” On another reading, the word order is less compressed: “from the wicked, [from] Your sword.” Either way, the psalmist acknowledges that the same God who has allowed the enemy power (“Your sword,” “Your hand,” v. 14) must now also restrain and overcome that power.</w:t>
+        <w:pStyle w:val="Heading3"/>
+      </w:pPr>
+      <w:r>
+        <w:t>Models Used</w:t>
       </w:r>
     </w:p>
     <w:p>
       <w:pPr>
-        <w:pStyle w:val="BodySans"/>
-        <w:bidi w:val="0"/>
-      </w:pPr>
-      <w:r>
-        <w:rPr>
-          <w:b w:val="0"/>
-          <w:i w:val="0"/>
-        </w:rPr>
-        <w:t xml:space="preserve">In one memorial </w:t>
-      </w:r>
-      <w:r>
-        <w:rPr>
-          <w:b w:val="0"/>
-          <w:i/>
-        </w:rPr>
-        <w:t>El Malei Rachamim</w:t>
-      </w:r>
-      <w:r>
-        <w:rPr>
-          <w:b w:val="0"/>
-          <w:i w:val="0"/>
-        </w:rPr>
-        <w:t xml:space="preserve"> for martyrs, this half‑verse is adapted: “פַּלְטָה נַפְשִׁי מֵרָשָׁע חַרְבֶּךָ. נְקֹם נִקְמַת דַּם עֲבָדֶיךָ—Deliver my soul from the wicked, Your sword. Avenge the blood of Your servants.” The psalm’s personal plea for deliverance becomes a judicial appeal for historical redress.</w:t>
+        <w:pStyle w:val="SummaryText"/>
+      </w:pPr>
+      <w:r>
+        <w:rPr>
+          <w:b/>
+        </w:rPr>
+        <w:t>Structural Analysis (Macro)</w:t>
+      </w:r>
+      <w:r>
+        <w:t>: claude-sonnet-4-5</w:t>
       </w:r>
     </w:p>
     <w:p>
       <w:pPr>
-        <w:pStyle w:val="Heading3"/>
-      </w:pPr>
-      <w:r>
-        <w:t>Verse 14</w:t>
+        <w:pStyle w:val="SummaryText"/>
+      </w:pPr>
+      <w:r>
+        <w:rPr>
+          <w:b/>
+        </w:rPr>
+        <w:t>Verse Discovery (Micro)</w:t>
+      </w:r>
+      <w:r>
+        <w:t>: claude-sonnet-4-5</w:t>
       </w:r>
     </w:p>
     <w:p>
       <w:pPr>
-        <w:pStyle w:val="BodySans"/>
-        <w:bidi w:val="0"/>
-      </w:pPr>
-      <w:r>
-        <w:rPr>
-          <w:b w:val="0"/>
-          <w:i w:val="0"/>
-        </w:rPr>
-        <w:t xml:space="preserve">מִמְתִים יָדְךָ ה׳, מִמְתִים מֵחֶלֶד, חֶלְקָם בַּחַיִּים;  </w:t>
-      </w:r>
-      <w:r>
-        <w:br/>
-      </w:r>
-      <w:r>
-        <w:rPr>
-          <w:b w:val="0"/>
-          <w:i w:val="0"/>
-        </w:rPr>
-        <w:t xml:space="preserve">וּצְפוּנְךָ תְּמַלֵּא בִטְנָם; יִשְׂבְּעוּ בָנִים; וְהִנִּיחוּ יִתְרָם לְעוֹלְלֵיהֶם׃  </w:t>
+        <w:pStyle w:val="SummaryText"/>
+      </w:pPr>
+      <w:r>
+        <w:rPr>
+          <w:b/>
+        </w:rPr>
+        <w:t>Commentary Synthesis</w:t>
+      </w:r>
+      <w:r>
+        <w:t>: claude-sonnet-4-5</w:t>
       </w:r>
     </w:p>
     <w:p>
       <w:pPr>
-        <w:pStyle w:val="BodySans"/>
-        <w:bidi w:val="0"/>
-      </w:pPr>
-      <w:r>
-        <w:rPr>
-          <w:b w:val="0"/>
-          <w:i w:val="0"/>
-        </w:rPr>
-        <w:t>“From mortals, by Your hand, O YHWH, from mortals of the world, whose portion is in this life; and [whom] Your treasure fills their belly; [who] are sated with children, and leave their surplus to their little ones.”</w:t>
+        <w:pStyle w:val="SummaryText"/>
+      </w:pPr>
+      <w:r>
+        <w:rPr>
+          <w:b/>
+        </w:rPr>
+        <w:t>Editorial Review</w:t>
+      </w:r>
+      <w:r>
+        <w:t>: gpt-5.1</w:t>
       </w:r>
     </w:p>
     <w:p>
       <w:pPr>
-        <w:pStyle w:val="BodySans"/>
-        <w:bidi w:val="0"/>
-      </w:pPr>
-      <w:r>
-        <w:rPr>
-          <w:b w:val="0"/>
-          <w:i w:val="0"/>
-        </w:rPr>
-        <w:t>This verse is a knot of syntax and theology. The first half continues the plea: “from mortals, by Your hand” ‭(ךָדְיָ םיתִמְמִ)‬ links back to “from the wicked—Your sword.” The plural מְתִים (literally “dead ones”) is a poetic word for mortals; the added מֵחֶלֶד likely means “of this transient world” (חֶלֶד, as in Ps 39:6). The phrase חֶלְקָם בַּחַיִּים (“their portion is in [this] life”) echoes Qohelet’s resigned joy in Ecclesiastes 9:9: “for that is your portion in life ‭(םייִּחַבַּ ךָקְלְחֶ)‬.”</w:t>
+        <w:pStyle w:val="Heading3"/>
+      </w:pPr>
+      <w:r>
+        <w:t>Date Produced</w:t>
       </w:r>
     </w:p>
     <w:p>
       <w:pPr>
-        <w:pStyle w:val="BodySans"/>
-        <w:bidi w:val="0"/>
-      </w:pPr>
-      <w:r>
-        <w:rPr>
-          <w:b w:val="0"/>
-          <w:i w:val="0"/>
-        </w:rPr>
-        <w:t>The main interpretive question is whether the predicates that follow—“Your treasure fills their belly; they are sated with children; they leave their surplus to their little ones”—describe the same wicked mortals, or a new subject (“Your treasured ones”). The consonantal text reads וּצְפוּנְךָ (“Your hidden [treasure]”), but some vocalizations take it as “Your treasured [ones]” and shift the tone to blessing.</w:t>
-      </w:r>
-    </w:p>
-    <w:p>
-      <w:pPr>
-        <w:pStyle w:val="BodySans"/>
-        <w:bidi w:val="0"/>
-      </w:pPr>
-      <w:r>
-        <w:rPr>
-          <w:b w:val="0"/>
-          <w:i w:val="0"/>
-        </w:rPr>
-        <w:t>Radak and Malbim, among others, keep the focus on the wicked. On this reading, God’s own “stored-up” good (צָפוּן, as in “How great is Your goodness that You have stored up for those who fear You,” מָה־רַב טוּבְךָ אֲשֶׁר־צָפַנְתָּ לִּירֵאֶיךָ, Ps 31:20) is, ironically, filling the bellies of those who care only for this world. Job 21 paints a similar picture: “Why do the wicked live, reach old age, and grow mighty in power? Their offspring are established in their presence… They spend their days in prosperity” (Job 21:7–13).</w:t>
-      </w:r>
-    </w:p>
-    <w:p>
-      <w:pPr>
-        <w:pStyle w:val="BodySans"/>
-        <w:bidi w:val="0"/>
-      </w:pPr>
-      <w:r>
-        <w:rPr>
-          <w:b w:val="0"/>
-          <w:i w:val="0"/>
-        </w:rPr>
-        <w:t>The three clauses then form a miniature portrait of enviable domestic prosperity: full stomachs (“Your treasure fills their belly”), satisfied sons ‭(םינִבָ וּעבְּשְׂיִ)‬, and enough to leave an “excess” ‭(םרָתְיִ)‬ to grandchildren ‭(םהֶילֵלְוֹע)‬. Within the psalm’s argument, this is not a promise but a problem. The wicked have, as it were, everything the Deuteronomic covenant seemed to offer the righteous: fertility, abundance, continuity.</w:t>
-      </w:r>
-    </w:p>
-    <w:p>
-      <w:pPr>
-        <w:pStyle w:val="BodySans"/>
-        <w:bidi w:val="0"/>
-      </w:pPr>
-      <w:r>
-        <w:rPr>
-          <w:b w:val="0"/>
-          <w:i w:val="0"/>
-        </w:rPr>
-        <w:t xml:space="preserve">The Torah Temimah records an aggadic reading that turns part of this verse in a different direction. On the phrase וּצְפוּנְךָ תְּמַלֵּא בִטְנָם (“Your hidden [thing] fill their belly”), a Talmudic saying teaches that one who places his bed on a north-south axis will merit sons, citing “Your צָפוּן fills their belly; they are sated with children” (Berakhot 5b). Here the </w:t>
-      </w:r>
-      <w:r>
-        <w:rPr>
-          <w:b w:val="0"/>
-          <w:i/>
-        </w:rPr>
-        <w:t>literal</w:t>
-      </w:r>
-      <w:r>
-        <w:rPr>
-          <w:b w:val="0"/>
-          <w:i w:val="0"/>
-        </w:rPr>
-        <w:t xml:space="preserve"> belly becomes an arena for homiletic fertility advice; the psalm’s contrast between worldly and divine satisfaction recedes.</w:t>
-      </w:r>
-    </w:p>
-    <w:p>
-      <w:pPr>
-        <w:pStyle w:val="BodySans"/>
-        <w:bidi w:val="0"/>
-      </w:pPr>
-      <w:r>
-        <w:rPr>
-          <w:b w:val="0"/>
-          <w:i w:val="0"/>
-        </w:rPr>
-        <w:t>Within Psalm 17, however, the balance tips the other way. However enviable, this “portion in life” is explicitly limited to this חֶלֶד. The next verse will introduce a different kind of portion.</w:t>
-      </w:r>
-    </w:p>
-    <w:p>
-      <w:pPr>
-        <w:pStyle w:val="Heading3"/>
-      </w:pPr>
-      <w:r>
-        <w:t>Verse 15</w:t>
-      </w:r>
-    </w:p>
-    <w:p>
-      <w:pPr>
-        <w:pStyle w:val="BodySans"/>
-        <w:bidi w:val="0"/>
-      </w:pPr>
-      <w:r>
-        <w:rPr>
-          <w:b w:val="0"/>
-          <w:i w:val="0"/>
-        </w:rPr>
-        <w:t xml:space="preserve">אֲנִי בְּצֶדֶק אֶחֱזֶה פָנֶיךָ;  </w:t>
-      </w:r>
-      <w:r>
-        <w:br/>
-      </w:r>
-      <w:r>
-        <w:rPr>
-          <w:b w:val="0"/>
-          <w:i w:val="0"/>
-        </w:rPr>
-        <w:t xml:space="preserve">אֶשְׂבְּעָה בְהָקִיץ תְּמוּנָתֶךָ׃  </w:t>
-      </w:r>
-    </w:p>
-    <w:p>
-      <w:pPr>
-        <w:pStyle w:val="BodySans"/>
-        <w:bidi w:val="0"/>
-      </w:pPr>
-      <w:r>
-        <w:rPr>
-          <w:b w:val="0"/>
-          <w:i w:val="0"/>
-        </w:rPr>
-        <w:t>“As for me, in righteousness I shall behold Your face; I will be satisfied, when I awake, with Your form.”</w:t>
-      </w:r>
-    </w:p>
-    <w:p>
-      <w:pPr>
-        <w:pStyle w:val="BodySans"/>
-        <w:bidi w:val="0"/>
-      </w:pPr>
-      <w:r>
-        <w:rPr>
-          <w:b w:val="0"/>
-          <w:i w:val="0"/>
-        </w:rPr>
-        <w:t xml:space="preserve">The psalm ends with a deliberate “as for me” ‭(ינִאֲ)‬, an emphatic contrast to the “mortals of the world” in verse 14. </w:t>
-      </w:r>
-      <w:r>
-        <w:rPr>
-          <w:b w:val="0"/>
-          <w:i/>
-        </w:rPr>
-        <w:t>They</w:t>
-      </w:r>
-      <w:r>
-        <w:rPr>
-          <w:b w:val="0"/>
-          <w:i w:val="0"/>
-        </w:rPr>
-        <w:t xml:space="preserve"> have their portion in this life; </w:t>
-      </w:r>
-      <w:r>
-        <w:rPr>
-          <w:b w:val="0"/>
-          <w:i/>
-        </w:rPr>
-        <w:t>I</w:t>
-      </w:r>
-      <w:r>
-        <w:rPr>
-          <w:b w:val="0"/>
-          <w:i w:val="0"/>
-        </w:rPr>
-        <w:t>, by contrast, have my portion in beholding God. The inclusio on צֶדֶק—“hear, O LORD, righteousness” (v. 1) and now “in righteousness I shall behold Your face”—frames righteousness as both content of petition and condition for vision.</w:t>
-      </w:r>
-    </w:p>
-    <w:p>
-      <w:pPr>
-        <w:pStyle w:val="BodySans"/>
-        <w:bidi w:val="0"/>
-      </w:pPr>
-      <w:r>
-        <w:rPr>
-          <w:b w:val="0"/>
-          <w:i w:val="0"/>
-        </w:rPr>
-        <w:t>The verb אֶחֱזֶה is, as noted, the verb of prophetic sight. Isaiah promises, “Your eyes shall behold the king in his beauty” (מֶלֶךְ בְּיָפְיוֹ תֶּחֱזֶינָה עֵינֶיךָ, Isa 33:17). Job, in his darkest hope, declares, “From my flesh I shall behold God” (וּמִבְּשָׂרִי אֶחֱזֶה אֱלוֹקַּ, Job 19:26). Our psalmist dares to expect something similar.</w:t>
-      </w:r>
-    </w:p>
-    <w:p>
-      <w:pPr>
-        <w:pStyle w:val="BodySans"/>
-        <w:bidi w:val="0"/>
-      </w:pPr>
-      <w:r>
-        <w:rPr>
-          <w:b w:val="0"/>
-          <w:i w:val="0"/>
-        </w:rPr>
-        <w:t>The objects of vision are daring: “Your face” ‭(ךָינֶפָ)‬ and “Your form” ‭(ךָתֶנָוּמתְּ)‬. The noun תְּמוּנָה is rare and theologically loaded. It appears in the second commandment (“You shall not make for yourself a carved image or any likeness,” כָּל־תְּמוּנָה, Exod 20:4) and in Deuteronomy’s insistence that Israel “saw no form” at Sinai (וּתְמוּנָה אֵינְכֶם רֹאִים, Deut 4:12, 15–16). Only Moses is granted this privilege: “The form of YHWH he beholds” (וּתְמֻנַת ה׳ יַבִּיט, Num 12:8). For the psalmist to speak of “Your תְּמוּנָה” is to place himself, rhetorically, alongside Moses.</w:t>
-      </w:r>
-    </w:p>
-    <w:p>
-      <w:pPr>
-        <w:pStyle w:val="BodySans"/>
-        <w:bidi w:val="0"/>
-      </w:pPr>
-      <w:r>
-        <w:rPr>
-          <w:b w:val="0"/>
-          <w:i w:val="0"/>
-        </w:rPr>
-        <w:t>This raises the tension with Exodus 33:20: “You cannot see My face, for no human shall see Me and live.” Traditional readings resolve it either by temporality (only after death or resurrection) or by mode (intellectual, not sensory, vision). Radak takes the eschatological path: “I am looking forward and hoping to behold Your face in the world to come.” Ibn Ezra, ever rationalist, recasts the vision as understanding: to “be satisfied… with Your form” is to have the mind filled with knowledge of God’s ways, not to see an image.</w:t>
-      </w:r>
-    </w:p>
-    <w:p>
-      <w:pPr>
-        <w:pStyle w:val="BodySans"/>
-        <w:bidi w:val="0"/>
-      </w:pPr>
-      <w:r>
-        <w:rPr>
-          <w:b w:val="0"/>
-          <w:i w:val="0"/>
-        </w:rPr>
-        <w:t>The phrase בְהָקִיץ (“when I awake”) is pivotal. It can mean waking from nightly sleep, especially if one imagines the psalmist spending the night in the temple precincts waiting for an oracle. Or it can, as Radak and later tradition suggest, allude to waking from the sleep of death, as in Daniel 12:2: “Many of those who sleep in the dust of the earth shall awake” ‭(וּציקִיָ)‬. The psalm’s own use of perfect verbs for God’s testing and of future for the vision leaves room for both horizons: some foretaste of God’s face in this life, consummated in a later, fuller awakening.</w:t>
-      </w:r>
-    </w:p>
-    <w:p>
-      <w:pPr>
-        <w:pStyle w:val="BodySans"/>
-        <w:bidi w:val="0"/>
-      </w:pPr>
-      <w:r>
-        <w:rPr>
-          <w:b w:val="0"/>
-          <w:i w:val="0"/>
-        </w:rPr>
-        <w:t>The final verb, אֶשְׂבְּעָה (“I will be satisfied”), answers verse 14’s “they are sated with children” ‭(םינִבָ וּעבְּשְׂיִ)‬. Satisfaction vocabulary ‭(עבַשָׂ)‬ often describes abundance of food or joy (Ps 22:27, “The afflicted shall eat and be satisfied”). Here it is redirected: the psalmist’s fullness comes not from grain or progeny but from contemplating God.</w:t>
-      </w:r>
-    </w:p>
-    <w:p>
-      <w:pPr>
-        <w:pStyle w:val="BodySans"/>
-        <w:bidi w:val="0"/>
-      </w:pPr>
-      <w:r>
-        <w:rPr>
-          <w:b w:val="0"/>
-          <w:i w:val="0"/>
-        </w:rPr>
-        <w:t>The sages, as we saw, connect this fullness to acts of righteousness. The Talmud in Bava Batra 10a teaches: “One who gives a coin to a poor person merits to receive the Presence of the Shekhinah, as it is said: ‘As for me, in righteousness I shall behold Your face.’” The verse becomes a promise that צדקה—doing right by the vulnerable—purifies vision.</w:t>
-      </w:r>
-    </w:p>
-    <w:p>
-      <w:pPr>
-        <w:pStyle w:val="BodySans"/>
-        <w:bidi w:val="0"/>
-      </w:pPr>
-      <w:r>
-        <w:rPr>
-          <w:b w:val="0"/>
-          <w:i w:val="0"/>
-        </w:rPr>
-        <w:t xml:space="preserve">In Sefardic </w:t>
-      </w:r>
-      <w:r>
-        <w:rPr>
-          <w:b w:val="0"/>
-          <w:i/>
-        </w:rPr>
-        <w:t>piyyutim</w:t>
-      </w:r>
-      <w:r>
-        <w:rPr>
-          <w:b w:val="0"/>
-          <w:i w:val="0"/>
-        </w:rPr>
-        <w:t>, notably “Bar Yochai,” the line is placed in the mouths of mystics: “בִּינָה סוֹד עוֹלָם הַבָּא שָׁמָּה… בְּצֶדֶק אֶחֱזֶה פָנֶיךָ—Understanding, the secret of the world to come… in righteousness I shall behold Your face.” The psalm’s legal language and its vision of God thus converge in a single aspiration: to live in such a way that, whether in this world or the next, one’s deepest hunger is met not by goods but by God.</w:t>
-      </w:r>
-    </w:p>
-    <w:p>
-      <w:pPr>
-        <w:pStyle w:val="BodySans"/>
-        <w:bidi w:val="0"/>
-      </w:pPr>
-      <w:r>
-        <w:rPr>
-          <w:b w:val="0"/>
-          <w:i w:val="0"/>
-        </w:rPr>
-        <w:t>---</w:t>
-      </w:r>
-    </w:p>
-    <w:p>
-      <w:r>
-        <w:br w:type="page"/>
-      </w:r>
-    </w:p>
-    <w:p>
-      <w:pPr>
-        <w:pStyle w:val="Heading2"/>
-      </w:pPr>
-      <w:r>
-        <w:t>Methodological &amp; Bibliographical Summary</w:t>
-      </w:r>
-    </w:p>
-    <w:p>
-      <w:pPr>
-        <w:pStyle w:val="Heading3"/>
-      </w:pPr>
-      <w:r>
-        <w:t>Research &amp; Data Inputs</w:t>
-      </w:r>
-    </w:p>
-    <w:p>
-      <w:pPr>
         <w:pStyle w:val="SummaryText"/>
       </w:pPr>
       <w:r>
-        <w:rPr>
-          <w:b/>
-        </w:rPr>
-        <w:t>Psalm Verses Analyzed</w:t>
-      </w:r>
-      <w:r>
-        <w:t>: 15</w:t>
-      </w:r>
-    </w:p>
-    <w:p>
-      <w:pPr>
-        <w:pStyle w:val="SummaryText"/>
-      </w:pPr>
-      <w:r>
-        <w:rPr>
-          <w:b/>
-        </w:rPr>
-        <w:t>LXX (Septuagint) Texts Reviewed</w:t>
-      </w:r>
-      <w:r>
-        <w:t>: 15</w:t>
-      </w:r>
-    </w:p>
-    <w:p>
-      <w:pPr>
-        <w:pStyle w:val="SummaryText"/>
-      </w:pPr>
-      <w:r>
-        <w:rPr>
-          <w:b/>
-        </w:rPr>
-        <w:t>Phonetic Transcriptions Generated</w:t>
-      </w:r>
-      <w:r>
-        <w:t>: 15</w:t>
-      </w:r>
-    </w:p>
-    <w:p>
-      <w:pPr>
-        <w:pStyle w:val="SummaryText"/>
-      </w:pPr>
-      <w:r>
-        <w:rPr>
-          <w:b/>
-        </w:rPr>
-        <w:t>Ugaritic Parallels Reviewed</w:t>
-      </w:r>
-      <w:r>
-        <w:t>: 0</w:t>
-      </w:r>
-    </w:p>
-    <w:p>
-      <w:pPr>
-        <w:pStyle w:val="SummaryText"/>
-      </w:pPr>
-      <w:r>
-        <w:rPr>
-          <w:b/>
-        </w:rPr>
-        <w:t>Lexicon Entries (BDB/Klein) Reviewed</w:t>
-      </w:r>
-      <w:r>
-        <w:t>: 27</w:t>
-      </w:r>
-    </w:p>
-    <w:p>
-      <w:pPr>
-        <w:pStyle w:val="SummaryText"/>
-      </w:pPr>
-      <w:r>
-        <w:rPr>
-          <w:b/>
-        </w:rPr>
-        <w:t>Traditional Commentaries Reviewed</w:t>
-      </w:r>
-      <w:r>
-        <w:t>: 89 (Ibn Ezra (14); Malbim (14); Meiri (15); Metzudat David (14); Radak (15); Rashi (14); Torah Temimah (3))</w:t>
-      </w:r>
-    </w:p>
-    <w:p>
-      <w:pPr>
-        <w:pStyle w:val="SummaryText"/>
-      </w:pPr>
-      <w:r>
-        <w:rPr>
-          <w:b/>
-        </w:rPr>
-        <w:t>Concordance Entries Reviewed</w:t>
-      </w:r>
-      <w:r>
-        <w:t>: 58</w:t>
-      </w:r>
-    </w:p>
-    <w:p>
-      <w:pPr>
-        <w:pStyle w:val="SummaryText"/>
-      </w:pPr>
-      <w:r>
-        <w:rPr>
-          <w:b/>
-        </w:rPr>
-        <w:t>Figurative Language Instances Reviewed</w:t>
-      </w:r>
-      <w:r>
-        <w:t>: 180</w:t>
-      </w:r>
-    </w:p>
-    <w:p>
-      <w:pPr>
-        <w:pStyle w:val="SummaryText"/>
-      </w:pPr>
-      <w:r>
-        <w:rPr>
-          <w:b/>
-        </w:rPr>
-        <w:t>Rabbi Jonathan Sacks References Reviewed</w:t>
-      </w:r>
-      <w:r>
-        <w:t>: N/A</w:t>
-      </w:r>
-    </w:p>
-    <w:p>
-      <w:pPr>
-        <w:pStyle w:val="SummaryText"/>
-      </w:pPr>
-      <w:r>
-        <w:rPr>
-          <w:b/>
-        </w:rPr>
-        <w:t>Similar Psalms Analyzed</w:t>
-      </w:r>
-      <w:r>
-        <w:t>: 5 (Psalms 31, 142, 44, 22, 12)</w:t>
-      </w:r>
-    </w:p>
-    <w:p>
-      <w:pPr>
-        <w:pStyle w:val="SummaryText"/>
-      </w:pPr>
-      <w:r>
-        <w:rPr>
-          <w:b/>
-        </w:rPr>
-        <w:t>Master Editor Prompt Size</w:t>
-      </w:r>
-      <w:r>
-        <w:t>: 331,364 characters</w:t>
-      </w:r>
-    </w:p>
-    <w:p>
-      <w:pPr>
-        <w:pStyle w:val="Heading3"/>
-      </w:pPr>
-      <w:r>
-        <w:t>Models Used</w:t>
-      </w:r>
-    </w:p>
-    <w:p>
-      <w:pPr>
-        <w:pStyle w:val="SummaryText"/>
-      </w:pPr>
-      <w:r>
-        <w:rPr>
-          <w:b/>
-        </w:rPr>
-        <w:t>Structural Analysis (Macro)</w:t>
-      </w:r>
-      <w:r>
-        <w:t>: claude-sonnet-4-5</w:t>
-      </w:r>
-    </w:p>
-    <w:p>
-      <w:pPr>
-        <w:pStyle w:val="SummaryText"/>
-      </w:pPr>
-      <w:r>
-        <w:rPr>
-          <w:b/>
-        </w:rPr>
-        <w:t>Verse Discovery (Micro)</w:t>
-      </w:r>
-      <w:r>
-        <w:t>: claude-sonnet-4-5</w:t>
-      </w:r>
-    </w:p>
-    <w:p>
-      <w:pPr>
-        <w:pStyle w:val="SummaryText"/>
-      </w:pPr>
-      <w:r>
-        <w:rPr>
-          <w:b/>
-        </w:rPr>
-        <w:t>Commentary Synthesis</w:t>
-      </w:r>
-      <w:r>
-        <w:t>: claude-sonnet-4-5</w:t>
-      </w:r>
-    </w:p>
-    <w:p>
-      <w:pPr>
-        <w:pStyle w:val="SummaryText"/>
-      </w:pPr>
-      <w:r>
-        <w:rPr>
-          <w:b/>
-        </w:rPr>
-        <w:t>Editorial Review</w:t>
-      </w:r>
-      <w:r>
-        <w:t>: gpt-5.1</w:t>
-      </w:r>
-    </w:p>
-    <w:p>
-      <w:pPr>
-        <w:pStyle w:val="Heading3"/>
-      </w:pPr>
-      <w:r>
-        <w:t>Date Produced</w:t>
-      </w:r>
-    </w:p>
-    <w:p>
-      <w:pPr>
-        <w:pStyle w:val="SummaryText"/>
-      </w:pPr>
-      <w:r>
-        <w:t>December 08, 2025</w:t>
+        <w:t>December 10, 2025</w:t>
       </w:r>
     </w:p>
     <w:sectPr>

</xml_diff>